<commit_message>
Add further configuration details, after doing setup from scratch on new machine
</commit_message>
<xml_diff>
--- a/ArduinoDevSetup.docx
+++ b/ArduinoDevSetup.docx
@@ -1,10 +1,10 @@
 
 <file path=word/document.xml><?xml version="1.0" encoding="utf-8"?>
-<w:document xmlns:wpc="http://schemas.microsoft.com/office/word/2010/wordprocessingCanvas" xmlns:mc="http://schemas.openxmlformats.org/markup-compatibility/2006" xmlns:o="urn:schemas-microsoft-com:office:office" xmlns:r="http://schemas.openxmlformats.org/officeDocument/2006/relationships" xmlns:m="http://schemas.openxmlformats.org/officeDocument/2006/math" xmlns:v="urn:schemas-microsoft-com:vml" xmlns:wp14="http://schemas.microsoft.com/office/word/2010/wordprocessingDrawing" xmlns:wp="http://schemas.openxmlformats.org/drawingml/2006/wordprocessingDrawing" xmlns:w10="urn:schemas-microsoft-com:office:word" xmlns:w="http://schemas.openxmlformats.org/wordprocessingml/2006/main" xmlns:w14="http://schemas.microsoft.com/office/word/2010/wordml" xmlns:w15="http://schemas.microsoft.com/office/word/2012/wordml" xmlns:wpg="http://schemas.microsoft.com/office/word/2010/wordprocessingGroup" xmlns:wpi="http://schemas.microsoft.com/office/word/2010/wordprocessingInk" xmlns:wne="http://schemas.microsoft.com/office/word/2006/wordml" xmlns:wps="http://schemas.microsoft.com/office/word/2010/wordprocessingShape" mc:Ignorable="w14 w15 wp14">
+<w:document xmlns:wpc="http://schemas.microsoft.com/office/word/2010/wordprocessingCanvas" xmlns:cx="http://schemas.microsoft.com/office/drawing/2014/chartex" xmlns:cx1="http://schemas.microsoft.com/office/drawing/2015/9/8/chartex" xmlns:cx2="http://schemas.microsoft.com/office/drawing/2015/10/21/chartex" xmlns:mc="http://schemas.openxmlformats.org/markup-compatibility/2006" xmlns:o="urn:schemas-microsoft-com:office:office" xmlns:r="http://schemas.openxmlformats.org/officeDocument/2006/relationships" xmlns:m="http://schemas.openxmlformats.org/officeDocument/2006/math" xmlns:v="urn:schemas-microsoft-com:vml" xmlns:wp14="http://schemas.microsoft.com/office/word/2010/wordprocessingDrawing" xmlns:wp="http://schemas.openxmlformats.org/drawingml/2006/wordprocessingDrawing" xmlns:w10="urn:schemas-microsoft-com:office:word" xmlns:w="http://schemas.openxmlformats.org/wordprocessingml/2006/main" xmlns:w14="http://schemas.microsoft.com/office/word/2010/wordml" xmlns:w15="http://schemas.microsoft.com/office/word/2012/wordml" xmlns:w16se="http://schemas.microsoft.com/office/word/2015/wordml/symex" xmlns:wpg="http://schemas.microsoft.com/office/word/2010/wordprocessingGroup" xmlns:wpi="http://schemas.microsoft.com/office/word/2010/wordprocessingInk" xmlns:wne="http://schemas.microsoft.com/office/word/2006/wordml" xmlns:wps="http://schemas.microsoft.com/office/word/2010/wordprocessingShape" mc:Ignorable="w14 w15 w16se wp14">
   <w:body>
     <w:p>
       <w:pPr>
-        <w:pStyle w:val="Title"/>
+        <w:pStyle w:val="Titre"/>
         <w:rPr>
           <w:sz w:val="48"/>
           <w:szCs w:val="48"/>
@@ -29,7 +29,7 @@
     </w:p>
     <w:p>
       <w:pPr>
-        <w:pStyle w:val="Heading1"/>
+        <w:pStyle w:val="Titre1"/>
         <w:rPr>
           <w:lang w:val="en-US"/>
         </w:rPr>
@@ -95,7 +95,7 @@
     </w:p>
     <w:p>
       <w:pPr>
-        <w:pStyle w:val="ListParagraph"/>
+        <w:pStyle w:val="Paragraphedeliste"/>
         <w:numPr>
           <w:ilvl w:val="0"/>
           <w:numId w:val="4"/>
@@ -113,7 +113,7 @@
     </w:p>
     <w:p>
       <w:pPr>
-        <w:pStyle w:val="ListParagraph"/>
+        <w:pStyle w:val="Paragraphedeliste"/>
         <w:numPr>
           <w:ilvl w:val="0"/>
           <w:numId w:val="4"/>
@@ -131,7 +131,7 @@
     </w:p>
     <w:p>
       <w:pPr>
-        <w:pStyle w:val="ListParagraph"/>
+        <w:pStyle w:val="Paragraphedeliste"/>
         <w:numPr>
           <w:ilvl w:val="0"/>
           <w:numId w:val="4"/>
@@ -149,7 +149,7 @@
     </w:p>
     <w:p>
       <w:pPr>
-        <w:pStyle w:val="ListParagraph"/>
+        <w:pStyle w:val="Paragraphedeliste"/>
         <w:numPr>
           <w:ilvl w:val="0"/>
           <w:numId w:val="4"/>
@@ -167,7 +167,7 @@
     </w:p>
     <w:p>
       <w:pPr>
-        <w:pStyle w:val="ListParagraph"/>
+        <w:pStyle w:val="Paragraphedeliste"/>
         <w:numPr>
           <w:ilvl w:val="0"/>
           <w:numId w:val="4"/>
@@ -198,7 +198,7 @@
     </w:p>
     <w:p>
       <w:pPr>
-        <w:pStyle w:val="ListParagraph"/>
+        <w:pStyle w:val="Paragraphedeliste"/>
         <w:numPr>
           <w:ilvl w:val="0"/>
           <w:numId w:val="3"/>
@@ -216,7 +216,7 @@
     </w:p>
     <w:p>
       <w:pPr>
-        <w:pStyle w:val="ListParagraph"/>
+        <w:pStyle w:val="Paragraphedeliste"/>
         <w:numPr>
           <w:ilvl w:val="0"/>
           <w:numId w:val="3"/>
@@ -234,7 +234,7 @@
     </w:p>
     <w:p>
       <w:pPr>
-        <w:pStyle w:val="ListParagraph"/>
+        <w:pStyle w:val="Paragraphedeliste"/>
         <w:numPr>
           <w:ilvl w:val="0"/>
           <w:numId w:val="3"/>
@@ -342,7 +342,7 @@
     </w:p>
     <w:p>
       <w:pPr>
-        <w:pStyle w:val="Heading1"/>
+        <w:pStyle w:val="Titre1"/>
         <w:rPr>
           <w:lang w:val="en-US"/>
         </w:rPr>
@@ -421,8 +421,6 @@
         </w:rPr>
         <w:t xml:space="preserve"> the Oracle VM VirtualBox Extension Pack; that is preferable in order to use USB 2.0 which is faster than 1.1, the latter may prove difficult to program Arduino (several retries necessary until successful).</w:t>
       </w:r>
-      <w:bookmarkStart w:id="0" w:name="_GoBack"/>
-      <w:bookmarkEnd w:id="0"/>
     </w:p>
     <w:p>
       <w:pPr>
@@ -439,7 +437,7 @@
       <w:hyperlink r:id="rId7" w:history="1">
         <w:r>
           <w:rPr>
-            <w:rStyle w:val="Hyperlink"/>
+            <w:rStyle w:val="Lienhypertexte"/>
             <w:lang w:val="en-US"/>
           </w:rPr>
           <w:t>http://www.osboxes.org/ubuntu/</w:t>
@@ -454,7 +452,7 @@
     </w:p>
     <w:p>
       <w:pPr>
-        <w:pStyle w:val="ListParagraph"/>
+        <w:pStyle w:val="Paragraphedeliste"/>
         <w:numPr>
           <w:ilvl w:val="0"/>
           <w:numId w:val="5"/>
@@ -498,7 +496,7 @@
     </w:p>
     <w:p>
       <w:pPr>
-        <w:pStyle w:val="Heading2"/>
+        <w:pStyle w:val="Titre2"/>
         <w:rPr>
           <w:lang w:val="en-US"/>
         </w:rPr>
@@ -512,7 +510,7 @@
     </w:p>
     <w:p>
       <w:pPr>
-        <w:pStyle w:val="ListParagraph"/>
+        <w:pStyle w:val="Paragraphedeliste"/>
         <w:numPr>
           <w:ilvl w:val="0"/>
           <w:numId w:val="7"/>
@@ -577,7 +575,7 @@
     </w:p>
     <w:p>
       <w:pPr>
-        <w:pStyle w:val="ListParagraph"/>
+        <w:pStyle w:val="Paragraphedeliste"/>
         <w:numPr>
           <w:ilvl w:val="0"/>
           <w:numId w:val="7"/>
@@ -642,7 +640,7 @@
     </w:p>
     <w:p>
       <w:pPr>
-        <w:pStyle w:val="ListParagraph"/>
+        <w:pStyle w:val="Paragraphedeliste"/>
         <w:numPr>
           <w:ilvl w:val="0"/>
           <w:numId w:val="7"/>
@@ -719,7 +717,7 @@
     </w:p>
     <w:p>
       <w:pPr>
-        <w:pStyle w:val="ListParagraph"/>
+        <w:pStyle w:val="Paragraphedeliste"/>
         <w:numPr>
           <w:ilvl w:val="0"/>
           <w:numId w:val="7"/>
@@ -737,7 +735,7 @@
     </w:p>
     <w:p>
       <w:pPr>
-        <w:pStyle w:val="ListParagraph"/>
+        <w:pStyle w:val="Paragraphedeliste"/>
         <w:numPr>
           <w:ilvl w:val="1"/>
           <w:numId w:val="7"/>
@@ -767,7 +765,7 @@
     </w:p>
     <w:p>
       <w:pPr>
-        <w:pStyle w:val="ListParagraph"/>
+        <w:pStyle w:val="Paragraphedeliste"/>
         <w:numPr>
           <w:ilvl w:val="1"/>
           <w:numId w:val="7"/>
@@ -809,7 +807,8 @@
       </w:r>
       <w:r>
         <w:rPr>
-          <w:lang w:val="en-US"/>
+          <w:noProof/>
+          <w:lang w:eastAsia="fr-CH"/>
         </w:rPr>
         <w:drawing>
           <wp:inline distT="0" distB="0" distL="0" distR="0" wp14:anchorId="5F8C0C4D" wp14:editId="1AC0C0B7">
@@ -850,7 +849,7 @@
     </w:p>
     <w:p>
       <w:pPr>
-        <w:pStyle w:val="ListParagraph"/>
+        <w:pStyle w:val="Paragraphedeliste"/>
         <w:numPr>
           <w:ilvl w:val="1"/>
           <w:numId w:val="7"/>
@@ -981,7 +980,7 @@
     </w:p>
     <w:p>
       <w:pPr>
-        <w:pStyle w:val="ListParagraph"/>
+        <w:pStyle w:val="Paragraphedeliste"/>
         <w:numPr>
           <w:ilvl w:val="1"/>
           <w:numId w:val="7"/>
@@ -1597,7 +1596,7 @@
       <w:hyperlink r:id="rId20" w:history="1">
         <w:r>
           <w:rPr>
-            <w:rStyle w:val="Hyperlink"/>
+            <w:rStyle w:val="Lienhypertexte"/>
             <w:lang w:val="en-US"/>
           </w:rPr>
           <w:t>http://www.atmel.com/tools/atmelavrtoolchainforlinux.aspx</w:t>
@@ -2273,6 +2272,19 @@
         <w:rPr>
           <w:lang w:val="en-US"/>
         </w:rPr>
+        <w:t>Note that, if you get a permission error, you may have to restart your VM once again.</w:t>
+      </w:r>
+    </w:p>
+    <w:p>
+      <w:pPr>
+        <w:rPr>
+          <w:lang w:val="en-US"/>
+        </w:rPr>
+      </w:pPr>
+      <w:r>
+        <w:rPr>
+          <w:lang w:val="en-US"/>
+        </w:rPr>
         <w:t>This shall have created a directory named “avr8-gnu-toolchain-linux_x86_64” on your Linux home directory:</w:t>
       </w:r>
       <w:r>
@@ -2468,37 +2480,24 @@
         <w:rPr>
           <w:lang w:val="en-US"/>
         </w:rPr>
-        <w:t xml:space="preserve"> You’ll also have to install a configuration file for avrdude; I use the one provided with Arduino 1.6.9 (can be found at hardware\tools\avr\etc\avrdude.conf).</w:t>
-      </w:r>
-    </w:p>
-    <w:p>
-      <w:pPr>
-        <w:rPr>
-          <w:lang w:val="en-US"/>
-        </w:rPr>
-      </w:pPr>
-      <w:r>
-        <w:rPr>
-          <w:lang w:val="en-US"/>
-        </w:rPr>
-        <w:t>Personally, I set it as default configuration file so that I don’t have to specify it in command line, for that it must be c</w:t>
-      </w:r>
-      <w:r>
-        <w:rPr>
-          <w:lang w:val="en-US"/>
-        </w:rPr>
-        <w:t xml:space="preserve">opied to </w:t>
-      </w:r>
-      <w:r>
-        <w:rPr>
-          <w:lang w:val="en-US"/>
-        </w:rPr>
-        <w:t>/etc:</w:t>
-      </w:r>
-    </w:p>
-    <w:p>
-      <w:pPr>
-        <w:spacing w:after="0"/>
+        <w:t xml:space="preserve"> </w:t>
+      </w:r>
+    </w:p>
+    <w:p>
+      <w:pPr>
+        <w:rPr>
+          <w:lang w:val="en-US"/>
+        </w:rPr>
+      </w:pPr>
+      <w:r>
+        <w:rPr>
+          <w:lang w:val="en-US"/>
+        </w:rPr>
+        <w:t>Please note that, strangely, avrdude install may complain about firefox package that could not be installed, if, so you need to install it yourself first:</w:t>
+      </w:r>
+    </w:p>
+    <w:p>
+      <w:pPr>
         <w:rPr>
           <w:rFonts w:ascii="Courier New" w:hAnsi="Courier New" w:cs="Courier New"/>
           <w:sz w:val="20"/>
@@ -2513,31 +2512,98 @@
           <w:szCs w:val="20"/>
           <w:lang w:val="en-US"/>
         </w:rPr>
-        <w:t>&gt; sudo cp avrdude.conf /etc</w:t>
-      </w:r>
-    </w:p>
-    <w:p>
-      <w:pPr>
+        <w:t xml:space="preserve">&gt; sudo apt-get install </w:t>
+      </w:r>
+      <w:r>
         <w:rPr>
           <w:rFonts w:ascii="Courier New" w:hAnsi="Courier New" w:cs="Courier New"/>
           <w:sz w:val="20"/>
           <w:szCs w:val="20"/>
           <w:lang w:val="en-US"/>
         </w:rPr>
-      </w:pPr>
-      <w:r>
+        <w:t>firefox</w:t>
+      </w:r>
+    </w:p>
+    <w:p>
+      <w:pPr>
+        <w:rPr>
+          <w:lang w:val="en-US"/>
+        </w:rPr>
+      </w:pPr>
+      <w:r>
+        <w:rPr>
+          <w:lang w:val="en-US"/>
+        </w:rPr>
+        <w:t>You’ll also have to install a configuration file for avrdude; I use the one provided with Arduino 1.6.9 (can be found at hardware\tools\avr\etc\avrdude.conf).</w:t>
+      </w:r>
+    </w:p>
+    <w:p>
+      <w:pPr>
+        <w:rPr>
+          <w:lang w:val="en-US"/>
+        </w:rPr>
+      </w:pPr>
+      <w:r>
+        <w:rPr>
+          <w:lang w:val="en-US"/>
+        </w:rPr>
+        <w:t>Personally, I set it as default configuration file so that I don’t have to specify it in command line, for that it must be c</w:t>
+      </w:r>
+      <w:r>
+        <w:rPr>
+          <w:lang w:val="en-US"/>
+        </w:rPr>
+        <w:t xml:space="preserve">opied to </w:t>
+      </w:r>
+      <w:r>
+        <w:rPr>
+          <w:lang w:val="en-US"/>
+        </w:rPr>
+        <w:t>/etc:</w:t>
+      </w:r>
+    </w:p>
+    <w:p>
+      <w:pPr>
+        <w:spacing w:after="0"/>
         <w:rPr>
           <w:rFonts w:ascii="Courier New" w:hAnsi="Courier New" w:cs="Courier New"/>
           <w:sz w:val="20"/>
           <w:szCs w:val="20"/>
           <w:lang w:val="en-US"/>
         </w:rPr>
+      </w:pPr>
+      <w:r>
+        <w:rPr>
+          <w:rFonts w:ascii="Courier New" w:hAnsi="Courier New" w:cs="Courier New"/>
+          <w:sz w:val="20"/>
+          <w:szCs w:val="20"/>
+          <w:lang w:val="en-US"/>
+        </w:rPr>
+        <w:t>&gt; sudo cp avrdude.conf /etc</w:t>
+      </w:r>
+    </w:p>
+    <w:p>
+      <w:pPr>
+        <w:rPr>
+          <w:rFonts w:ascii="Courier New" w:hAnsi="Courier New" w:cs="Courier New"/>
+          <w:sz w:val="20"/>
+          <w:szCs w:val="20"/>
+          <w:lang w:val="en-US"/>
+        </w:rPr>
+      </w:pPr>
+      <w:r>
+        <w:rPr>
+          <w:rFonts w:ascii="Courier New" w:hAnsi="Courier New" w:cs="Courier New"/>
+          <w:sz w:val="20"/>
+          <w:szCs w:val="20"/>
+          <w:lang w:val="en-US"/>
+        </w:rPr>
         <w:t>&gt; sudo chmod a+r /etc/avrdude.conf</w:t>
       </w:r>
     </w:p>
     <w:p>
       <w:pPr>
-        <w:pStyle w:val="Heading2"/>
+        <w:pStyle w:val="Titre2"/>
         <w:rPr>
           <w:lang w:val="en-US"/>
         </w:rPr>
@@ -3186,7 +3252,7 @@
     <w:p>
       <w:pPr>
         <w:rPr>
-          <w:rStyle w:val="Hyperlink"/>
+          <w:rStyle w:val="Lienhypertexte"/>
           <w:lang w:val="en-US"/>
         </w:rPr>
       </w:pPr>
@@ -3206,7 +3272,7 @@
       <w:hyperlink r:id="rId34" w:history="1">
         <w:r>
           <w:rPr>
-            <w:rStyle w:val="Hyperlink"/>
+            <w:rStyle w:val="Lienhypertexte"/>
             <w:lang w:val="en-US"/>
           </w:rPr>
           <w:t>https://mightyohm.com/blog/2010/03/run-avrdude-without-root-privs-in-ubuntu/</w:t>
@@ -3221,7 +3287,7 @@
       <w:hyperlink r:id="rId35" w:history="1">
         <w:r>
           <w:rPr>
-            <w:rStyle w:val="Hyperlink"/>
+            <w:rStyle w:val="Lienhypertexte"/>
             <w:lang w:val="en-US"/>
           </w:rPr>
           <w:t>https://learn.adafruit.com/usbtinyisp/avrdude</w:t>
@@ -3230,7 +3296,7 @@
     </w:p>
     <w:p>
       <w:pPr>
-        <w:pStyle w:val="Heading2"/>
+        <w:pStyle w:val="Titre2"/>
         <w:rPr>
           <w:lang w:val="en-US"/>
         </w:rPr>
@@ -3405,7 +3471,7 @@
     </w:p>
     <w:p>
       <w:pPr>
-        <w:pStyle w:val="Heading1"/>
+        <w:pStyle w:val="Titre1"/>
         <w:rPr>
           <w:lang w:val="en-US"/>
         </w:rPr>
@@ -3419,7 +3485,7 @@
     </w:p>
     <w:p>
       <w:pPr>
-        <w:pStyle w:val="Heading2"/>
+        <w:pStyle w:val="Titre2"/>
         <w:rPr>
           <w:lang w:val="en-US"/>
         </w:rPr>
@@ -3742,8 +3808,122 @@
         <w:rPr>
           <w:lang w:val="en-US"/>
         </w:rPr>
+        <w:t xml:space="preserve">Note: after upgrading my setup to NetBeans 8.1, a strange problem started to occur, where NetBeans would always ask me to confirm the RSA fingerprint used to connect to the VM through </w:t>
+      </w:r>
+      <w:r>
+        <w:rPr>
+          <w:lang w:val="en-US"/>
+        </w:rPr>
         <w:lastRenderedPageBreak/>
-        <w:t>The new build host has been created with new Tools Collection:</w:t>
+        <w:t>SSH. I had never had this problem before with NetBeans 8.0. The only way I found to remove this issue was to replace the password-based connection with a SSH key file-based connection.</w:t>
+      </w:r>
+    </w:p>
+    <w:p>
+      <w:pPr>
+        <w:rPr>
+          <w:lang w:val="en-US"/>
+        </w:rPr>
+      </w:pPr>
+      <w:r>
+        <w:rPr>
+          <w:lang w:val="en-US"/>
+        </w:rPr>
+        <w:t>For that, I first create a pair of RSA keys on my VM:</w:t>
+      </w:r>
+    </w:p>
+    <w:p>
+      <w:pPr>
+        <w:spacing w:after="0"/>
+        <w:rPr>
+          <w:rFonts w:ascii="Courier New" w:hAnsi="Courier New" w:cs="Courier New"/>
+          <w:sz w:val="20"/>
+          <w:szCs w:val="20"/>
+          <w:lang w:val="en-US"/>
+        </w:rPr>
+      </w:pPr>
+      <w:r>
+        <w:rPr>
+          <w:rFonts w:ascii="Courier New" w:hAnsi="Courier New" w:cs="Courier New"/>
+          <w:sz w:val="20"/>
+          <w:szCs w:val="20"/>
+          <w:lang w:val="en-US"/>
+        </w:rPr>
+        <w:t>&gt; mkdir ~/.ssh</w:t>
+      </w:r>
+    </w:p>
+    <w:p>
+      <w:pPr>
+        <w:spacing w:after="0"/>
+        <w:rPr>
+          <w:rFonts w:ascii="Courier New" w:hAnsi="Courier New" w:cs="Courier New"/>
+          <w:sz w:val="20"/>
+          <w:szCs w:val="20"/>
+          <w:lang w:val="en-US"/>
+        </w:rPr>
+      </w:pPr>
+      <w:r>
+        <w:rPr>
+          <w:rFonts w:ascii="Courier New" w:hAnsi="Courier New" w:cs="Courier New"/>
+          <w:sz w:val="20"/>
+          <w:szCs w:val="20"/>
+          <w:lang w:val="en-US"/>
+        </w:rPr>
+        <w:t xml:space="preserve">&gt; </w:t>
+      </w:r>
+      <w:r>
+        <w:rPr>
+          <w:rFonts w:ascii="Courier New" w:hAnsi="Courier New" w:cs="Courier New"/>
+          <w:sz w:val="20"/>
+          <w:szCs w:val="20"/>
+          <w:lang w:val="en-US"/>
+        </w:rPr>
+        <w:t>ssh-keygen -t rsa</w:t>
+      </w:r>
+    </w:p>
+    <w:p>
+      <w:pPr>
+        <w:spacing w:after="0"/>
+        <w:rPr>
+          <w:rFonts w:ascii="Courier New" w:hAnsi="Courier New" w:cs="Courier New"/>
+          <w:sz w:val="20"/>
+          <w:szCs w:val="20"/>
+          <w:lang w:val="en-US"/>
+        </w:rPr>
+      </w:pPr>
+      <w:r>
+        <w:rPr>
+          <w:rFonts w:ascii="Courier New" w:hAnsi="Courier New" w:cs="Courier New"/>
+          <w:sz w:val="20"/>
+          <w:szCs w:val="20"/>
+          <w:lang w:val="en-US"/>
+        </w:rPr>
+        <w:t>&gt; cat ~/.ssh/id_rsa</w:t>
+      </w:r>
+    </w:p>
+    <w:p>
+      <w:pPr>
+        <w:spacing w:before="240"/>
+        <w:rPr>
+          <w:lang w:val="en-US"/>
+        </w:rPr>
+      </w:pPr>
+      <w:r>
+        <w:rPr>
+          <w:lang w:val="en-US"/>
+        </w:rPr>
+        <w:t>The last command enabled me to copy the private key and paste it into a file stored on a Windows directory, and then use this file</w:t>
+      </w:r>
+      <w:r>
+        <w:rPr>
+          <w:lang w:val="en-US"/>
+        </w:rPr>
+        <w:t xml:space="preserve"> in Host Properties connection settings</w:t>
+      </w:r>
+      <w:r>
+        <w:rPr>
+          <w:lang w:val="en-US"/>
+        </w:rPr>
+        <w:t>:</w:t>
       </w:r>
       <w:r>
         <w:rPr>
@@ -3751,16 +3931,17 @@
         </w:rPr>
         <w:br/>
       </w:r>
-      <w:r>
-        <w:rPr>
-          <w:noProof/>
-          <w:lang w:eastAsia="fr-CH"/>
+      <w:bookmarkStart w:id="0" w:name="_GoBack"/>
+      <w:bookmarkEnd w:id="0"/>
+      <w:r>
+        <w:rPr>
+          <w:lang w:val="en-US"/>
         </w:rPr>
         <w:drawing>
-          <wp:inline distT="0" distB="0" distL="0" distR="0" wp14:anchorId="5607A597" wp14:editId="7E6881F2">
-            <wp:extent cx="2347163" cy="1935648"/>
-            <wp:effectExtent l="0" t="0" r="0" b="7620"/>
-            <wp:docPr id="17" name="Picture 17"/>
+          <wp:inline distT="0" distB="0" distL="0" distR="0" wp14:anchorId="0F89598B" wp14:editId="6B9B8C56">
+            <wp:extent cx="3920400" cy="2098800"/>
+            <wp:effectExtent l="0" t="0" r="4445" b="0"/>
+            <wp:docPr id="48" name="Image 48"/>
             <wp:cNvGraphicFramePr>
               <a:graphicFrameLocks xmlns:a="http://schemas.openxmlformats.org/drawingml/2006/main" noChangeAspect="1"/>
             </wp:cNvGraphicFramePr>
@@ -3780,7 +3961,7 @@
                   <pic:spPr>
                     <a:xfrm>
                       <a:off x="0" y="0"/>
-                      <a:ext cx="2347163" cy="1935648"/>
+                      <a:ext cx="3920400" cy="2098800"/>
                     </a:xfrm>
                     <a:prstGeom prst="rect">
                       <a:avLst/>
@@ -3803,7 +3984,7 @@
         <w:rPr>
           <w:lang w:val="en-US"/>
         </w:rPr>
-        <w:t>Now we need to add a new Tools collection for AVR:</w:t>
+        <w:t>The new build host has been created with new Tools Collection:</w:t>
       </w:r>
       <w:r>
         <w:rPr>
@@ -3817,10 +3998,10 @@
           <w:lang w:eastAsia="fr-CH"/>
         </w:rPr>
         <w:drawing>
-          <wp:inline distT="0" distB="0" distL="0" distR="0" wp14:anchorId="0A4E16EE" wp14:editId="70D25F3B">
-            <wp:extent cx="4427604" cy="2156647"/>
-            <wp:effectExtent l="0" t="0" r="0" b="0"/>
-            <wp:docPr id="29" name="Picture 29"/>
+          <wp:inline distT="0" distB="0" distL="0" distR="0" wp14:anchorId="5607A597" wp14:editId="7E6881F2">
+            <wp:extent cx="2347163" cy="1935648"/>
+            <wp:effectExtent l="0" t="0" r="0" b="7620"/>
+            <wp:docPr id="17" name="Picture 17"/>
             <wp:cNvGraphicFramePr>
               <a:graphicFrameLocks xmlns:a="http://schemas.openxmlformats.org/drawingml/2006/main" noChangeAspect="1"/>
             </wp:cNvGraphicFramePr>
@@ -3840,7 +4021,7 @@
                   <pic:spPr>
                     <a:xfrm>
                       <a:off x="0" y="0"/>
-                      <a:ext cx="4427604" cy="2156647"/>
+                      <a:ext cx="2347163" cy="1935648"/>
                     </a:xfrm>
                     <a:prstGeom prst="rect">
                       <a:avLst/>
@@ -3863,7 +4044,7 @@
         <w:rPr>
           <w:lang w:val="en-US"/>
         </w:rPr>
-        <w:t>Then you have to individually set the path to each tool in the collection:</w:t>
+        <w:t>Now we need to add a new Tools collection for AVR:</w:t>
       </w:r>
       <w:r>
         <w:rPr>
@@ -3877,10 +4058,10 @@
           <w:lang w:eastAsia="fr-CH"/>
         </w:rPr>
         <w:drawing>
-          <wp:inline distT="0" distB="0" distL="0" distR="0" wp14:anchorId="519C522B" wp14:editId="75091FA6">
-            <wp:extent cx="3049200" cy="2584800"/>
-            <wp:effectExtent l="0" t="0" r="0" b="6350"/>
-            <wp:docPr id="32" name="Picture 32"/>
+          <wp:inline distT="0" distB="0" distL="0" distR="0" wp14:anchorId="0A4E16EE" wp14:editId="70D25F3B">
+            <wp:extent cx="4427604" cy="2156647"/>
+            <wp:effectExtent l="0" t="0" r="0" b="0"/>
+            <wp:docPr id="29" name="Picture 29"/>
             <wp:cNvGraphicFramePr>
               <a:graphicFrameLocks xmlns:a="http://schemas.openxmlformats.org/drawingml/2006/main" noChangeAspect="1"/>
             </wp:cNvGraphicFramePr>
@@ -3900,7 +4081,7 @@
                   <pic:spPr>
                     <a:xfrm>
                       <a:off x="0" y="0"/>
-                      <a:ext cx="3049200" cy="2584800"/>
+                      <a:ext cx="4427604" cy="2156647"/>
                     </a:xfrm>
                     <a:prstGeom prst="rect">
                       <a:avLst/>
@@ -3924,7 +4105,7 @@
           <w:lang w:val="en-US"/>
         </w:rPr>
         <w:lastRenderedPageBreak/>
-        <w:t>Now this is what you should see in the C/C++ Build Hosts:</w:t>
+        <w:t>Then you have to individually set the path to each tool in the collection:</w:t>
       </w:r>
       <w:r>
         <w:rPr>
@@ -3938,10 +4119,10 @@
           <w:lang w:eastAsia="fr-CH"/>
         </w:rPr>
         <w:drawing>
-          <wp:inline distT="0" distB="0" distL="0" distR="0" wp14:anchorId="7A100FF3" wp14:editId="5540C5CD">
-            <wp:extent cx="2842506" cy="1364098"/>
-            <wp:effectExtent l="0" t="0" r="0" b="7620"/>
-            <wp:docPr id="33" name="Picture 33"/>
+          <wp:inline distT="0" distB="0" distL="0" distR="0" wp14:anchorId="519C522B" wp14:editId="75091FA6">
+            <wp:extent cx="3049200" cy="2584800"/>
+            <wp:effectExtent l="0" t="0" r="0" b="6350"/>
+            <wp:docPr id="32" name="Picture 32"/>
             <wp:cNvGraphicFramePr>
               <a:graphicFrameLocks xmlns:a="http://schemas.openxmlformats.org/drawingml/2006/main" noChangeAspect="1"/>
             </wp:cNvGraphicFramePr>
@@ -3961,7 +4142,7 @@
                   <pic:spPr>
                     <a:xfrm>
                       <a:off x="0" y="0"/>
-                      <a:ext cx="2842506" cy="1364098"/>
+                      <a:ext cx="3049200" cy="2584800"/>
                     </a:xfrm>
                     <a:prstGeom prst="rect">
                       <a:avLst/>
@@ -3984,7 +4165,7 @@
         <w:rPr>
           <w:lang w:val="en-US"/>
         </w:rPr>
-        <w:t>Since you have 2 tools collections created, it is advised to make the AVR-Toolchain the default:</w:t>
+        <w:t>Now this is what you should see in the C/C++ Build Hosts:</w:t>
       </w:r>
       <w:r>
         <w:rPr>
@@ -3998,10 +4179,10 @@
           <w:lang w:eastAsia="fr-CH"/>
         </w:rPr>
         <w:drawing>
-          <wp:inline distT="0" distB="0" distL="0" distR="0" wp14:anchorId="3188157A" wp14:editId="4CACC149">
-            <wp:extent cx="2667231" cy="952583"/>
-            <wp:effectExtent l="0" t="0" r="0" b="0"/>
-            <wp:docPr id="37" name="Picture 37"/>
+          <wp:inline distT="0" distB="0" distL="0" distR="0" wp14:anchorId="7A100FF3" wp14:editId="5540C5CD">
+            <wp:extent cx="2842506" cy="1364098"/>
+            <wp:effectExtent l="0" t="0" r="0" b="7620"/>
+            <wp:docPr id="33" name="Picture 33"/>
             <wp:cNvGraphicFramePr>
               <a:graphicFrameLocks xmlns:a="http://schemas.openxmlformats.org/drawingml/2006/main" noChangeAspect="1"/>
             </wp:cNvGraphicFramePr>
@@ -4021,7 +4202,7 @@
                   <pic:spPr>
                     <a:xfrm>
                       <a:off x="0" y="0"/>
-                      <a:ext cx="2667231" cy="952583"/>
+                      <a:ext cx="2842506" cy="1364098"/>
                     </a:xfrm>
                     <a:prstGeom prst="rect">
                       <a:avLst/>
@@ -4044,34 +4225,7 @@
         <w:rPr>
           <w:lang w:val="en-US"/>
         </w:rPr>
-        <w:t>From now, this will be automatically selected in project configurations using your VM host for remote build.</w:t>
-      </w:r>
-    </w:p>
-    <w:p>
-      <w:pPr>
-        <w:pStyle w:val="Heading2"/>
-        <w:rPr>
-          <w:lang w:val="en-US"/>
-        </w:rPr>
-      </w:pPr>
-      <w:r>
-        <w:rPr>
-          <w:lang w:val="en-US"/>
-        </w:rPr>
-        <w:t>NetBeans Options</w:t>
-      </w:r>
-    </w:p>
-    <w:p>
-      <w:pPr>
-        <w:rPr>
-          <w:lang w:val="en-US"/>
-        </w:rPr>
-      </w:pPr>
-      <w:r>
-        <w:rPr>
-          <w:lang w:val="en-US"/>
-        </w:rPr>
-        <w:t>Next, we must setup C/C++ options for the new Tools Collection:</w:t>
+        <w:t>Since you have 2 tools collections created, it is advised to make the AVR-Toolchain the default:</w:t>
       </w:r>
       <w:r>
         <w:rPr>
@@ -4085,10 +4239,10 @@
           <w:lang w:eastAsia="fr-CH"/>
         </w:rPr>
         <w:drawing>
-          <wp:inline distT="0" distB="0" distL="0" distR="0" wp14:anchorId="30F1324C" wp14:editId="30236BDF">
-            <wp:extent cx="5148000" cy="3380400"/>
+          <wp:inline distT="0" distB="0" distL="0" distR="0" wp14:anchorId="3188157A" wp14:editId="4CACC149">
+            <wp:extent cx="2667231" cy="952583"/>
             <wp:effectExtent l="0" t="0" r="0" b="0"/>
-            <wp:docPr id="34" name="Picture 34"/>
+            <wp:docPr id="37" name="Picture 37"/>
             <wp:cNvGraphicFramePr>
               <a:graphicFrameLocks xmlns:a="http://schemas.openxmlformats.org/drawingml/2006/main" noChangeAspect="1"/>
             </wp:cNvGraphicFramePr>
@@ -4108,7 +4262,7 @@
                   <pic:spPr>
                     <a:xfrm>
                       <a:off x="0" y="0"/>
-                      <a:ext cx="5148000" cy="3380400"/>
+                      <a:ext cx="2667231" cy="952583"/>
                     </a:xfrm>
                     <a:prstGeom prst="rect">
                       <a:avLst/>
@@ -4131,376 +4285,35 @@
         <w:rPr>
           <w:lang w:val="en-US"/>
         </w:rPr>
-        <w:t>In my own projects, f</w:t>
-      </w:r>
-      <w:r>
-        <w:rPr>
-          <w:lang w:val="en-US"/>
-        </w:rPr>
-        <w:t xml:space="preserve">or Code assistance, I typically add some specific macro definitions, in addition to all </w:t>
-      </w:r>
-      <w:r>
-        <w:rPr>
-          <w:lang w:val="en-US"/>
-        </w:rPr>
-        <w:t xml:space="preserve">macros </w:t>
-      </w:r>
-      <w:r>
-        <w:rPr>
-          <w:lang w:val="en-US"/>
-        </w:rPr>
-        <w:t>automatically set by the AVR Toolchain:</w:t>
-      </w:r>
-      <w:r>
-        <w:rPr>
-          <w:lang w:val="en-US"/>
-        </w:rPr>
-        <w:br/>
-      </w:r>
-      <w:r>
-        <w:rPr>
-          <w:lang w:val="en-US"/>
-        </w:rPr>
-        <w:tab/>
-      </w:r>
-      <w:r>
-        <w:rPr>
-          <w:rFonts w:ascii="Courier New" w:hAnsi="Courier New" w:cs="Courier New"/>
-          <w:lang w:val="en-US"/>
-        </w:rPr>
-        <w:t>ARDUINO_UNO</w:t>
-      </w:r>
-      <w:r>
-        <w:rPr>
-          <w:rFonts w:ascii="Courier New" w:hAnsi="Courier New" w:cs="Courier New"/>
-          <w:lang w:val="en-US"/>
-        </w:rPr>
-        <w:br/>
-      </w:r>
-      <w:r>
-        <w:rPr>
-          <w:rFonts w:ascii="Courier New" w:hAnsi="Courier New" w:cs="Courier New"/>
-          <w:lang w:val="en-US"/>
-        </w:rPr>
-        <w:tab/>
-      </w:r>
-      <w:r>
-        <w:rPr>
-          <w:rFonts w:ascii="Courier New" w:hAnsi="Courier New" w:cs="Courier New"/>
-          <w:lang w:val="en-US"/>
-        </w:rPr>
-        <w:t>__AVR_ATmega328P__</w:t>
-      </w:r>
-      <w:r>
-        <w:rPr>
-          <w:rFonts w:ascii="Courier New" w:hAnsi="Courier New" w:cs="Courier New"/>
-          <w:lang w:val="en-US"/>
-        </w:rPr>
-        <w:br/>
-      </w:r>
-      <w:r>
-        <w:rPr>
-          <w:rFonts w:ascii="Courier New" w:hAnsi="Courier New" w:cs="Courier New"/>
-          <w:lang w:val="en-US"/>
-        </w:rPr>
-        <w:tab/>
-        <w:t>F_CPU=16000000UL</w:t>
-      </w:r>
-    </w:p>
-    <w:p>
-      <w:pPr>
-        <w:rPr>
-          <w:lang w:val="en-US"/>
-        </w:rPr>
-      </w:pPr>
-      <w:r>
-        <w:rPr>
-          <w:lang w:val="en-US"/>
-        </w:rPr>
-        <w:t>Th</w:t>
-      </w:r>
-      <w:r>
-        <w:rPr>
-          <w:lang w:val="en-US"/>
-        </w:rPr>
-        <w:t>e first</w:t>
-      </w:r>
-      <w:r>
-        <w:rPr>
-          <w:lang w:val="en-US"/>
-        </w:rPr>
-        <w:t xml:space="preserve"> is used in my project headers to determine the AVR target and then direct conditional compilation based on this target</w:t>
-      </w:r>
-      <w:r>
-        <w:rPr>
-          <w:lang w:val="en-US"/>
-        </w:rPr>
-        <w:t>.</w:t>
-      </w:r>
-      <w:r>
-        <w:rPr>
-          <w:lang w:val="en-US"/>
-        </w:rPr>
-        <w:br/>
-      </w:r>
+        <w:t>From now, this will be automatically selected in project configurations using your VM host for remote build.</w:t>
+      </w:r>
+    </w:p>
+    <w:p>
+      <w:pPr>
+        <w:pStyle w:val="Titre2"/>
+        <w:rPr>
+          <w:lang w:val="en-US"/>
+        </w:rPr>
+      </w:pPr>
       <w:r>
         <w:rPr>
           <w:lang w:val="en-US"/>
         </w:rPr>
         <w:lastRenderedPageBreak/>
-        <w:t>The second is used by AVR headers to determine the MCU target; normally this id defined in command line when invoking the compiler but here, we need it on Netbeans code assistance</w:t>
-      </w:r>
-      <w:r>
-        <w:rPr>
-          <w:lang w:val="en-US"/>
-        </w:rPr>
-        <w:t>.</w:t>
-      </w:r>
-    </w:p>
-    <w:p>
-      <w:pPr>
-        <w:rPr>
-          <w:lang w:val="en-US"/>
-        </w:rPr>
-      </w:pPr>
-      <w:r>
-        <w:rPr>
-          <w:lang w:val="en-US"/>
-        </w:rPr>
-        <w:t>All</w:t>
-      </w:r>
-      <w:r>
-        <w:rPr>
-          <w:lang w:val="en-US"/>
-        </w:rPr>
-        <w:t xml:space="preserve"> that is useful only during code edition, as building will override this macro through a specific Makefile in the project.</w:t>
-      </w:r>
-    </w:p>
-    <w:p>
-      <w:pPr>
-        <w:pStyle w:val="Heading2"/>
-        <w:rPr>
-          <w:lang w:val="en-US"/>
-        </w:rPr>
-      </w:pPr>
-      <w:r>
-        <w:rPr>
-          <w:lang w:val="en-US"/>
-        </w:rPr>
-        <w:t>Project setup</w:t>
-      </w:r>
-    </w:p>
-    <w:p>
-      <w:pPr>
-        <w:rPr>
-          <w:highlight w:val="yellow"/>
-          <w:lang w:val="en-US"/>
-        </w:rPr>
-      </w:pPr>
-      <w:r>
-        <w:rPr>
-          <w:highlight w:val="yellow"/>
-          <w:lang w:val="en-US"/>
-        </w:rPr>
-        <w:t>TODO Show new project creation in Netbeans</w:t>
-      </w:r>
-    </w:p>
-    <w:p>
-      <w:pPr>
-        <w:rPr>
-          <w:highlight w:val="yellow"/>
-          <w:lang w:val="en-US"/>
-        </w:rPr>
-      </w:pPr>
-    </w:p>
-    <w:p>
-      <w:pPr>
-        <w:rPr>
-          <w:lang w:val="en-US"/>
-        </w:rPr>
-      </w:pPr>
-      <w:r>
-        <w:rPr>
-          <w:lang w:val="en-US"/>
-        </w:rPr>
-        <w:t>I always create one configuration per possible AVR target in my projects:</w:t>
-      </w:r>
-    </w:p>
-    <w:p>
-      <w:pPr>
-        <w:pStyle w:val="ListParagraph"/>
-        <w:numPr>
-          <w:ilvl w:val="0"/>
-          <w:numId w:val="5"/>
-        </w:numPr>
-        <w:rPr>
-          <w:lang w:val="en-US"/>
-        </w:rPr>
-      </w:pPr>
-      <w:r>
-        <w:rPr>
-          <w:lang w:val="en-US"/>
-        </w:rPr>
-        <w:t>UNO-Release</w:t>
-      </w:r>
-      <w:r>
-        <w:rPr>
-          <w:lang w:val="en-US"/>
-        </w:rPr>
-        <w:t xml:space="preserve"> (directly maps to Arduino UNO)</w:t>
-      </w:r>
-    </w:p>
-    <w:p>
-      <w:pPr>
-        <w:pStyle w:val="ListParagraph"/>
-        <w:numPr>
-          <w:ilvl w:val="0"/>
-          <w:numId w:val="5"/>
-        </w:numPr>
-        <w:rPr>
-          <w:lang w:val="en-US"/>
-        </w:rPr>
-      </w:pPr>
-      <w:r>
-        <w:rPr>
-          <w:lang w:val="en-US"/>
-        </w:rPr>
-        <w:t>MEGA-Release</w:t>
-      </w:r>
-      <w:r>
-        <w:rPr>
-          <w:lang w:val="en-US"/>
-        </w:rPr>
-        <w:t xml:space="preserve"> (directly maps to Arduino MEGA 2560)</w:t>
-      </w:r>
-    </w:p>
-    <w:p>
-      <w:pPr>
-        <w:pStyle w:val="ListParagraph"/>
-        <w:numPr>
-          <w:ilvl w:val="0"/>
-          <w:numId w:val="5"/>
-        </w:numPr>
-        <w:rPr>
-          <w:lang w:val="en-US"/>
-        </w:rPr>
-      </w:pPr>
-      <w:r>
-        <w:rPr>
-          <w:lang w:val="en-US"/>
-        </w:rPr>
-        <w:t>ATmega328-Release</w:t>
-      </w:r>
-      <w:r>
-        <w:rPr>
-          <w:lang w:val="en-US"/>
-        </w:rPr>
-        <w:t xml:space="preserve"> (maps to breadboard ATmega328P with internal RC clock at 8MHz)</w:t>
-      </w:r>
-    </w:p>
-    <w:p>
-      <w:pPr>
-        <w:pStyle w:val="ListParagraph"/>
-        <w:numPr>
-          <w:ilvl w:val="0"/>
-          <w:numId w:val="5"/>
-        </w:numPr>
-        <w:rPr>
-          <w:lang w:val="en-US"/>
-        </w:rPr>
-      </w:pPr>
-      <w:r>
-        <w:rPr>
-          <w:lang w:val="en-US"/>
-        </w:rPr>
-        <w:t>ATtiny84-Release</w:t>
-      </w:r>
-      <w:r>
-        <w:rPr>
-          <w:lang w:val="en-US"/>
-        </w:rPr>
-        <w:t xml:space="preserve"> (maps to breadboard ATtiny84 with internal RC clock at 8MHz)</w:t>
-      </w:r>
-    </w:p>
-    <w:p>
-      <w:pPr>
-        <w:rPr>
-          <w:lang w:val="en-US"/>
-        </w:rPr>
-      </w:pPr>
-      <w:r>
-        <w:rPr>
-          <w:lang w:val="en-US"/>
-        </w:rPr>
-        <w:t>I create the first configuration from scratch (as described in the following sections) and then duplicate it to change only the minimum stuff:</w:t>
-      </w:r>
-    </w:p>
-    <w:p>
-      <w:pPr>
-        <w:rPr>
-          <w:lang w:val="en-US"/>
-        </w:rPr>
-      </w:pPr>
-      <w:r>
-        <w:rPr>
-          <w:highlight w:val="yellow"/>
-          <w:lang w:val="en-US"/>
-        </w:rPr>
-        <w:t>TODO screenshot to duplicate config</w:t>
-      </w:r>
-    </w:p>
-    <w:p>
-      <w:pPr>
-        <w:rPr>
-          <w:lang w:val="en-US"/>
-        </w:rPr>
-      </w:pPr>
-      <w:r>
-        <w:rPr>
-          <w:lang w:val="en-US"/>
-        </w:rPr>
-        <w:t>First I create the configuration for UNO-Release:</w:t>
-      </w:r>
-    </w:p>
-    <w:p>
-      <w:pPr>
-        <w:rPr>
-          <w:lang w:val="en-US"/>
-        </w:rPr>
-      </w:pPr>
-      <w:r>
-        <w:rPr>
-          <w:highlight w:val="yellow"/>
-          <w:lang w:val="en-US"/>
-        </w:rPr>
-        <w:t xml:space="preserve">TODO screenshot to </w:t>
-      </w:r>
-      <w:r>
-        <w:rPr>
-          <w:highlight w:val="yellow"/>
-          <w:lang w:val="en-US"/>
-        </w:rPr>
-        <w:t xml:space="preserve">create </w:t>
-      </w:r>
-      <w:r>
-        <w:rPr>
-          <w:highlight w:val="yellow"/>
-          <w:lang w:val="en-US"/>
-        </w:rPr>
-        <w:t>config</w:t>
-      </w:r>
-    </w:p>
-    <w:p>
-      <w:pPr>
-        <w:rPr>
-          <w:lang w:val="en-US"/>
-        </w:rPr>
-      </w:pPr>
-      <w:r>
-        <w:rPr>
-          <w:lang w:val="en-US"/>
-        </w:rPr>
-        <w:t>Here are the Global build settings:</w:t>
+        <w:t>NetBeans Options</w:t>
+      </w:r>
+    </w:p>
+    <w:p>
+      <w:pPr>
+        <w:rPr>
+          <w:lang w:val="en-US"/>
+        </w:rPr>
+      </w:pPr>
+      <w:r>
+        <w:rPr>
+          <w:lang w:val="en-US"/>
+        </w:rPr>
+        <w:t>Next, we must setup C/C++ options for the new Tools Collection:</w:t>
       </w:r>
       <w:r>
         <w:rPr>
@@ -4514,10 +4327,10 @@
           <w:lang w:eastAsia="fr-CH"/>
         </w:rPr>
         <w:drawing>
-          <wp:inline distT="0" distB="0" distL="0" distR="0" wp14:anchorId="59EE10D1" wp14:editId="1D0814B8">
-            <wp:extent cx="4021200" cy="2502000"/>
+          <wp:inline distT="0" distB="0" distL="0" distR="0" wp14:anchorId="30F1324C" wp14:editId="30236BDF">
+            <wp:extent cx="5148000" cy="3380400"/>
             <wp:effectExtent l="0" t="0" r="0" b="0"/>
-            <wp:docPr id="9" name="Picture 9"/>
+            <wp:docPr id="34" name="Picture 34"/>
             <wp:cNvGraphicFramePr>
               <a:graphicFrameLocks xmlns:a="http://schemas.openxmlformats.org/drawingml/2006/main" noChangeAspect="1"/>
             </wp:cNvGraphicFramePr>
@@ -4537,6 +4350,435 @@
                   <pic:spPr>
                     <a:xfrm>
                       <a:off x="0" y="0"/>
+                      <a:ext cx="5148000" cy="3380400"/>
+                    </a:xfrm>
+                    <a:prstGeom prst="rect">
+                      <a:avLst/>
+                    </a:prstGeom>
+                  </pic:spPr>
+                </pic:pic>
+              </a:graphicData>
+            </a:graphic>
+          </wp:inline>
+        </w:drawing>
+      </w:r>
+    </w:p>
+    <w:p>
+      <w:pPr>
+        <w:rPr>
+          <w:lang w:val="en-US"/>
+        </w:rPr>
+      </w:pPr>
+      <w:r>
+        <w:rPr>
+          <w:lang w:val="en-US"/>
+        </w:rPr>
+        <w:t>In my own projects, f</w:t>
+      </w:r>
+      <w:r>
+        <w:rPr>
+          <w:lang w:val="en-US"/>
+        </w:rPr>
+        <w:t xml:space="preserve">or Code assistance, I typically add some specific macro definitions, in addition to all </w:t>
+      </w:r>
+      <w:r>
+        <w:rPr>
+          <w:lang w:val="en-US"/>
+        </w:rPr>
+        <w:t xml:space="preserve">macros </w:t>
+      </w:r>
+      <w:r>
+        <w:rPr>
+          <w:lang w:val="en-US"/>
+        </w:rPr>
+        <w:t>automatically set by the AVR Toolchain:</w:t>
+      </w:r>
+      <w:r>
+        <w:rPr>
+          <w:lang w:val="en-US"/>
+        </w:rPr>
+        <w:br/>
+      </w:r>
+      <w:r>
+        <w:rPr>
+          <w:lang w:val="en-US"/>
+        </w:rPr>
+        <w:tab/>
+      </w:r>
+      <w:r>
+        <w:rPr>
+          <w:rFonts w:ascii="Courier New" w:hAnsi="Courier New" w:cs="Courier New"/>
+          <w:lang w:val="en-US"/>
+        </w:rPr>
+        <w:t>ARDUINO_UNO</w:t>
+      </w:r>
+      <w:r>
+        <w:rPr>
+          <w:rFonts w:ascii="Courier New" w:hAnsi="Courier New" w:cs="Courier New"/>
+          <w:lang w:val="en-US"/>
+        </w:rPr>
+        <w:br/>
+      </w:r>
+      <w:r>
+        <w:rPr>
+          <w:rFonts w:ascii="Courier New" w:hAnsi="Courier New" w:cs="Courier New"/>
+          <w:lang w:val="en-US"/>
+        </w:rPr>
+        <w:tab/>
+      </w:r>
+      <w:r>
+        <w:rPr>
+          <w:rFonts w:ascii="Courier New" w:hAnsi="Courier New" w:cs="Courier New"/>
+          <w:lang w:val="en-US"/>
+        </w:rPr>
+        <w:t>__AVR_ATmega328P__</w:t>
+      </w:r>
+      <w:r>
+        <w:rPr>
+          <w:rFonts w:ascii="Courier New" w:hAnsi="Courier New" w:cs="Courier New"/>
+          <w:lang w:val="en-US"/>
+        </w:rPr>
+        <w:br/>
+      </w:r>
+      <w:r>
+        <w:rPr>
+          <w:rFonts w:ascii="Courier New" w:hAnsi="Courier New" w:cs="Courier New"/>
+          <w:lang w:val="en-US"/>
+        </w:rPr>
+        <w:tab/>
+        <w:t>F_CPU=16000000UL</w:t>
+      </w:r>
+    </w:p>
+    <w:p>
+      <w:pPr>
+        <w:rPr>
+          <w:lang w:val="en-US"/>
+        </w:rPr>
+      </w:pPr>
+      <w:r>
+        <w:rPr>
+          <w:lang w:val="en-US"/>
+        </w:rPr>
+        <w:t>Th</w:t>
+      </w:r>
+      <w:r>
+        <w:rPr>
+          <w:lang w:val="en-US"/>
+        </w:rPr>
+        <w:t>e first</w:t>
+      </w:r>
+      <w:r>
+        <w:rPr>
+          <w:lang w:val="en-US"/>
+        </w:rPr>
+        <w:t xml:space="preserve"> is used in my project headers to determine the AVR target and then direct conditional compilation based on this target</w:t>
+      </w:r>
+      <w:r>
+        <w:rPr>
+          <w:lang w:val="en-US"/>
+        </w:rPr>
+        <w:t>.</w:t>
+      </w:r>
+      <w:r>
+        <w:rPr>
+          <w:lang w:val="en-US"/>
+        </w:rPr>
+        <w:br/>
+      </w:r>
+      <w:r>
+        <w:rPr>
+          <w:lang w:val="en-US"/>
+        </w:rPr>
+        <w:t>The second is used by AVR headers to determine the MCU target; normally this id defined in command line when invoking the compiler but here, we need it on Netbeans code assistance</w:t>
+      </w:r>
+      <w:r>
+        <w:rPr>
+          <w:lang w:val="en-US"/>
+        </w:rPr>
+        <w:t>.</w:t>
+      </w:r>
+    </w:p>
+    <w:p>
+      <w:pPr>
+        <w:rPr>
+          <w:lang w:val="en-US"/>
+        </w:rPr>
+      </w:pPr>
+      <w:r>
+        <w:rPr>
+          <w:lang w:val="en-US"/>
+        </w:rPr>
+        <w:t>All</w:t>
+      </w:r>
+      <w:r>
+        <w:rPr>
+          <w:lang w:val="en-US"/>
+        </w:rPr>
+        <w:t xml:space="preserve"> that is useful only during code edition, as building will override this macro through a specific Makefile in the project.</w:t>
+      </w:r>
+    </w:p>
+    <w:p>
+      <w:pPr>
+        <w:pStyle w:val="Titre2"/>
+        <w:rPr>
+          <w:lang w:val="en-US"/>
+        </w:rPr>
+      </w:pPr>
+      <w:r>
+        <w:rPr>
+          <w:lang w:val="en-US"/>
+        </w:rPr>
+        <w:t>Project setup</w:t>
+      </w:r>
+    </w:p>
+    <w:p>
+      <w:pPr>
+        <w:rPr>
+          <w:highlight w:val="yellow"/>
+          <w:lang w:val="en-US"/>
+        </w:rPr>
+      </w:pPr>
+      <w:r>
+        <w:rPr>
+          <w:highlight w:val="yellow"/>
+          <w:lang w:val="en-US"/>
+        </w:rPr>
+        <w:t>TODO Show new project creation in Netbeans</w:t>
+      </w:r>
+    </w:p>
+    <w:p>
+      <w:pPr>
+        <w:rPr>
+          <w:highlight w:val="yellow"/>
+          <w:lang w:val="en-US"/>
+        </w:rPr>
+      </w:pPr>
+    </w:p>
+    <w:p>
+      <w:pPr>
+        <w:rPr>
+          <w:lang w:val="en-US"/>
+        </w:rPr>
+      </w:pPr>
+      <w:r>
+        <w:rPr>
+          <w:lang w:val="en-US"/>
+        </w:rPr>
+        <w:t>I always create one configuration per possible AVR target in my projects:</w:t>
+      </w:r>
+    </w:p>
+    <w:p>
+      <w:pPr>
+        <w:pStyle w:val="Paragraphedeliste"/>
+        <w:numPr>
+          <w:ilvl w:val="0"/>
+          <w:numId w:val="5"/>
+        </w:numPr>
+        <w:rPr>
+          <w:lang w:val="en-US"/>
+        </w:rPr>
+      </w:pPr>
+      <w:r>
+        <w:rPr>
+          <w:lang w:val="en-US"/>
+        </w:rPr>
+        <w:t>UNO-Release</w:t>
+      </w:r>
+      <w:r>
+        <w:rPr>
+          <w:lang w:val="en-US"/>
+        </w:rPr>
+        <w:t xml:space="preserve"> (directly maps to Arduino UNO)</w:t>
+      </w:r>
+    </w:p>
+    <w:p>
+      <w:pPr>
+        <w:pStyle w:val="Paragraphedeliste"/>
+        <w:numPr>
+          <w:ilvl w:val="0"/>
+          <w:numId w:val="5"/>
+        </w:numPr>
+        <w:rPr>
+          <w:lang w:val="en-US"/>
+        </w:rPr>
+      </w:pPr>
+      <w:r>
+        <w:rPr>
+          <w:lang w:val="en-US"/>
+        </w:rPr>
+        <w:t>MEGA-Release</w:t>
+      </w:r>
+      <w:r>
+        <w:rPr>
+          <w:lang w:val="en-US"/>
+        </w:rPr>
+        <w:t xml:space="preserve"> (directly maps to Arduino MEGA 2560)</w:t>
+      </w:r>
+    </w:p>
+    <w:p>
+      <w:pPr>
+        <w:pStyle w:val="Paragraphedeliste"/>
+        <w:numPr>
+          <w:ilvl w:val="0"/>
+          <w:numId w:val="5"/>
+        </w:numPr>
+        <w:rPr>
+          <w:lang w:val="en-US"/>
+        </w:rPr>
+      </w:pPr>
+      <w:r>
+        <w:rPr>
+          <w:lang w:val="en-US"/>
+        </w:rPr>
+        <w:t>ATmega328-Release</w:t>
+      </w:r>
+      <w:r>
+        <w:rPr>
+          <w:lang w:val="en-US"/>
+        </w:rPr>
+        <w:t xml:space="preserve"> (maps to breadboard ATmega328P with internal RC clock at 8MHz)</w:t>
+      </w:r>
+    </w:p>
+    <w:p>
+      <w:pPr>
+        <w:pStyle w:val="Paragraphedeliste"/>
+        <w:numPr>
+          <w:ilvl w:val="0"/>
+          <w:numId w:val="5"/>
+        </w:numPr>
+        <w:rPr>
+          <w:lang w:val="en-US"/>
+        </w:rPr>
+      </w:pPr>
+      <w:r>
+        <w:rPr>
+          <w:lang w:val="en-US"/>
+        </w:rPr>
+        <w:t>ATtiny84-Release</w:t>
+      </w:r>
+      <w:r>
+        <w:rPr>
+          <w:lang w:val="en-US"/>
+        </w:rPr>
+        <w:t xml:space="preserve"> (maps to breadboard ATtiny84 with internal RC clock at 8MHz)</w:t>
+      </w:r>
+    </w:p>
+    <w:p>
+      <w:pPr>
+        <w:rPr>
+          <w:lang w:val="en-US"/>
+        </w:rPr>
+      </w:pPr>
+      <w:r>
+        <w:rPr>
+          <w:lang w:val="en-US"/>
+        </w:rPr>
+        <w:t>I create the first configuration from scratch (as described in the following sections) and then duplicate it to change only the minimum stuff:</w:t>
+      </w:r>
+    </w:p>
+    <w:p>
+      <w:pPr>
+        <w:rPr>
+          <w:lang w:val="en-US"/>
+        </w:rPr>
+      </w:pPr>
+      <w:r>
+        <w:rPr>
+          <w:highlight w:val="yellow"/>
+          <w:lang w:val="en-US"/>
+        </w:rPr>
+        <w:t>TODO screenshot to duplicate config</w:t>
+      </w:r>
+    </w:p>
+    <w:p>
+      <w:pPr>
+        <w:rPr>
+          <w:lang w:val="en-US"/>
+        </w:rPr>
+      </w:pPr>
+      <w:r>
+        <w:rPr>
+          <w:lang w:val="en-US"/>
+        </w:rPr>
+        <w:lastRenderedPageBreak/>
+        <w:t>First I create the configuration for UNO-Release:</w:t>
+      </w:r>
+    </w:p>
+    <w:p>
+      <w:pPr>
+        <w:rPr>
+          <w:lang w:val="en-US"/>
+        </w:rPr>
+      </w:pPr>
+      <w:r>
+        <w:rPr>
+          <w:highlight w:val="yellow"/>
+          <w:lang w:val="en-US"/>
+        </w:rPr>
+        <w:t xml:space="preserve">TODO screenshot to </w:t>
+      </w:r>
+      <w:r>
+        <w:rPr>
+          <w:highlight w:val="yellow"/>
+          <w:lang w:val="en-US"/>
+        </w:rPr>
+        <w:t xml:space="preserve">create </w:t>
+      </w:r>
+      <w:r>
+        <w:rPr>
+          <w:highlight w:val="yellow"/>
+          <w:lang w:val="en-US"/>
+        </w:rPr>
+        <w:t>config</w:t>
+      </w:r>
+    </w:p>
+    <w:p>
+      <w:pPr>
+        <w:rPr>
+          <w:lang w:val="en-US"/>
+        </w:rPr>
+      </w:pPr>
+      <w:r>
+        <w:rPr>
+          <w:lang w:val="en-US"/>
+        </w:rPr>
+        <w:t>Here are the Global build settings:</w:t>
+      </w:r>
+      <w:r>
+        <w:rPr>
+          <w:lang w:val="en-US"/>
+        </w:rPr>
+        <w:br/>
+      </w:r>
+      <w:r>
+        <w:rPr>
+          <w:noProof/>
+          <w:lang w:eastAsia="fr-CH"/>
+        </w:rPr>
+        <w:drawing>
+          <wp:inline distT="0" distB="0" distL="0" distR="0" wp14:anchorId="59EE10D1" wp14:editId="1D0814B8">
+            <wp:extent cx="4021200" cy="2502000"/>
+            <wp:effectExtent l="0" t="0" r="0" b="0"/>
+            <wp:docPr id="9" name="Picture 9"/>
+            <wp:cNvGraphicFramePr>
+              <a:graphicFrameLocks xmlns:a="http://schemas.openxmlformats.org/drawingml/2006/main" noChangeAspect="1"/>
+            </wp:cNvGraphicFramePr>
+            <a:graphic xmlns:a="http://schemas.openxmlformats.org/drawingml/2006/main">
+              <a:graphicData uri="http://schemas.openxmlformats.org/drawingml/2006/picture">
+                <pic:pic xmlns:pic="http://schemas.openxmlformats.org/drawingml/2006/picture">
+                  <pic:nvPicPr>
+                    <pic:cNvPr id="1" name=""/>
+                    <pic:cNvPicPr/>
+                  </pic:nvPicPr>
+                  <pic:blipFill>
+                    <a:blip r:embed="rId49"/>
+                    <a:stretch>
+                      <a:fillRect/>
+                    </a:stretch>
+                  </pic:blipFill>
+                  <pic:spPr>
+                    <a:xfrm>
+                      <a:off x="0" y="0"/>
                       <a:ext cx="4021200" cy="2502000"/>
                     </a:xfrm>
                     <a:prstGeom prst="rect">
@@ -4577,7 +4819,6 @@
         <w:rPr>
           <w:lang w:val="en-US"/>
         </w:rPr>
-        <w:lastRenderedPageBreak/>
         <w:t>Here are the -important- settings for C++ compiler:</w:t>
       </w:r>
       <w:r>
@@ -4607,11 +4848,11 @@
                     <pic:cNvPicPr/>
                   </pic:nvPicPr>
                   <pic:blipFill>
-                    <a:blip r:embed="rId49">
+                    <a:blip r:embed="rId50">
                       <a:extLst>
                         <a:ext uri="{BEBA8EAE-BF5A-486C-A8C5-ECC9F3942E4B}">
                           <a14:imgProps xmlns:a14="http://schemas.microsoft.com/office/drawing/2010/main">
-                            <a14:imgLayer r:embed="rId50">
+                            <a14:imgLayer r:embed="rId51">
                               <a14:imgEffect>
                                 <a14:artisticPastelsSmooth/>
                               </a14:imgEffect>
@@ -4666,11 +4907,11 @@
                     <pic:cNvPicPr/>
                   </pic:nvPicPr>
                   <pic:blipFill>
-                    <a:blip r:embed="rId51">
+                    <a:blip r:embed="rId52">
                       <a:extLst>
                         <a:ext uri="{BEBA8EAE-BF5A-486C-A8C5-ECC9F3942E4B}">
                           <a14:imgProps xmlns:a14="http://schemas.microsoft.com/office/drawing/2010/main">
-                            <a14:imgLayer r:embed="rId52">
+                            <a14:imgLayer r:embed="rId53">
                               <a14:imgEffect>
                                 <a14:artisticPastelsSmooth/>
                               </a14:imgEffect>
@@ -4724,6 +4965,7 @@
         <w:rPr>
           <w:lang w:val="en-US"/>
         </w:rPr>
+        <w:lastRenderedPageBreak/>
         <w:t>Here are the settings for the Assembler:</w:t>
       </w:r>
       <w:r>
@@ -4742,66 +4984,6 @@
             <wp:extent cx="4111200" cy="1238400"/>
             <wp:effectExtent l="0" t="0" r="3810" b="0"/>
             <wp:docPr id="40" name="Picture 40"/>
-            <wp:cNvGraphicFramePr>
-              <a:graphicFrameLocks xmlns:a="http://schemas.openxmlformats.org/drawingml/2006/main" noChangeAspect="1"/>
-            </wp:cNvGraphicFramePr>
-            <a:graphic xmlns:a="http://schemas.openxmlformats.org/drawingml/2006/main">
-              <a:graphicData uri="http://schemas.openxmlformats.org/drawingml/2006/picture">
-                <pic:pic xmlns:pic="http://schemas.openxmlformats.org/drawingml/2006/picture">
-                  <pic:nvPicPr>
-                    <pic:cNvPr id="1" name=""/>
-                    <pic:cNvPicPr/>
-                  </pic:nvPicPr>
-                  <pic:blipFill>
-                    <a:blip r:embed="rId53"/>
-                    <a:stretch>
-                      <a:fillRect/>
-                    </a:stretch>
-                  </pic:blipFill>
-                  <pic:spPr>
-                    <a:xfrm>
-                      <a:off x="0" y="0"/>
-                      <a:ext cx="4111200" cy="1238400"/>
-                    </a:xfrm>
-                    <a:prstGeom prst="rect">
-                      <a:avLst/>
-                    </a:prstGeom>
-                  </pic:spPr>
-                </pic:pic>
-              </a:graphicData>
-            </a:graphic>
-          </wp:inline>
-        </w:drawing>
-      </w:r>
-    </w:p>
-    <w:p>
-      <w:pPr>
-        <w:rPr>
-          <w:lang w:val="en-US"/>
-        </w:rPr>
-      </w:pPr>
-      <w:r>
-        <w:rPr>
-          <w:lang w:val="en-US"/>
-        </w:rPr>
-        <w:t>Here are settings for the linker:</w:t>
-      </w:r>
-      <w:r>
-        <w:rPr>
-          <w:lang w:val="en-US"/>
-        </w:rPr>
-        <w:br/>
-      </w:r>
-      <w:r>
-        <w:rPr>
-          <w:noProof/>
-          <w:lang w:eastAsia="fr-CH"/>
-        </w:rPr>
-        <w:drawing>
-          <wp:inline distT="0" distB="0" distL="0" distR="0" wp14:anchorId="1BAD3FE1" wp14:editId="6078655D">
-            <wp:extent cx="4150800" cy="1616400"/>
-            <wp:effectExtent l="0" t="0" r="2540" b="3175"/>
-            <wp:docPr id="41" name="Picture 41"/>
             <wp:cNvGraphicFramePr>
               <a:graphicFrameLocks xmlns:a="http://schemas.openxmlformats.org/drawingml/2006/main" noChangeAspect="1"/>
             </wp:cNvGraphicFramePr>
@@ -4821,7 +5003,7 @@
                   <pic:spPr>
                     <a:xfrm>
                       <a:off x="0" y="0"/>
-                      <a:ext cx="4150800" cy="1616400"/>
+                      <a:ext cx="4111200" cy="1238400"/>
                     </a:xfrm>
                     <a:prstGeom prst="rect">
                       <a:avLst/>
@@ -4833,6 +5015,19 @@
           </wp:inline>
         </w:drawing>
       </w:r>
+    </w:p>
+    <w:p>
+      <w:pPr>
+        <w:rPr>
+          <w:lang w:val="en-US"/>
+        </w:rPr>
+      </w:pPr>
+      <w:r>
+        <w:rPr>
+          <w:lang w:val="en-US"/>
+        </w:rPr>
+        <w:t>Here are settings for the linker:</w:t>
+      </w:r>
       <w:r>
         <w:rPr>
           <w:lang w:val="en-US"/>
@@ -4844,12 +5039,11 @@
           <w:noProof/>
           <w:lang w:eastAsia="fr-CH"/>
         </w:rPr>
-        <w:lastRenderedPageBreak/>
         <w:drawing>
-          <wp:inline distT="0" distB="0" distL="0" distR="0" wp14:anchorId="05D59DB2" wp14:editId="6F0F6145">
-            <wp:extent cx="4024800" cy="810000"/>
-            <wp:effectExtent l="0" t="0" r="0" b="9525"/>
-            <wp:docPr id="42" name="Picture 42"/>
+          <wp:inline distT="0" distB="0" distL="0" distR="0" wp14:anchorId="1BAD3FE1" wp14:editId="6078655D">
+            <wp:extent cx="4150800" cy="1616400"/>
+            <wp:effectExtent l="0" t="0" r="2540" b="3175"/>
+            <wp:docPr id="41" name="Picture 41"/>
             <wp:cNvGraphicFramePr>
               <a:graphicFrameLocks xmlns:a="http://schemas.openxmlformats.org/drawingml/2006/main" noChangeAspect="1"/>
             </wp:cNvGraphicFramePr>
@@ -4869,7 +5063,7 @@
                   <pic:spPr>
                     <a:xfrm>
                       <a:off x="0" y="0"/>
-                      <a:ext cx="4024800" cy="810000"/>
+                      <a:ext cx="4150800" cy="1616400"/>
                     </a:xfrm>
                     <a:prstGeom prst="rect">
                       <a:avLst/>
@@ -4893,10 +5087,10 @@
           <w:lang w:eastAsia="fr-CH"/>
         </w:rPr>
         <w:drawing>
-          <wp:inline distT="0" distB="0" distL="0" distR="0" wp14:anchorId="3C138954" wp14:editId="54883FB2">
-            <wp:extent cx="1998000" cy="1659600"/>
-            <wp:effectExtent l="0" t="0" r="2540" b="0"/>
-            <wp:docPr id="43" name="Picture 43"/>
+          <wp:inline distT="0" distB="0" distL="0" distR="0" wp14:anchorId="05D59DB2" wp14:editId="6F0F6145">
+            <wp:extent cx="4024800" cy="810000"/>
+            <wp:effectExtent l="0" t="0" r="0" b="9525"/>
+            <wp:docPr id="42" name="Picture 42"/>
             <wp:cNvGraphicFramePr>
               <a:graphicFrameLocks xmlns:a="http://schemas.openxmlformats.org/drawingml/2006/main" noChangeAspect="1"/>
             </wp:cNvGraphicFramePr>
@@ -4916,6 +5110,53 @@
                   <pic:spPr>
                     <a:xfrm>
                       <a:off x="0" y="0"/>
+                      <a:ext cx="4024800" cy="810000"/>
+                    </a:xfrm>
+                    <a:prstGeom prst="rect">
+                      <a:avLst/>
+                    </a:prstGeom>
+                  </pic:spPr>
+                </pic:pic>
+              </a:graphicData>
+            </a:graphic>
+          </wp:inline>
+        </w:drawing>
+      </w:r>
+      <w:r>
+        <w:rPr>
+          <w:lang w:val="en-US"/>
+        </w:rPr>
+        <w:br/>
+      </w:r>
+      <w:r>
+        <w:rPr>
+          <w:noProof/>
+          <w:lang w:eastAsia="fr-CH"/>
+        </w:rPr>
+        <w:drawing>
+          <wp:inline distT="0" distB="0" distL="0" distR="0" wp14:anchorId="3C138954" wp14:editId="54883FB2">
+            <wp:extent cx="1998000" cy="1659600"/>
+            <wp:effectExtent l="0" t="0" r="2540" b="0"/>
+            <wp:docPr id="43" name="Picture 43"/>
+            <wp:cNvGraphicFramePr>
+              <a:graphicFrameLocks xmlns:a="http://schemas.openxmlformats.org/drawingml/2006/main" noChangeAspect="1"/>
+            </wp:cNvGraphicFramePr>
+            <a:graphic xmlns:a="http://schemas.openxmlformats.org/drawingml/2006/main">
+              <a:graphicData uri="http://schemas.openxmlformats.org/drawingml/2006/picture">
+                <pic:pic xmlns:pic="http://schemas.openxmlformats.org/drawingml/2006/picture">
+                  <pic:nvPicPr>
+                    <pic:cNvPr id="1" name=""/>
+                    <pic:cNvPicPr/>
+                  </pic:nvPicPr>
+                  <pic:blipFill>
+                    <a:blip r:embed="rId57"/>
+                    <a:stretch>
+                      <a:fillRect/>
+                    </a:stretch>
+                  </pic:blipFill>
+                  <pic:spPr>
+                    <a:xfrm>
+                      <a:off x="0" y="0"/>
                       <a:ext cx="1998000" cy="1659600"/>
                     </a:xfrm>
                     <a:prstGeom prst="rect">
@@ -4966,7 +5207,7 @@
       <w:commentRangeEnd w:id="1"/>
       <w:r>
         <w:rPr>
-          <w:rStyle w:val="CommentReference"/>
+          <w:rStyle w:val="Marquedecommentaire"/>
         </w:rPr>
         <w:commentReference w:id="1"/>
       </w:r>
@@ -4980,53 +5221,6 @@
             <wp:extent cx="4248000" cy="1224000"/>
             <wp:effectExtent l="0" t="0" r="635" b="0"/>
             <wp:docPr id="44" name="Picture 44"/>
-            <wp:cNvGraphicFramePr>
-              <a:graphicFrameLocks xmlns:a="http://schemas.openxmlformats.org/drawingml/2006/main" noChangeAspect="1"/>
-            </wp:cNvGraphicFramePr>
-            <a:graphic xmlns:a="http://schemas.openxmlformats.org/drawingml/2006/main">
-              <a:graphicData uri="http://schemas.openxmlformats.org/drawingml/2006/picture">
-                <pic:pic xmlns:pic="http://schemas.openxmlformats.org/drawingml/2006/picture">
-                  <pic:nvPicPr>
-                    <pic:cNvPr id="1" name=""/>
-                    <pic:cNvPicPr/>
-                  </pic:nvPicPr>
-                  <pic:blipFill>
-                    <a:blip r:embed="rId59"/>
-                    <a:stretch>
-                      <a:fillRect/>
-                    </a:stretch>
-                  </pic:blipFill>
-                  <pic:spPr>
-                    <a:xfrm>
-                      <a:off x="0" y="0"/>
-                      <a:ext cx="4248000" cy="1224000"/>
-                    </a:xfrm>
-                    <a:prstGeom prst="rect">
-                      <a:avLst/>
-                    </a:prstGeom>
-                  </pic:spPr>
-                </pic:pic>
-              </a:graphicData>
-            </a:graphic>
-          </wp:inline>
-        </w:drawing>
-      </w:r>
-      <w:r>
-        <w:rPr>
-          <w:lang w:val="en-US"/>
-        </w:rPr>
-        <w:br/>
-      </w:r>
-      <w:r>
-        <w:rPr>
-          <w:noProof/>
-          <w:lang w:eastAsia="fr-CH"/>
-        </w:rPr>
-        <w:drawing>
-          <wp:inline distT="0" distB="0" distL="0" distR="0" wp14:anchorId="6BA99A5B" wp14:editId="649393E9">
-            <wp:extent cx="2854800" cy="673200"/>
-            <wp:effectExtent l="0" t="0" r="3175" b="0"/>
-            <wp:docPr id="45" name="Picture 45"/>
             <wp:cNvGraphicFramePr>
               <a:graphicFrameLocks xmlns:a="http://schemas.openxmlformats.org/drawingml/2006/main" noChangeAspect="1"/>
             </wp:cNvGraphicFramePr>
@@ -5046,7 +5240,7 @@
                   <pic:spPr>
                     <a:xfrm>
                       <a:off x="0" y="0"/>
-                      <a:ext cx="2854800" cy="673200"/>
+                      <a:ext cx="4248000" cy="1224000"/>
                     </a:xfrm>
                     <a:prstGeom prst="rect">
                       <a:avLst/>
@@ -5058,19 +5252,6 @@
           </wp:inline>
         </w:drawing>
       </w:r>
-    </w:p>
-    <w:p>
-      <w:pPr>
-        <w:rPr>
-          <w:lang w:val="en-US"/>
-        </w:rPr>
-      </w:pPr>
-      <w:r>
-        <w:rPr>
-          <w:lang w:val="en-US"/>
-        </w:rPr>
-        <w:t>For each project, I update the Makefile that is initially generated by Netbeans:</w:t>
-      </w:r>
       <w:r>
         <w:rPr>
           <w:lang w:val="en-US"/>
@@ -5083,10 +5264,10 @@
           <w:lang w:eastAsia="fr-CH"/>
         </w:rPr>
         <w:drawing>
-          <wp:inline distT="0" distB="0" distL="0" distR="0" wp14:anchorId="0C9E3F6B" wp14:editId="2DF3A352">
-            <wp:extent cx="1257409" cy="845893"/>
-            <wp:effectExtent l="0" t="0" r="0" b="0"/>
-            <wp:docPr id="46" name="Picture 46"/>
+          <wp:inline distT="0" distB="0" distL="0" distR="0" wp14:anchorId="6BA99A5B" wp14:editId="649393E9">
+            <wp:extent cx="2854800" cy="673200"/>
+            <wp:effectExtent l="0" t="0" r="3175" b="0"/>
+            <wp:docPr id="45" name="Picture 45"/>
             <wp:cNvGraphicFramePr>
               <a:graphicFrameLocks xmlns:a="http://schemas.openxmlformats.org/drawingml/2006/main" noChangeAspect="1"/>
             </wp:cNvGraphicFramePr>
@@ -5106,6 +5287,67 @@
                   <pic:spPr>
                     <a:xfrm>
                       <a:off x="0" y="0"/>
+                      <a:ext cx="2854800" cy="673200"/>
+                    </a:xfrm>
+                    <a:prstGeom prst="rect">
+                      <a:avLst/>
+                    </a:prstGeom>
+                  </pic:spPr>
+                </pic:pic>
+              </a:graphicData>
+            </a:graphic>
+          </wp:inline>
+        </w:drawing>
+      </w:r>
+    </w:p>
+    <w:p>
+      <w:pPr>
+        <w:rPr>
+          <w:lang w:val="en-US"/>
+        </w:rPr>
+      </w:pPr>
+      <w:r>
+        <w:rPr>
+          <w:lang w:val="en-US"/>
+        </w:rPr>
+        <w:lastRenderedPageBreak/>
+        <w:t>For each project, I update the Makefile that is initially generated by Netbeans:</w:t>
+      </w:r>
+      <w:r>
+        <w:rPr>
+          <w:lang w:val="en-US"/>
+        </w:rPr>
+        <w:br/>
+      </w:r>
+      <w:r>
+        <w:rPr>
+          <w:noProof/>
+          <w:lang w:eastAsia="fr-CH"/>
+        </w:rPr>
+        <w:drawing>
+          <wp:inline distT="0" distB="0" distL="0" distR="0" wp14:anchorId="0C9E3F6B" wp14:editId="2DF3A352">
+            <wp:extent cx="1257409" cy="845893"/>
+            <wp:effectExtent l="0" t="0" r="0" b="0"/>
+            <wp:docPr id="46" name="Picture 46"/>
+            <wp:cNvGraphicFramePr>
+              <a:graphicFrameLocks xmlns:a="http://schemas.openxmlformats.org/drawingml/2006/main" noChangeAspect="1"/>
+            </wp:cNvGraphicFramePr>
+            <a:graphic xmlns:a="http://schemas.openxmlformats.org/drawingml/2006/main">
+              <a:graphicData uri="http://schemas.openxmlformats.org/drawingml/2006/picture">
+                <pic:pic xmlns:pic="http://schemas.openxmlformats.org/drawingml/2006/picture">
+                  <pic:nvPicPr>
+                    <pic:cNvPr id="1" name=""/>
+                    <pic:cNvPicPr/>
+                  </pic:nvPicPr>
+                  <pic:blipFill>
+                    <a:blip r:embed="rId62"/>
+                    <a:stretch>
+                      <a:fillRect/>
+                    </a:stretch>
+                  </pic:blipFill>
+                  <pic:spPr>
+                    <a:xfrm>
+                      <a:off x="0" y="0"/>
                       <a:ext cx="1257409" cy="845893"/>
                     </a:xfrm>
                     <a:prstGeom prst="rect">
@@ -5136,7 +5378,7 @@
       <w:commentRangeEnd w:id="2"/>
       <w:r>
         <w:rPr>
-          <w:rStyle w:val="CommentReference"/>
+          <w:rStyle w:val="Marquedecommentaire"/>
         </w:rPr>
         <w:commentReference w:id="2"/>
       </w:r>
@@ -5589,7 +5831,6 @@
           <w:szCs w:val="18"/>
           <w:lang w:val="en-US"/>
         </w:rPr>
-        <w:lastRenderedPageBreak/>
         <w:tab/>
         <w:t>MCU=atmega2560</w:t>
       </w:r>
@@ -6321,6 +6562,7 @@
           <w:szCs w:val="18"/>
           <w:lang w:val="en-US"/>
         </w:rPr>
+        <w:lastRenderedPageBreak/>
         <w:t>.build-post: .build-impl</w:t>
       </w:r>
     </w:p>
@@ -6623,7 +6865,7 @@
       </w:pPr>
     </w:p>
     <w:sectPr>
-      <w:footerReference w:type="default" r:id="rId62"/>
+      <w:footerReference w:type="default" r:id="rId63"/>
       <w:pgSz w:w="11906" w:h="16838"/>
       <w:pgMar w:top="1417" w:right="1417" w:bottom="1417" w:left="1417" w:header="708" w:footer="708" w:gutter="0"/>
       <w:cols w:space="708"/>
@@ -6634,18 +6876,18 @@
 </file>
 
 <file path=word/comments.xml><?xml version="1.0" encoding="utf-8"?>
-<w:comments xmlns:wpc="http://schemas.microsoft.com/office/word/2010/wordprocessingCanvas" xmlns:mc="http://schemas.openxmlformats.org/markup-compatibility/2006" xmlns:o="urn:schemas-microsoft-com:office:office" xmlns:r="http://schemas.openxmlformats.org/officeDocument/2006/relationships" xmlns:m="http://schemas.openxmlformats.org/officeDocument/2006/math" xmlns:v="urn:schemas-microsoft-com:vml" xmlns:wp14="http://schemas.microsoft.com/office/word/2010/wordprocessingDrawing" xmlns:wp="http://schemas.openxmlformats.org/drawingml/2006/wordprocessingDrawing" xmlns:w10="urn:schemas-microsoft-com:office:word" xmlns:w="http://schemas.openxmlformats.org/wordprocessingml/2006/main" xmlns:w14="http://schemas.microsoft.com/office/word/2010/wordml" xmlns:w15="http://schemas.microsoft.com/office/word/2012/wordml" xmlns:wpg="http://schemas.microsoft.com/office/word/2010/wordprocessingGroup" xmlns:wpi="http://schemas.microsoft.com/office/word/2010/wordprocessingInk" xmlns:wne="http://schemas.microsoft.com/office/word/2006/wordml" xmlns:wps="http://schemas.microsoft.com/office/word/2010/wordprocessingShape" mc:Ignorable="w14 w15 wp14">
+<w:comments xmlns:wpc="http://schemas.microsoft.com/office/word/2010/wordprocessingCanvas" xmlns:cx="http://schemas.microsoft.com/office/drawing/2014/chartex" xmlns:cx1="http://schemas.microsoft.com/office/drawing/2015/9/8/chartex" xmlns:cx2="http://schemas.microsoft.com/office/drawing/2015/10/21/chartex" xmlns:mc="http://schemas.openxmlformats.org/markup-compatibility/2006" xmlns:o="urn:schemas-microsoft-com:office:office" xmlns:r="http://schemas.openxmlformats.org/officeDocument/2006/relationships" xmlns:m="http://schemas.openxmlformats.org/officeDocument/2006/math" xmlns:v="urn:schemas-microsoft-com:vml" xmlns:wp14="http://schemas.microsoft.com/office/word/2010/wordprocessingDrawing" xmlns:wp="http://schemas.openxmlformats.org/drawingml/2006/wordprocessingDrawing" xmlns:w10="urn:schemas-microsoft-com:office:word" xmlns:w="http://schemas.openxmlformats.org/wordprocessingml/2006/main" xmlns:w14="http://schemas.microsoft.com/office/word/2010/wordml" xmlns:w15="http://schemas.microsoft.com/office/word/2012/wordml" xmlns:w16se="http://schemas.microsoft.com/office/word/2015/wordml/symex" xmlns:wpg="http://schemas.microsoft.com/office/word/2010/wordprocessingGroup" xmlns:wpi="http://schemas.microsoft.com/office/word/2010/wordprocessingInk" xmlns:wne="http://schemas.microsoft.com/office/word/2006/wordml" xmlns:wps="http://schemas.microsoft.com/office/word/2010/wordprocessingShape" mc:Ignorable="w14 w15 w16se wp14">
   <w:comment w:id="1" w:author="Jean-François Poilprêt" w:date="2016-08-03T23:10:00Z" w:initials="JP">
     <w:p>
       <w:pPr>
-        <w:pStyle w:val="CommentText"/>
-        <w:rPr>
-          <w:lang w:val="en-US"/>
-        </w:rPr>
-      </w:pPr>
-      <w:r>
-        <w:rPr>
-          <w:rStyle w:val="CommentReference"/>
+        <w:pStyle w:val="Commentaire"/>
+        <w:rPr>
+          <w:lang w:val="en-US"/>
+        </w:rPr>
+      </w:pPr>
+      <w:r>
+        <w:rPr>
+          <w:rStyle w:val="Marquedecommentaire"/>
         </w:rPr>
         <w:annotationRef/>
       </w:r>
@@ -6660,11 +6902,11 @@
   <w:comment w:id="2" w:author="Jean-François Poilprêt" w:date="2016-08-03T23:09:00Z" w:initials="JP">
     <w:p>
       <w:pPr>
-        <w:pStyle w:val="CommentText"/>
-      </w:pPr>
-      <w:r>
-        <w:rPr>
-          <w:rStyle w:val="CommentReference"/>
+        <w:pStyle w:val="Commentaire"/>
+      </w:pPr>
+      <w:r>
+        <w:rPr>
+          <w:rStyle w:val="Marquedecommentaire"/>
         </w:rPr>
         <w:annotationRef/>
       </w:r>
@@ -6677,14 +6919,14 @@
 </file>
 
 <file path=word/commentsExtended.xml><?xml version="1.0" encoding="utf-8"?>
-<w15:commentsEx xmlns:wpc="http://schemas.microsoft.com/office/word/2010/wordprocessingCanvas" xmlns:mc="http://schemas.openxmlformats.org/markup-compatibility/2006" xmlns:o="urn:schemas-microsoft-com:office:office" xmlns:r="http://schemas.openxmlformats.org/officeDocument/2006/relationships" xmlns:m="http://schemas.openxmlformats.org/officeDocument/2006/math" xmlns:v="urn:schemas-microsoft-com:vml" xmlns:wp14="http://schemas.microsoft.com/office/word/2010/wordprocessingDrawing" xmlns:wp="http://schemas.openxmlformats.org/drawingml/2006/wordprocessingDrawing" xmlns:w10="urn:schemas-microsoft-com:office:word" xmlns:w="http://schemas.openxmlformats.org/wordprocessingml/2006/main" xmlns:w14="http://schemas.microsoft.com/office/word/2010/wordml" xmlns:w15="http://schemas.microsoft.com/office/word/2012/wordml" xmlns:wpg="http://schemas.microsoft.com/office/word/2010/wordprocessingGroup" xmlns:wpi="http://schemas.microsoft.com/office/word/2010/wordprocessingInk" xmlns:wne="http://schemas.microsoft.com/office/word/2006/wordml" xmlns:wps="http://schemas.microsoft.com/office/word/2010/wordprocessingShape" mc:Ignorable="w14 w15 wp14">
+<w15:commentsEx xmlns:wpc="http://schemas.microsoft.com/office/word/2010/wordprocessingCanvas" xmlns:cx="http://schemas.microsoft.com/office/drawing/2014/chartex" xmlns:cx1="http://schemas.microsoft.com/office/drawing/2015/9/8/chartex" xmlns:cx2="http://schemas.microsoft.com/office/drawing/2015/10/21/chartex" xmlns:mc="http://schemas.openxmlformats.org/markup-compatibility/2006" xmlns:o="urn:schemas-microsoft-com:office:office" xmlns:r="http://schemas.openxmlformats.org/officeDocument/2006/relationships" xmlns:m="http://schemas.openxmlformats.org/officeDocument/2006/math" xmlns:v="urn:schemas-microsoft-com:vml" xmlns:wp14="http://schemas.microsoft.com/office/word/2010/wordprocessingDrawing" xmlns:wp="http://schemas.openxmlformats.org/drawingml/2006/wordprocessingDrawing" xmlns:w10="urn:schemas-microsoft-com:office:word" xmlns:w="http://schemas.openxmlformats.org/wordprocessingml/2006/main" xmlns:w14="http://schemas.microsoft.com/office/word/2010/wordml" xmlns:w15="http://schemas.microsoft.com/office/word/2012/wordml" xmlns:w16se="http://schemas.microsoft.com/office/word/2015/wordml/symex" xmlns:wpg="http://schemas.microsoft.com/office/word/2010/wordprocessingGroup" xmlns:wpi="http://schemas.microsoft.com/office/word/2010/wordprocessingInk" xmlns:wne="http://schemas.microsoft.com/office/word/2006/wordml" xmlns:wps="http://schemas.microsoft.com/office/word/2010/wordprocessingShape" mc:Ignorable="w14 w15 w16se wp14">
   <w15:commentEx w15:paraId="254B1726" w15:done="0"/>
   <w15:commentEx w15:paraId="0DF016ED" w15:done="0"/>
 </w15:commentsEx>
 </file>
 
 <file path=word/endnotes.xml><?xml version="1.0" encoding="utf-8"?>
-<w:endnotes xmlns:wpc="http://schemas.microsoft.com/office/word/2010/wordprocessingCanvas" xmlns:mc="http://schemas.openxmlformats.org/markup-compatibility/2006" xmlns:o="urn:schemas-microsoft-com:office:office" xmlns:r="http://schemas.openxmlformats.org/officeDocument/2006/relationships" xmlns:m="http://schemas.openxmlformats.org/officeDocument/2006/math" xmlns:v="urn:schemas-microsoft-com:vml" xmlns:wp14="http://schemas.microsoft.com/office/word/2010/wordprocessingDrawing" xmlns:wp="http://schemas.openxmlformats.org/drawingml/2006/wordprocessingDrawing" xmlns:w10="urn:schemas-microsoft-com:office:word" xmlns:w="http://schemas.openxmlformats.org/wordprocessingml/2006/main" xmlns:w14="http://schemas.microsoft.com/office/word/2010/wordml" xmlns:w15="http://schemas.microsoft.com/office/word/2012/wordml" xmlns:wpg="http://schemas.microsoft.com/office/word/2010/wordprocessingGroup" xmlns:wpi="http://schemas.microsoft.com/office/word/2010/wordprocessingInk" xmlns:wne="http://schemas.microsoft.com/office/word/2006/wordml" xmlns:wps="http://schemas.microsoft.com/office/word/2010/wordprocessingShape" mc:Ignorable="w14 w15 wp14">
+<w:endnotes xmlns:wpc="http://schemas.microsoft.com/office/word/2010/wordprocessingCanvas" xmlns:cx="http://schemas.microsoft.com/office/drawing/2014/chartex" xmlns:cx1="http://schemas.microsoft.com/office/drawing/2015/9/8/chartex" xmlns:cx2="http://schemas.microsoft.com/office/drawing/2015/10/21/chartex" xmlns:mc="http://schemas.openxmlformats.org/markup-compatibility/2006" xmlns:o="urn:schemas-microsoft-com:office:office" xmlns:r="http://schemas.openxmlformats.org/officeDocument/2006/relationships" xmlns:m="http://schemas.openxmlformats.org/officeDocument/2006/math" xmlns:v="urn:schemas-microsoft-com:vml" xmlns:wp14="http://schemas.microsoft.com/office/word/2010/wordprocessingDrawing" xmlns:wp="http://schemas.openxmlformats.org/drawingml/2006/wordprocessingDrawing" xmlns:w10="urn:schemas-microsoft-com:office:word" xmlns:w="http://schemas.openxmlformats.org/wordprocessingml/2006/main" xmlns:w14="http://schemas.microsoft.com/office/word/2010/wordml" xmlns:w15="http://schemas.microsoft.com/office/word/2012/wordml" xmlns:w16se="http://schemas.microsoft.com/office/word/2015/wordml/symex" xmlns:wpg="http://schemas.microsoft.com/office/word/2010/wordprocessingGroup" xmlns:wpi="http://schemas.microsoft.com/office/word/2010/wordprocessingInk" xmlns:wne="http://schemas.microsoft.com/office/word/2006/wordml" xmlns:wps="http://schemas.microsoft.com/office/word/2010/wordprocessingShape" mc:Ignorable="w14 w15 w16se wp14">
   <w:endnote w:type="separator" w:id="-1">
     <w:p>
       <w:pPr>
@@ -6709,7 +6951,7 @@
 </file>
 
 <file path=word/footer1.xml><?xml version="1.0" encoding="utf-8"?>
-<w:ftr xmlns:wpc="http://schemas.microsoft.com/office/word/2010/wordprocessingCanvas" xmlns:mc="http://schemas.openxmlformats.org/markup-compatibility/2006" xmlns:o="urn:schemas-microsoft-com:office:office" xmlns:r="http://schemas.openxmlformats.org/officeDocument/2006/relationships" xmlns:m="http://schemas.openxmlformats.org/officeDocument/2006/math" xmlns:v="urn:schemas-microsoft-com:vml" xmlns:wp14="http://schemas.microsoft.com/office/word/2010/wordprocessingDrawing" xmlns:wp="http://schemas.openxmlformats.org/drawingml/2006/wordprocessingDrawing" xmlns:w10="urn:schemas-microsoft-com:office:word" xmlns:w="http://schemas.openxmlformats.org/wordprocessingml/2006/main" xmlns:w14="http://schemas.microsoft.com/office/word/2010/wordml" xmlns:w15="http://schemas.microsoft.com/office/word/2012/wordml" xmlns:wpg="http://schemas.microsoft.com/office/word/2010/wordprocessingGroup" xmlns:wpi="http://schemas.microsoft.com/office/word/2010/wordprocessingInk" xmlns:wne="http://schemas.microsoft.com/office/word/2006/wordml" xmlns:wps="http://schemas.microsoft.com/office/word/2010/wordprocessingShape" mc:Ignorable="w14 w15 wp14">
+<w:ftr xmlns:wpc="http://schemas.microsoft.com/office/word/2010/wordprocessingCanvas" xmlns:cx="http://schemas.microsoft.com/office/drawing/2014/chartex" xmlns:cx1="http://schemas.microsoft.com/office/drawing/2015/9/8/chartex" xmlns:cx2="http://schemas.microsoft.com/office/drawing/2015/10/21/chartex" xmlns:mc="http://schemas.openxmlformats.org/markup-compatibility/2006" xmlns:o="urn:schemas-microsoft-com:office:office" xmlns:r="http://schemas.openxmlformats.org/officeDocument/2006/relationships" xmlns:m="http://schemas.openxmlformats.org/officeDocument/2006/math" xmlns:v="urn:schemas-microsoft-com:vml" xmlns:wp14="http://schemas.microsoft.com/office/word/2010/wordprocessingDrawing" xmlns:wp="http://schemas.openxmlformats.org/drawingml/2006/wordprocessingDrawing" xmlns:w10="urn:schemas-microsoft-com:office:word" xmlns:w="http://schemas.openxmlformats.org/wordprocessingml/2006/main" xmlns:w14="http://schemas.microsoft.com/office/word/2010/wordml" xmlns:w15="http://schemas.microsoft.com/office/word/2012/wordml" xmlns:w16se="http://schemas.microsoft.com/office/word/2015/wordml/symex" xmlns:wpg="http://schemas.microsoft.com/office/word/2010/wordprocessingGroup" xmlns:wpi="http://schemas.microsoft.com/office/word/2010/wordprocessingInk" xmlns:wne="http://schemas.microsoft.com/office/word/2006/wordml" xmlns:wps="http://schemas.microsoft.com/office/word/2010/wordprocessingShape" mc:Ignorable="w14 w15 w16se wp14">
   <w:sdt>
     <w:sdtPr>
       <w:id w:val="849840997"/>
@@ -6726,7 +6968,7 @@
     <w:sdtContent>
       <w:p>
         <w:pPr>
-          <w:pStyle w:val="Footer"/>
+          <w:pStyle w:val="Pieddepage"/>
           <w:jc w:val="center"/>
         </w:pPr>
         <w:r>
@@ -6755,14 +6997,14 @@
   </w:sdt>
   <w:p>
     <w:pPr>
-      <w:pStyle w:val="Footer"/>
+      <w:pStyle w:val="Pieddepage"/>
     </w:pPr>
   </w:p>
 </w:ftr>
 </file>
 
 <file path=word/footnotes.xml><?xml version="1.0" encoding="utf-8"?>
-<w:footnotes xmlns:wpc="http://schemas.microsoft.com/office/word/2010/wordprocessingCanvas" xmlns:mc="http://schemas.openxmlformats.org/markup-compatibility/2006" xmlns:o="urn:schemas-microsoft-com:office:office" xmlns:r="http://schemas.openxmlformats.org/officeDocument/2006/relationships" xmlns:m="http://schemas.openxmlformats.org/officeDocument/2006/math" xmlns:v="urn:schemas-microsoft-com:vml" xmlns:wp14="http://schemas.microsoft.com/office/word/2010/wordprocessingDrawing" xmlns:wp="http://schemas.openxmlformats.org/drawingml/2006/wordprocessingDrawing" xmlns:w10="urn:schemas-microsoft-com:office:word" xmlns:w="http://schemas.openxmlformats.org/wordprocessingml/2006/main" xmlns:w14="http://schemas.microsoft.com/office/word/2010/wordml" xmlns:w15="http://schemas.microsoft.com/office/word/2012/wordml" xmlns:wpg="http://schemas.microsoft.com/office/word/2010/wordprocessingGroup" xmlns:wpi="http://schemas.microsoft.com/office/word/2010/wordprocessingInk" xmlns:wne="http://schemas.microsoft.com/office/word/2006/wordml" xmlns:wps="http://schemas.microsoft.com/office/word/2010/wordprocessingShape" mc:Ignorable="w14 w15 wp14">
+<w:footnotes xmlns:wpc="http://schemas.microsoft.com/office/word/2010/wordprocessingCanvas" xmlns:cx="http://schemas.microsoft.com/office/drawing/2014/chartex" xmlns:cx1="http://schemas.microsoft.com/office/drawing/2015/9/8/chartex" xmlns:cx2="http://schemas.microsoft.com/office/drawing/2015/10/21/chartex" xmlns:mc="http://schemas.openxmlformats.org/markup-compatibility/2006" xmlns:o="urn:schemas-microsoft-com:office:office" xmlns:r="http://schemas.openxmlformats.org/officeDocument/2006/relationships" xmlns:m="http://schemas.openxmlformats.org/officeDocument/2006/math" xmlns:v="urn:schemas-microsoft-com:vml" xmlns:wp14="http://schemas.microsoft.com/office/word/2010/wordprocessingDrawing" xmlns:wp="http://schemas.openxmlformats.org/drawingml/2006/wordprocessingDrawing" xmlns:w10="urn:schemas-microsoft-com:office:word" xmlns:w="http://schemas.openxmlformats.org/wordprocessingml/2006/main" xmlns:w14="http://schemas.microsoft.com/office/word/2010/wordml" xmlns:w15="http://schemas.microsoft.com/office/word/2012/wordml" xmlns:w16se="http://schemas.microsoft.com/office/word/2015/wordml/symex" xmlns:wpg="http://schemas.microsoft.com/office/word/2010/wordprocessingGroup" xmlns:wpi="http://schemas.microsoft.com/office/word/2010/wordprocessingInk" xmlns:wne="http://schemas.microsoft.com/office/word/2006/wordml" xmlns:wps="http://schemas.microsoft.com/office/word/2010/wordprocessingShape" mc:Ignorable="w14 w15 w16se wp14">
   <w:footnote w:type="separator" w:id="-1">
     <w:p>
       <w:pPr>
@@ -6787,7 +7029,7 @@
 </file>
 
 <file path=word/numbering.xml><?xml version="1.0" encoding="utf-8"?>
-<w:numbering xmlns:wpc="http://schemas.microsoft.com/office/word/2010/wordprocessingCanvas" xmlns:mc="http://schemas.openxmlformats.org/markup-compatibility/2006" xmlns:o="urn:schemas-microsoft-com:office:office" xmlns:r="http://schemas.openxmlformats.org/officeDocument/2006/relationships" xmlns:m="http://schemas.openxmlformats.org/officeDocument/2006/math" xmlns:v="urn:schemas-microsoft-com:vml" xmlns:wp14="http://schemas.microsoft.com/office/word/2010/wordprocessingDrawing" xmlns:wp="http://schemas.openxmlformats.org/drawingml/2006/wordprocessingDrawing" xmlns:w10="urn:schemas-microsoft-com:office:word" xmlns:w="http://schemas.openxmlformats.org/wordprocessingml/2006/main" xmlns:w14="http://schemas.microsoft.com/office/word/2010/wordml" xmlns:w15="http://schemas.microsoft.com/office/word/2012/wordml" xmlns:wpg="http://schemas.microsoft.com/office/word/2010/wordprocessingGroup" xmlns:wpi="http://schemas.microsoft.com/office/word/2010/wordprocessingInk" xmlns:wne="http://schemas.microsoft.com/office/word/2006/wordml" xmlns:wps="http://schemas.microsoft.com/office/word/2010/wordprocessingShape" mc:Ignorable="w14 w15 wp14">
+<w:numbering xmlns:wpc="http://schemas.microsoft.com/office/word/2010/wordprocessingCanvas" xmlns:cx="http://schemas.microsoft.com/office/drawing/2014/chartex" xmlns:cx1="http://schemas.microsoft.com/office/drawing/2015/9/8/chartex" xmlns:cx2="http://schemas.microsoft.com/office/drawing/2015/10/21/chartex" xmlns:mc="http://schemas.openxmlformats.org/markup-compatibility/2006" xmlns:o="urn:schemas-microsoft-com:office:office" xmlns:r="http://schemas.openxmlformats.org/officeDocument/2006/relationships" xmlns:m="http://schemas.openxmlformats.org/officeDocument/2006/math" xmlns:v="urn:schemas-microsoft-com:vml" xmlns:wp14="http://schemas.microsoft.com/office/word/2010/wordprocessingDrawing" xmlns:wp="http://schemas.openxmlformats.org/drawingml/2006/wordprocessingDrawing" xmlns:w10="urn:schemas-microsoft-com:office:word" xmlns:w="http://schemas.openxmlformats.org/wordprocessingml/2006/main" xmlns:w14="http://schemas.microsoft.com/office/word/2010/wordml" xmlns:w15="http://schemas.microsoft.com/office/word/2012/wordml" xmlns:w16se="http://schemas.microsoft.com/office/word/2015/wordml/symex" xmlns:wpg="http://schemas.microsoft.com/office/word/2010/wordprocessingGroup" xmlns:wpi="http://schemas.microsoft.com/office/word/2010/wordprocessingInk" xmlns:wne="http://schemas.microsoft.com/office/word/2006/wordml" xmlns:wps="http://schemas.microsoft.com/office/word/2010/wordprocessingShape" mc:Ignorable="w14 w15 w16se wp14">
   <w:abstractNum w:abstractNumId="0" w15:restartNumberingAfterBreak="0">
     <w:nsid w:val="01E26B33"/>
     <w:multiLevelType w:val="hybridMultilevel"/>
@@ -7552,7 +7794,7 @@
 </file>
 
 <file path=word/people.xml><?xml version="1.0" encoding="utf-8"?>
-<w15:people xmlns:wpc="http://schemas.microsoft.com/office/word/2010/wordprocessingCanvas" xmlns:mc="http://schemas.openxmlformats.org/markup-compatibility/2006" xmlns:o="urn:schemas-microsoft-com:office:office" xmlns:r="http://schemas.openxmlformats.org/officeDocument/2006/relationships" xmlns:m="http://schemas.openxmlformats.org/officeDocument/2006/math" xmlns:v="urn:schemas-microsoft-com:vml" xmlns:wp14="http://schemas.microsoft.com/office/word/2010/wordprocessingDrawing" xmlns:wp="http://schemas.openxmlformats.org/drawingml/2006/wordprocessingDrawing" xmlns:w10="urn:schemas-microsoft-com:office:word" xmlns:w="http://schemas.openxmlformats.org/wordprocessingml/2006/main" xmlns:w14="http://schemas.microsoft.com/office/word/2010/wordml" xmlns:w15="http://schemas.microsoft.com/office/word/2012/wordml" xmlns:wpg="http://schemas.microsoft.com/office/word/2010/wordprocessingGroup" xmlns:wpi="http://schemas.microsoft.com/office/word/2010/wordprocessingInk" xmlns:wne="http://schemas.microsoft.com/office/word/2006/wordml" xmlns:wps="http://schemas.microsoft.com/office/word/2010/wordprocessingShape" mc:Ignorable="w14 w15 wp14">
+<w15:people xmlns:wpc="http://schemas.microsoft.com/office/word/2010/wordprocessingCanvas" xmlns:cx="http://schemas.microsoft.com/office/drawing/2014/chartex" xmlns:cx1="http://schemas.microsoft.com/office/drawing/2015/9/8/chartex" xmlns:cx2="http://schemas.microsoft.com/office/drawing/2015/10/21/chartex" xmlns:mc="http://schemas.openxmlformats.org/markup-compatibility/2006" xmlns:o="urn:schemas-microsoft-com:office:office" xmlns:r="http://schemas.openxmlformats.org/officeDocument/2006/relationships" xmlns:m="http://schemas.openxmlformats.org/officeDocument/2006/math" xmlns:v="urn:schemas-microsoft-com:vml" xmlns:wp14="http://schemas.microsoft.com/office/word/2010/wordprocessingDrawing" xmlns:wp="http://schemas.openxmlformats.org/drawingml/2006/wordprocessingDrawing" xmlns:w10="urn:schemas-microsoft-com:office:word" xmlns:w="http://schemas.openxmlformats.org/wordprocessingml/2006/main" xmlns:w14="http://schemas.microsoft.com/office/word/2010/wordml" xmlns:w15="http://schemas.microsoft.com/office/word/2012/wordml" xmlns:w16se="http://schemas.microsoft.com/office/word/2015/wordml/symex" xmlns:wpg="http://schemas.microsoft.com/office/word/2010/wordprocessingGroup" xmlns:wpi="http://schemas.microsoft.com/office/word/2010/wordprocessingInk" xmlns:wne="http://schemas.microsoft.com/office/word/2006/wordml" xmlns:wps="http://schemas.microsoft.com/office/word/2010/wordprocessingShape" mc:Ignorable="w14 w15 w16se wp14">
   <w15:person w15:author="Jean-François Poilprêt">
     <w15:presenceInfo w15:providerId="Windows Live" w15:userId="fd453f241756e014"/>
   </w15:person>
@@ -7560,7 +7802,7 @@
 </file>
 
 <file path=word/styles.xml><?xml version="1.0" encoding="utf-8"?>
-<w:styles xmlns:mc="http://schemas.openxmlformats.org/markup-compatibility/2006" xmlns:r="http://schemas.openxmlformats.org/officeDocument/2006/relationships" xmlns:w="http://schemas.openxmlformats.org/wordprocessingml/2006/main" xmlns:w14="http://schemas.microsoft.com/office/word/2010/wordml" xmlns:w15="http://schemas.microsoft.com/office/word/2012/wordml" mc:Ignorable="w14 w15">
+<w:styles xmlns:mc="http://schemas.openxmlformats.org/markup-compatibility/2006" xmlns:r="http://schemas.openxmlformats.org/officeDocument/2006/relationships" xmlns:w="http://schemas.openxmlformats.org/wordprocessingml/2006/main" xmlns:w14="http://schemas.microsoft.com/office/word/2010/wordml" xmlns:w15="http://schemas.microsoft.com/office/word/2012/wordml" xmlns:w16se="http://schemas.microsoft.com/office/word/2015/wordml/symex" mc:Ignorable="w14 w15 w16se">
   <w:docDefaults>
     <w:rPrDefault>
       <w:rPr>
@@ -7576,7 +7818,7 @@
       </w:pPr>
     </w:pPrDefault>
   </w:docDefaults>
-  <w:latentStyles w:defLockedState="0" w:defUIPriority="99" w:defSemiHidden="0" w:defUnhideWhenUsed="0" w:defQFormat="0" w:count="371">
+  <w:latentStyles w:defLockedState="0" w:defUIPriority="99" w:defSemiHidden="0" w:defUnhideWhenUsed="0" w:defQFormat="0" w:count="373">
     <w:lsdException w:name="Normal" w:uiPriority="0" w:qFormat="1"/>
     <w:lsdException w:name="heading 1" w:uiPriority="9" w:qFormat="1"/>
     <w:lsdException w:name="heading 2" w:semiHidden="1" w:uiPriority="9" w:unhideWhenUsed="1" w:qFormat="1"/>
@@ -7948,16 +8190,18 @@
     <w:lsdException w:name="List Table 5 Dark Accent 6" w:uiPriority="50"/>
     <w:lsdException w:name="List Table 6 Colorful Accent 6" w:uiPriority="51"/>
     <w:lsdException w:name="List Table 7 Colorful Accent 6" w:uiPriority="52"/>
+    <w:lsdException w:name="Mention" w:semiHidden="1" w:unhideWhenUsed="1"/>
+    <w:lsdException w:name="Smart Hyperlink" w:semiHidden="1" w:unhideWhenUsed="1"/>
   </w:latentStyles>
   <w:style w:type="paragraph" w:default="1" w:styleId="Normal">
     <w:name w:val="Normal"/>
     <w:qFormat/>
   </w:style>
-  <w:style w:type="paragraph" w:styleId="Heading1">
+  <w:style w:type="paragraph" w:styleId="Titre1">
     <w:name w:val="heading 1"/>
     <w:basedOn w:val="Normal"/>
     <w:next w:val="Normal"/>
-    <w:link w:val="Heading1Char"/>
+    <w:link w:val="Titre1Car"/>
     <w:uiPriority w:val="9"/>
     <w:qFormat/>
     <w:rsid w:val="008009FD"/>
@@ -7974,11 +8218,11 @@
       <w:szCs w:val="32"/>
     </w:rPr>
   </w:style>
-  <w:style w:type="paragraph" w:styleId="Heading2">
+  <w:style w:type="paragraph" w:styleId="Titre2">
     <w:name w:val="heading 2"/>
     <w:basedOn w:val="Normal"/>
     <w:next w:val="Normal"/>
-    <w:link w:val="Heading2Char"/>
+    <w:link w:val="Titre2Car"/>
     <w:uiPriority w:val="9"/>
     <w:unhideWhenUsed/>
     <w:qFormat/>
@@ -7996,11 +8240,11 @@
       <w:szCs w:val="26"/>
     </w:rPr>
   </w:style>
-  <w:style w:type="paragraph" w:styleId="Heading3">
+  <w:style w:type="paragraph" w:styleId="Titre3">
     <w:name w:val="heading 3"/>
     <w:basedOn w:val="Normal"/>
     <w:next w:val="Normal"/>
-    <w:link w:val="Heading3Char"/>
+    <w:link w:val="Titre3Car"/>
     <w:uiPriority w:val="9"/>
     <w:unhideWhenUsed/>
     <w:qFormat/>
@@ -8018,13 +8262,13 @@
       <w:szCs w:val="24"/>
     </w:rPr>
   </w:style>
-  <w:style w:type="character" w:default="1" w:styleId="DefaultParagraphFont">
+  <w:style w:type="character" w:default="1" w:styleId="Policepardfaut">
     <w:name w:val="Default Paragraph Font"/>
     <w:uiPriority w:val="1"/>
     <w:semiHidden/>
     <w:unhideWhenUsed/>
   </w:style>
-  <w:style w:type="table" w:default="1" w:styleId="TableNormal">
+  <w:style w:type="table" w:default="1" w:styleId="TableauNormal">
     <w:name w:val="Normal Table"/>
     <w:uiPriority w:val="99"/>
     <w:semiHidden/>
@@ -8039,17 +8283,17 @@
       </w:tblCellMar>
     </w:tblPr>
   </w:style>
-  <w:style w:type="numbering" w:default="1" w:styleId="NoList">
+  <w:style w:type="numbering" w:default="1" w:styleId="Aucuneliste">
     <w:name w:val="No List"/>
     <w:uiPriority w:val="99"/>
     <w:semiHidden/>
     <w:unhideWhenUsed/>
   </w:style>
-  <w:style w:type="paragraph" w:styleId="Title">
+  <w:style w:type="paragraph" w:styleId="Titre">
     <w:name w:val="Title"/>
     <w:basedOn w:val="Normal"/>
     <w:next w:val="Normal"/>
-    <w:link w:val="TitleChar"/>
+    <w:link w:val="TitreCar"/>
     <w:uiPriority w:val="10"/>
     <w:qFormat/>
     <w:rsid w:val="008009FD"/>
@@ -8065,10 +8309,10 @@
       <w:szCs w:val="56"/>
     </w:rPr>
   </w:style>
-  <w:style w:type="character" w:customStyle="1" w:styleId="TitleChar">
-    <w:name w:val="Title Char"/>
-    <w:basedOn w:val="DefaultParagraphFont"/>
-    <w:link w:val="Title"/>
+  <w:style w:type="character" w:customStyle="1" w:styleId="TitreCar">
+    <w:name w:val="Titre Car"/>
+    <w:basedOn w:val="Policepardfaut"/>
+    <w:link w:val="Titre"/>
     <w:uiPriority w:val="10"/>
     <w:rsid w:val="008009FD"/>
     <w:rPr>
@@ -8079,10 +8323,10 @@
       <w:szCs w:val="56"/>
     </w:rPr>
   </w:style>
-  <w:style w:type="character" w:customStyle="1" w:styleId="Heading1Char">
-    <w:name w:val="Heading 1 Char"/>
-    <w:basedOn w:val="DefaultParagraphFont"/>
-    <w:link w:val="Heading1"/>
+  <w:style w:type="character" w:customStyle="1" w:styleId="Titre1Car">
+    <w:name w:val="Titre 1 Car"/>
+    <w:basedOn w:val="Policepardfaut"/>
+    <w:link w:val="Titre1"/>
     <w:uiPriority w:val="9"/>
     <w:rsid w:val="008009FD"/>
     <w:rPr>
@@ -8092,7 +8336,7 @@
       <w:szCs w:val="32"/>
     </w:rPr>
   </w:style>
-  <w:style w:type="paragraph" w:styleId="ListParagraph">
+  <w:style w:type="paragraph" w:styleId="Paragraphedeliste">
     <w:name w:val="List Paragraph"/>
     <w:basedOn w:val="Normal"/>
     <w:uiPriority w:val="34"/>
@@ -8103,9 +8347,9 @@
       <w:contextualSpacing/>
     </w:pPr>
   </w:style>
-  <w:style w:type="character" w:styleId="Hyperlink">
+  <w:style w:type="character" w:styleId="Lienhypertexte">
     <w:name w:val="Hyperlink"/>
-    <w:basedOn w:val="DefaultParagraphFont"/>
+    <w:basedOn w:val="Policepardfaut"/>
     <w:uiPriority w:val="99"/>
     <w:unhideWhenUsed/>
     <w:rsid w:val="00504CD4"/>
@@ -8114,10 +8358,10 @@
       <w:u w:val="single"/>
     </w:rPr>
   </w:style>
-  <w:style w:type="character" w:customStyle="1" w:styleId="Heading2Char">
-    <w:name w:val="Heading 2 Char"/>
-    <w:basedOn w:val="DefaultParagraphFont"/>
-    <w:link w:val="Heading2"/>
+  <w:style w:type="character" w:customStyle="1" w:styleId="Titre2Car">
+    <w:name w:val="Titre 2 Car"/>
+    <w:basedOn w:val="Policepardfaut"/>
+    <w:link w:val="Titre2"/>
     <w:uiPriority w:val="9"/>
     <w:rsid w:val="0077774F"/>
     <w:rPr>
@@ -8127,10 +8371,10 @@
       <w:szCs w:val="26"/>
     </w:rPr>
   </w:style>
-  <w:style w:type="paragraph" w:styleId="Header">
+  <w:style w:type="paragraph" w:styleId="En-tte">
     <w:name w:val="header"/>
     <w:basedOn w:val="Normal"/>
-    <w:link w:val="HeaderChar"/>
+    <w:link w:val="En-tteCar"/>
     <w:uiPriority w:val="99"/>
     <w:unhideWhenUsed/>
     <w:rsid w:val="00C87214"/>
@@ -8142,17 +8386,17 @@
       <w:spacing w:after="0" w:line="240" w:lineRule="auto"/>
     </w:pPr>
   </w:style>
-  <w:style w:type="character" w:customStyle="1" w:styleId="HeaderChar">
-    <w:name w:val="Header Char"/>
-    <w:basedOn w:val="DefaultParagraphFont"/>
-    <w:link w:val="Header"/>
+  <w:style w:type="character" w:customStyle="1" w:styleId="En-tteCar">
+    <w:name w:val="En-tête Car"/>
+    <w:basedOn w:val="Policepardfaut"/>
+    <w:link w:val="En-tte"/>
     <w:uiPriority w:val="99"/>
     <w:rsid w:val="00C87214"/>
   </w:style>
-  <w:style w:type="paragraph" w:styleId="Footer">
+  <w:style w:type="paragraph" w:styleId="Pieddepage">
     <w:name w:val="footer"/>
     <w:basedOn w:val="Normal"/>
-    <w:link w:val="FooterChar"/>
+    <w:link w:val="PieddepageCar"/>
     <w:uiPriority w:val="99"/>
     <w:unhideWhenUsed/>
     <w:rsid w:val="00C87214"/>
@@ -8164,17 +8408,17 @@
       <w:spacing w:after="0" w:line="240" w:lineRule="auto"/>
     </w:pPr>
   </w:style>
-  <w:style w:type="character" w:customStyle="1" w:styleId="FooterChar">
-    <w:name w:val="Footer Char"/>
-    <w:basedOn w:val="DefaultParagraphFont"/>
-    <w:link w:val="Footer"/>
+  <w:style w:type="character" w:customStyle="1" w:styleId="PieddepageCar">
+    <w:name w:val="Pied de page Car"/>
+    <w:basedOn w:val="Policepardfaut"/>
+    <w:link w:val="Pieddepage"/>
     <w:uiPriority w:val="99"/>
     <w:rsid w:val="00C87214"/>
   </w:style>
-  <w:style w:type="paragraph" w:styleId="HTMLPreformatted">
+  <w:style w:type="paragraph" w:styleId="PrformatHTML">
     <w:name w:val="HTML Preformatted"/>
     <w:basedOn w:val="Normal"/>
-    <w:link w:val="HTMLPreformattedChar"/>
+    <w:link w:val="PrformatHTMLCar"/>
     <w:uiPriority w:val="99"/>
     <w:semiHidden/>
     <w:unhideWhenUsed/>
@@ -8207,10 +8451,10 @@
       <w:lang w:eastAsia="fr-CH"/>
     </w:rPr>
   </w:style>
-  <w:style w:type="character" w:customStyle="1" w:styleId="HTMLPreformattedChar">
-    <w:name w:val="HTML Preformatted Char"/>
-    <w:basedOn w:val="DefaultParagraphFont"/>
-    <w:link w:val="HTMLPreformatted"/>
+  <w:style w:type="character" w:customStyle="1" w:styleId="PrformatHTMLCar">
+    <w:name w:val="Préformaté HTML Car"/>
+    <w:basedOn w:val="Policepardfaut"/>
+    <w:link w:val="PrformatHTML"/>
     <w:uiPriority w:val="99"/>
     <w:semiHidden/>
     <w:rsid w:val="00E3450F"/>
@@ -8221,9 +8465,9 @@
       <w:lang w:eastAsia="fr-CH"/>
     </w:rPr>
   </w:style>
-  <w:style w:type="character" w:styleId="CommentReference">
+  <w:style w:type="character" w:styleId="Marquedecommentaire">
     <w:name w:val="annotation reference"/>
-    <w:basedOn w:val="DefaultParagraphFont"/>
+    <w:basedOn w:val="Policepardfaut"/>
     <w:uiPriority w:val="99"/>
     <w:semiHidden/>
     <w:unhideWhenUsed/>
@@ -8233,10 +8477,10 @@
       <w:szCs w:val="16"/>
     </w:rPr>
   </w:style>
-  <w:style w:type="paragraph" w:styleId="CommentText">
+  <w:style w:type="paragraph" w:styleId="Commentaire">
     <w:name w:val="annotation text"/>
     <w:basedOn w:val="Normal"/>
-    <w:link w:val="CommentTextChar"/>
+    <w:link w:val="CommentaireCar"/>
     <w:uiPriority w:val="99"/>
     <w:semiHidden/>
     <w:unhideWhenUsed/>
@@ -8249,10 +8493,10 @@
       <w:szCs w:val="20"/>
     </w:rPr>
   </w:style>
-  <w:style w:type="character" w:customStyle="1" w:styleId="CommentTextChar">
-    <w:name w:val="Comment Text Char"/>
-    <w:basedOn w:val="DefaultParagraphFont"/>
-    <w:link w:val="CommentText"/>
+  <w:style w:type="character" w:customStyle="1" w:styleId="CommentaireCar">
+    <w:name w:val="Commentaire Car"/>
+    <w:basedOn w:val="Policepardfaut"/>
+    <w:link w:val="Commentaire"/>
     <w:uiPriority w:val="99"/>
     <w:semiHidden/>
     <w:rsid w:val="00263C79"/>
@@ -8261,11 +8505,11 @@
       <w:szCs w:val="20"/>
     </w:rPr>
   </w:style>
-  <w:style w:type="paragraph" w:styleId="CommentSubject">
+  <w:style w:type="paragraph" w:styleId="Objetducommentaire">
     <w:name w:val="annotation subject"/>
-    <w:basedOn w:val="CommentText"/>
-    <w:next w:val="CommentText"/>
-    <w:link w:val="CommentSubjectChar"/>
+    <w:basedOn w:val="Commentaire"/>
+    <w:next w:val="Commentaire"/>
+    <w:link w:val="ObjetducommentaireCar"/>
     <w:uiPriority w:val="99"/>
     <w:semiHidden/>
     <w:unhideWhenUsed/>
@@ -8275,10 +8519,10 @@
       <w:bCs/>
     </w:rPr>
   </w:style>
-  <w:style w:type="character" w:customStyle="1" w:styleId="CommentSubjectChar">
-    <w:name w:val="Comment Subject Char"/>
-    <w:basedOn w:val="CommentTextChar"/>
-    <w:link w:val="CommentSubject"/>
+  <w:style w:type="character" w:customStyle="1" w:styleId="ObjetducommentaireCar">
+    <w:name w:val="Objet du commentaire Car"/>
+    <w:basedOn w:val="CommentaireCar"/>
+    <w:link w:val="Objetducommentaire"/>
     <w:uiPriority w:val="99"/>
     <w:semiHidden/>
     <w:rsid w:val="00263C79"/>
@@ -8289,10 +8533,10 @@
       <w:szCs w:val="20"/>
     </w:rPr>
   </w:style>
-  <w:style w:type="paragraph" w:styleId="BalloonText">
+  <w:style w:type="paragraph" w:styleId="Textedebulles">
     <w:name w:val="Balloon Text"/>
     <w:basedOn w:val="Normal"/>
-    <w:link w:val="BalloonTextChar"/>
+    <w:link w:val="TextedebullesCar"/>
     <w:uiPriority w:val="99"/>
     <w:semiHidden/>
     <w:unhideWhenUsed/>
@@ -8306,10 +8550,10 @@
       <w:szCs w:val="18"/>
     </w:rPr>
   </w:style>
-  <w:style w:type="character" w:customStyle="1" w:styleId="BalloonTextChar">
-    <w:name w:val="Balloon Text Char"/>
-    <w:basedOn w:val="DefaultParagraphFont"/>
-    <w:link w:val="BalloonText"/>
+  <w:style w:type="character" w:customStyle="1" w:styleId="TextedebullesCar">
+    <w:name w:val="Texte de bulles Car"/>
+    <w:basedOn w:val="Policepardfaut"/>
+    <w:link w:val="Textedebulles"/>
     <w:uiPriority w:val="99"/>
     <w:semiHidden/>
     <w:rsid w:val="00263C79"/>
@@ -8319,10 +8563,10 @@
       <w:szCs w:val="18"/>
     </w:rPr>
   </w:style>
-  <w:style w:type="character" w:customStyle="1" w:styleId="Heading3Char">
-    <w:name w:val="Heading 3 Char"/>
-    <w:basedOn w:val="DefaultParagraphFont"/>
-    <w:link w:val="Heading3"/>
+  <w:style w:type="character" w:customStyle="1" w:styleId="Titre3Car">
+    <w:name w:val="Titre 3 Car"/>
+    <w:basedOn w:val="Policepardfaut"/>
+    <w:link w:val="Titre3"/>
     <w:uiPriority w:val="9"/>
     <w:rsid w:val="008D5451"/>
     <w:rPr>

</xml_diff>

<commit_message>
First attempts to generate doc with doxygen.
</commit_message>
<xml_diff>
--- a/ArduinoDevSetup.docx
+++ b/ArduinoDevSetup.docx
@@ -1,6 +1,6 @@
 
 <file path=word/document.xml><?xml version="1.0" encoding="utf-8"?>
-<w:document xmlns:wpc="http://schemas.microsoft.com/office/word/2010/wordprocessingCanvas" xmlns:cx="http://schemas.microsoft.com/office/drawing/2014/chartex" xmlns:cx1="http://schemas.microsoft.com/office/drawing/2015/9/8/chartex" xmlns:cx2="http://schemas.microsoft.com/office/drawing/2015/10/21/chartex" xmlns:mc="http://schemas.openxmlformats.org/markup-compatibility/2006" xmlns:o="urn:schemas-microsoft-com:office:office" xmlns:r="http://schemas.openxmlformats.org/officeDocument/2006/relationships" xmlns:m="http://schemas.openxmlformats.org/officeDocument/2006/math" xmlns:v="urn:schemas-microsoft-com:vml" xmlns:wp14="http://schemas.microsoft.com/office/word/2010/wordprocessingDrawing" xmlns:wp="http://schemas.openxmlformats.org/drawingml/2006/wordprocessingDrawing" xmlns:w10="urn:schemas-microsoft-com:office:word" xmlns:w="http://schemas.openxmlformats.org/wordprocessingml/2006/main" xmlns:w14="http://schemas.microsoft.com/office/word/2010/wordml" xmlns:w15="http://schemas.microsoft.com/office/word/2012/wordml" xmlns:w16se="http://schemas.microsoft.com/office/word/2015/wordml/symex" xmlns:wpg="http://schemas.microsoft.com/office/word/2010/wordprocessingGroup" xmlns:wpi="http://schemas.microsoft.com/office/word/2010/wordprocessingInk" xmlns:wne="http://schemas.microsoft.com/office/word/2006/wordml" xmlns:wps="http://schemas.microsoft.com/office/word/2010/wordprocessingShape" mc:Ignorable="w14 w15 w16se wp14">
+<w:document xmlns:wpc="http://schemas.microsoft.com/office/word/2010/wordprocessingCanvas" xmlns:cx="http://schemas.microsoft.com/office/drawing/2014/chartex" xmlns:cx1="http://schemas.microsoft.com/office/drawing/2015/9/8/chartex" xmlns:cx2="http://schemas.microsoft.com/office/drawing/2015/10/21/chartex" xmlns:cx3="http://schemas.microsoft.com/office/drawing/2016/5/9/chartex" xmlns:cx4="http://schemas.microsoft.com/office/drawing/2016/5/10/chartex" xmlns:cx5="http://schemas.microsoft.com/office/drawing/2016/5/11/chartex" xmlns:cx6="http://schemas.microsoft.com/office/drawing/2016/5/12/chartex" xmlns:cx7="http://schemas.microsoft.com/office/drawing/2016/5/13/chartex" xmlns:cx8="http://schemas.microsoft.com/office/drawing/2016/5/14/chartex" xmlns:mc="http://schemas.openxmlformats.org/markup-compatibility/2006" xmlns:aink="http://schemas.microsoft.com/office/drawing/2016/ink" xmlns:am3d="http://schemas.microsoft.com/office/drawing/2017/model3d" xmlns:o="urn:schemas-microsoft-com:office:office" xmlns:r="http://schemas.openxmlformats.org/officeDocument/2006/relationships" xmlns:m="http://schemas.openxmlformats.org/officeDocument/2006/math" xmlns:v="urn:schemas-microsoft-com:vml" xmlns:wp14="http://schemas.microsoft.com/office/word/2010/wordprocessingDrawing" xmlns:wp="http://schemas.openxmlformats.org/drawingml/2006/wordprocessingDrawing" xmlns:w10="urn:schemas-microsoft-com:office:word" xmlns:w="http://schemas.openxmlformats.org/wordprocessingml/2006/main" xmlns:w14="http://schemas.microsoft.com/office/word/2010/wordml" xmlns:w15="http://schemas.microsoft.com/office/word/2012/wordml" xmlns:w16cid="http://schemas.microsoft.com/office/word/2016/wordml/cid" xmlns:w16se="http://schemas.microsoft.com/office/word/2015/wordml/symex" xmlns:wpg="http://schemas.microsoft.com/office/word/2010/wordprocessingGroup" xmlns:wpi="http://schemas.microsoft.com/office/word/2010/wordprocessingInk" xmlns:wne="http://schemas.microsoft.com/office/word/2006/wordml" xmlns:wps="http://schemas.microsoft.com/office/word/2010/wordprocessingShape" mc:Ignorable="w14 w15 w16se w16cid wp14">
   <w:body>
     <w:p>
       <w:pPr>
@@ -2251,6 +2251,7 @@
           <w:rFonts w:ascii="Courier New" w:hAnsi="Courier New" w:cs="Courier New"/>
           <w:sz w:val="20"/>
           <w:szCs w:val="20"/>
+          <w:lang w:val="en-US"/>
         </w:rPr>
       </w:pPr>
       <w:r>
@@ -2258,6 +2259,7 @@
           <w:rFonts w:ascii="Courier New" w:hAnsi="Courier New" w:cs="Courier New"/>
           <w:sz w:val="20"/>
           <w:szCs w:val="20"/>
+          <w:lang w:val="en-US"/>
         </w:rPr>
         <w:t>&gt; tar xvf avr8-gnu-toolchain-3.5.3.1700-linux.any.x86_64.tar</w:t>
       </w:r>
@@ -2547,19 +2549,7 @@
         <w:rPr>
           <w:lang w:val="en-US"/>
         </w:rPr>
-        <w:t>Personally, I set it as default configuration file so that I don’t have to specify it in command line, for that it must be c</w:t>
-      </w:r>
-      <w:r>
-        <w:rPr>
-          <w:lang w:val="en-US"/>
-        </w:rPr>
-        <w:t xml:space="preserve">opied to </w:t>
-      </w:r>
-      <w:r>
-        <w:rPr>
-          <w:lang w:val="en-US"/>
-        </w:rPr>
-        <w:t>/etc:</w:t>
+        <w:t>Personally, I set it as default configuration file so that I don’t have to specify it in command line, for that it must be copied to /etc:</w:t>
       </w:r>
     </w:p>
     <w:p>
@@ -2600,6 +2590,119 @@
         </w:rPr>
         <w:t>&gt; sudo chmod a+r /etc/avrdude.conf</w:t>
       </w:r>
+    </w:p>
+    <w:p>
+      <w:pPr>
+        <w:rPr>
+          <w:lang w:val="en-US"/>
+        </w:rPr>
+      </w:pPr>
+      <w:r>
+        <w:rPr>
+          <w:lang w:val="en-US"/>
+        </w:rPr>
+        <w:t xml:space="preserve">In addition, you should install doxygen </w:t>
+      </w:r>
+      <w:r>
+        <w:rPr>
+          <w:lang w:val="en-US"/>
+        </w:rPr>
+        <w:t xml:space="preserve">and graphviz </w:t>
+      </w:r>
+      <w:r>
+        <w:rPr>
+          <w:lang w:val="en-US"/>
+        </w:rPr>
+        <w:t xml:space="preserve">as this is the tool used for </w:t>
+      </w:r>
+      <w:r>
+        <w:rPr>
+          <w:lang w:val="en-US"/>
+        </w:rPr>
+        <w:t xml:space="preserve">generating </w:t>
+      </w:r>
+      <w:r>
+        <w:rPr>
+          <w:lang w:val="en-US"/>
+        </w:rPr>
+        <w:t>FastArduino documentation:</w:t>
+      </w:r>
+    </w:p>
+    <w:p>
+      <w:pPr>
+        <w:spacing w:after="0"/>
+        <w:rPr>
+          <w:rFonts w:ascii="Courier New" w:hAnsi="Courier New" w:cs="Courier New"/>
+          <w:sz w:val="20"/>
+          <w:szCs w:val="20"/>
+          <w:lang w:val="en-US"/>
+        </w:rPr>
+      </w:pPr>
+      <w:r>
+        <w:rPr>
+          <w:rFonts w:ascii="Courier New" w:hAnsi="Courier New" w:cs="Courier New"/>
+          <w:sz w:val="20"/>
+          <w:szCs w:val="20"/>
+          <w:lang w:val="en-US"/>
+        </w:rPr>
+        <w:t xml:space="preserve">&gt; </w:t>
+      </w:r>
+      <w:r>
+        <w:rPr>
+          <w:rFonts w:ascii="Courier New" w:hAnsi="Courier New" w:cs="Courier New"/>
+          <w:sz w:val="20"/>
+          <w:szCs w:val="20"/>
+          <w:lang w:val="en-US"/>
+        </w:rPr>
+        <w:t>sudo apt-get install doxygen</w:t>
+      </w:r>
+      <w:r>
+        <w:rPr>
+          <w:rFonts w:ascii="Courier New" w:hAnsi="Courier New" w:cs="Courier New"/>
+          <w:sz w:val="20"/>
+          <w:szCs w:val="20"/>
+          <w:lang w:val="en-US"/>
+        </w:rPr>
+        <w:br/>
+      </w:r>
+      <w:r>
+        <w:rPr>
+          <w:rFonts w:ascii="Courier New" w:hAnsi="Courier New" w:cs="Courier New"/>
+          <w:sz w:val="20"/>
+          <w:szCs w:val="20"/>
+          <w:lang w:val="en-US"/>
+        </w:rPr>
+        <w:t xml:space="preserve">&gt; </w:t>
+      </w:r>
+      <w:r>
+        <w:rPr>
+          <w:rFonts w:ascii="Courier New" w:hAnsi="Courier New" w:cs="Courier New"/>
+          <w:sz w:val="20"/>
+          <w:szCs w:val="20"/>
+          <w:lang w:val="en-US"/>
+        </w:rPr>
+        <w:t xml:space="preserve">sudo apt-get install </w:t>
+      </w:r>
+      <w:r>
+        <w:rPr>
+          <w:rFonts w:ascii="Courier New" w:hAnsi="Courier New" w:cs="Courier New"/>
+          <w:sz w:val="20"/>
+          <w:szCs w:val="20"/>
+          <w:lang w:val="en-US"/>
+        </w:rPr>
+        <w:t>graphviz</w:t>
+      </w:r>
+      <w:r>
+        <w:rPr>
+          <w:rFonts w:ascii="Courier New" w:hAnsi="Courier New" w:cs="Courier New"/>
+          <w:sz w:val="20"/>
+          <w:szCs w:val="20"/>
+          <w:lang w:val="en-US"/>
+        </w:rPr>
+        <w:br/>
+      </w:r>
+      <w:bookmarkStart w:id="0" w:name="_GoBack"/>
+      <w:bookmarkEnd w:id="0"/>
     </w:p>
     <w:p>
       <w:pPr>
@@ -2711,6 +2814,7 @@
         <w:rPr>
           <w:lang w:val="en-US"/>
         </w:rPr>
+        <w:lastRenderedPageBreak/>
         <w:t>If you want your device always attached to the VM, you can also define a “</w:t>
       </w:r>
       <w:r>
@@ -2784,7 +2888,6 @@
           <w:noProof/>
           <w:lang w:eastAsia="fr-CH"/>
         </w:rPr>
-        <w:lastRenderedPageBreak/>
         <w:drawing>
           <wp:inline distT="0" distB="0" distL="0" distR="0" wp14:anchorId="1E254C14" wp14:editId="17E46047">
             <wp:extent cx="1810800" cy="1918800"/>
@@ -3125,6 +3228,7 @@
           <w:szCs w:val="20"/>
           <w:lang w:val="en-US"/>
         </w:rPr>
+        <w:lastRenderedPageBreak/>
         <w:t xml:space="preserve">&gt; </w:t>
       </w:r>
       <w:r>
@@ -3260,7 +3364,6 @@
         <w:rPr>
           <w:lang w:val="en-US"/>
         </w:rPr>
-        <w:lastRenderedPageBreak/>
         <w:t>References:</w:t>
       </w:r>
       <w:r>
@@ -3480,6 +3583,7 @@
         <w:rPr>
           <w:lang w:val="en-US"/>
         </w:rPr>
+        <w:lastRenderedPageBreak/>
         <w:t>NetBeans setup</w:t>
       </w:r>
     </w:p>
@@ -3567,7 +3671,6 @@
         <w:rPr>
           <w:lang w:val="en-US"/>
         </w:rPr>
-        <w:lastRenderedPageBreak/>
         <w:t>Type the IP you have configured for your Ubuntu VM:</w:t>
       </w:r>
       <w:r>
@@ -3748,6 +3851,7 @@
         <w:rPr>
           <w:lang w:val="en-US"/>
         </w:rPr>
+        <w:lastRenderedPageBreak/>
         <w:t>NetBeans will find GNU GCC collection on the system (but not the AVR GNU toolchain):</w:t>
       </w:r>
       <w:r>
@@ -3808,14 +3912,7 @@
         <w:rPr>
           <w:lang w:val="en-US"/>
         </w:rPr>
-        <w:t xml:space="preserve">Note: after upgrading my setup to NetBeans 8.1, a strange problem started to occur, where NetBeans would always ask me to confirm the RSA fingerprint used to connect to the VM through </w:t>
-      </w:r>
-      <w:r>
-        <w:rPr>
-          <w:lang w:val="en-US"/>
-        </w:rPr>
-        <w:lastRenderedPageBreak/>
-        <w:t>SSH. I had never had this problem before with NetBeans 8.0. The only way I found to remove this issue was to replace the password-based connection with a SSH key file-based connection.</w:t>
+        <w:t>Note: after upgrading my setup to NetBeans 8.1, a strange problem started to occur, where NetBeans would always ask me to confirm the RSA fingerprint used to connect to the VM through SSH. I had never had this problem before with NetBeans 8.0. The only way I found to remove this issue was to replace the password-based connection with a SSH key file-based connection.</w:t>
       </w:r>
     </w:p>
     <w:p>
@@ -3838,7 +3935,7 @@
           <w:rFonts w:ascii="Courier New" w:hAnsi="Courier New" w:cs="Courier New"/>
           <w:sz w:val="20"/>
           <w:szCs w:val="20"/>
-          <w:lang w:val="en-US"/>
+          <w:lang w:val="de-CH"/>
         </w:rPr>
       </w:pPr>
       <w:r>
@@ -3846,7 +3943,7 @@
           <w:rFonts w:ascii="Courier New" w:hAnsi="Courier New" w:cs="Courier New"/>
           <w:sz w:val="20"/>
           <w:szCs w:val="20"/>
-          <w:lang w:val="en-US"/>
+          <w:lang w:val="de-CH"/>
         </w:rPr>
         <w:t>&gt; mkdir ~/.ssh</w:t>
       </w:r>
@@ -3858,7 +3955,7 @@
           <w:rFonts w:ascii="Courier New" w:hAnsi="Courier New" w:cs="Courier New"/>
           <w:sz w:val="20"/>
           <w:szCs w:val="20"/>
-          <w:lang w:val="en-US"/>
+          <w:lang w:val="de-CH"/>
         </w:rPr>
       </w:pPr>
       <w:r>
@@ -3866,37 +3963,28 @@
           <w:rFonts w:ascii="Courier New" w:hAnsi="Courier New" w:cs="Courier New"/>
           <w:sz w:val="20"/>
           <w:szCs w:val="20"/>
-          <w:lang w:val="en-US"/>
-        </w:rPr>
-        <w:t xml:space="preserve">&gt; </w:t>
-      </w:r>
-      <w:r>
+          <w:lang w:val="de-CH"/>
+        </w:rPr>
+        <w:t>&gt; ssh-keygen -t rsa</w:t>
+      </w:r>
+    </w:p>
+    <w:p>
+      <w:pPr>
+        <w:spacing w:after="0"/>
         <w:rPr>
           <w:rFonts w:ascii="Courier New" w:hAnsi="Courier New" w:cs="Courier New"/>
           <w:sz w:val="20"/>
           <w:szCs w:val="20"/>
           <w:lang w:val="en-US"/>
         </w:rPr>
-        <w:t>ssh-keygen -t rsa</w:t>
-      </w:r>
-    </w:p>
-    <w:p>
-      <w:pPr>
-        <w:spacing w:after="0"/>
+      </w:pPr>
+      <w:r>
         <w:rPr>
           <w:rFonts w:ascii="Courier New" w:hAnsi="Courier New" w:cs="Courier New"/>
           <w:sz w:val="20"/>
           <w:szCs w:val="20"/>
           <w:lang w:val="en-US"/>
         </w:rPr>
-      </w:pPr>
-      <w:r>
-        <w:rPr>
-          <w:rFonts w:ascii="Courier New" w:hAnsi="Courier New" w:cs="Courier New"/>
-          <w:sz w:val="20"/>
-          <w:szCs w:val="20"/>
-          <w:lang w:val="en-US"/>
-        </w:rPr>
         <w:t>&gt; cat ~/.ssh/id_rsa</w:t>
       </w:r>
     </w:p>
@@ -3931,10 +4019,9 @@
         </w:rPr>
         <w:br/>
       </w:r>
-      <w:bookmarkStart w:id="0" w:name="_GoBack"/>
-      <w:bookmarkEnd w:id="0"/>
-      <w:r>
-        <w:rPr>
+      <w:r>
+        <w:rPr>
+          <w:noProof/>
           <w:lang w:val="en-US"/>
         </w:rPr>
         <w:drawing>
@@ -3984,6 +4071,7 @@
         <w:rPr>
           <w:lang w:val="en-US"/>
         </w:rPr>
+        <w:lastRenderedPageBreak/>
         <w:t>The new build host has been created with new Tools Collection:</w:t>
       </w:r>
       <w:r>
@@ -4104,7 +4192,6 @@
         <w:rPr>
           <w:lang w:val="en-US"/>
         </w:rPr>
-        <w:lastRenderedPageBreak/>
         <w:t>Then you have to individually set the path to each tool in the collection:</w:t>
       </w:r>
       <w:r>
@@ -4165,6 +4252,7 @@
         <w:rPr>
           <w:lang w:val="en-US"/>
         </w:rPr>
+        <w:lastRenderedPageBreak/>
         <w:t>Now this is what you should see in the C/C++ Build Hosts:</w:t>
       </w:r>
       <w:r>
@@ -4299,7 +4387,6 @@
         <w:rPr>
           <w:lang w:val="en-US"/>
         </w:rPr>
-        <w:lastRenderedPageBreak/>
         <w:t>NetBeans Options</w:t>
       </w:r>
     </w:p>
@@ -4489,6 +4576,7 @@
         <w:rPr>
           <w:lang w:val="en-US"/>
         </w:rPr>
+        <w:lastRenderedPageBreak/>
         <w:t>The second is used by AVR headers to determine the MCU target; normally this id defined in command line when invoking the compiler but here, we need it on Netbeans code assistance</w:t>
       </w:r>
       <w:r>
@@ -4700,7 +4788,6 @@
         <w:rPr>
           <w:lang w:val="en-US"/>
         </w:rPr>
-        <w:lastRenderedPageBreak/>
         <w:t>First I create the configuration for UNO-Release:</w:t>
       </w:r>
     </w:p>
@@ -4819,6 +4906,7 @@
         <w:rPr>
           <w:lang w:val="en-US"/>
         </w:rPr>
+        <w:lastRenderedPageBreak/>
         <w:t>Here are the -important- settings for C++ compiler:</w:t>
       </w:r>
       <w:r>
@@ -4965,7 +5053,6 @@
         <w:rPr>
           <w:lang w:val="en-US"/>
         </w:rPr>
-        <w:lastRenderedPageBreak/>
         <w:t>Here are the settings for the Assembler:</w:t>
       </w:r>
       <w:r>
@@ -5086,6 +5173,7 @@
           <w:noProof/>
           <w:lang w:eastAsia="fr-CH"/>
         </w:rPr>
+        <w:lastRenderedPageBreak/>
         <w:drawing>
           <wp:inline distT="0" distB="0" distL="0" distR="0" wp14:anchorId="05D59DB2" wp14:editId="6F0F6145">
             <wp:extent cx="4024800" cy="810000"/>
@@ -5232,7 +5320,7 @@
                     <pic:cNvPicPr/>
                   </pic:nvPicPr>
                   <pic:blipFill>
-                    <a:blip r:embed="rId60"/>
+                    <a:blip r:embed="rId61"/>
                     <a:stretch>
                       <a:fillRect/>
                     </a:stretch>
@@ -5268,67 +5356,6 @@
             <wp:extent cx="2854800" cy="673200"/>
             <wp:effectExtent l="0" t="0" r="3175" b="0"/>
             <wp:docPr id="45" name="Picture 45"/>
-            <wp:cNvGraphicFramePr>
-              <a:graphicFrameLocks xmlns:a="http://schemas.openxmlformats.org/drawingml/2006/main" noChangeAspect="1"/>
-            </wp:cNvGraphicFramePr>
-            <a:graphic xmlns:a="http://schemas.openxmlformats.org/drawingml/2006/main">
-              <a:graphicData uri="http://schemas.openxmlformats.org/drawingml/2006/picture">
-                <pic:pic xmlns:pic="http://schemas.openxmlformats.org/drawingml/2006/picture">
-                  <pic:nvPicPr>
-                    <pic:cNvPr id="1" name=""/>
-                    <pic:cNvPicPr/>
-                  </pic:nvPicPr>
-                  <pic:blipFill>
-                    <a:blip r:embed="rId61"/>
-                    <a:stretch>
-                      <a:fillRect/>
-                    </a:stretch>
-                  </pic:blipFill>
-                  <pic:spPr>
-                    <a:xfrm>
-                      <a:off x="0" y="0"/>
-                      <a:ext cx="2854800" cy="673200"/>
-                    </a:xfrm>
-                    <a:prstGeom prst="rect">
-                      <a:avLst/>
-                    </a:prstGeom>
-                  </pic:spPr>
-                </pic:pic>
-              </a:graphicData>
-            </a:graphic>
-          </wp:inline>
-        </w:drawing>
-      </w:r>
-    </w:p>
-    <w:p>
-      <w:pPr>
-        <w:rPr>
-          <w:lang w:val="en-US"/>
-        </w:rPr>
-      </w:pPr>
-      <w:r>
-        <w:rPr>
-          <w:lang w:val="en-US"/>
-        </w:rPr>
-        <w:lastRenderedPageBreak/>
-        <w:t>For each project, I update the Makefile that is initially generated by Netbeans:</w:t>
-      </w:r>
-      <w:r>
-        <w:rPr>
-          <w:lang w:val="en-US"/>
-        </w:rPr>
-        <w:br/>
-      </w:r>
-      <w:r>
-        <w:rPr>
-          <w:noProof/>
-          <w:lang w:eastAsia="fr-CH"/>
-        </w:rPr>
-        <w:drawing>
-          <wp:inline distT="0" distB="0" distL="0" distR="0" wp14:anchorId="0C9E3F6B" wp14:editId="2DF3A352">
-            <wp:extent cx="1257409" cy="845893"/>
-            <wp:effectExtent l="0" t="0" r="0" b="0"/>
-            <wp:docPr id="46" name="Picture 46"/>
             <wp:cNvGraphicFramePr>
               <a:graphicFrameLocks xmlns:a="http://schemas.openxmlformats.org/drawingml/2006/main" noChangeAspect="1"/>
             </wp:cNvGraphicFramePr>
@@ -5348,6 +5375,66 @@
                   <pic:spPr>
                     <a:xfrm>
                       <a:off x="0" y="0"/>
+                      <a:ext cx="2854800" cy="673200"/>
+                    </a:xfrm>
+                    <a:prstGeom prst="rect">
+                      <a:avLst/>
+                    </a:prstGeom>
+                  </pic:spPr>
+                </pic:pic>
+              </a:graphicData>
+            </a:graphic>
+          </wp:inline>
+        </w:drawing>
+      </w:r>
+    </w:p>
+    <w:p>
+      <w:pPr>
+        <w:rPr>
+          <w:lang w:val="en-US"/>
+        </w:rPr>
+      </w:pPr>
+      <w:r>
+        <w:rPr>
+          <w:lang w:val="en-US"/>
+        </w:rPr>
+        <w:t>For each project, I update the Makefile that is initially generated by Netbeans:</w:t>
+      </w:r>
+      <w:r>
+        <w:rPr>
+          <w:lang w:val="en-US"/>
+        </w:rPr>
+        <w:br/>
+      </w:r>
+      <w:r>
+        <w:rPr>
+          <w:noProof/>
+          <w:lang w:eastAsia="fr-CH"/>
+        </w:rPr>
+        <w:drawing>
+          <wp:inline distT="0" distB="0" distL="0" distR="0" wp14:anchorId="0C9E3F6B" wp14:editId="2DF3A352">
+            <wp:extent cx="1257409" cy="845893"/>
+            <wp:effectExtent l="0" t="0" r="0" b="0"/>
+            <wp:docPr id="46" name="Picture 46"/>
+            <wp:cNvGraphicFramePr>
+              <a:graphicFrameLocks xmlns:a="http://schemas.openxmlformats.org/drawingml/2006/main" noChangeAspect="1"/>
+            </wp:cNvGraphicFramePr>
+            <a:graphic xmlns:a="http://schemas.openxmlformats.org/drawingml/2006/main">
+              <a:graphicData uri="http://schemas.openxmlformats.org/drawingml/2006/picture">
+                <pic:pic xmlns:pic="http://schemas.openxmlformats.org/drawingml/2006/picture">
+                  <pic:nvPicPr>
+                    <pic:cNvPr id="1" name=""/>
+                    <pic:cNvPicPr/>
+                  </pic:nvPicPr>
+                  <pic:blipFill>
+                    <a:blip r:embed="rId63"/>
+                    <a:stretch>
+                      <a:fillRect/>
+                    </a:stretch>
+                  </pic:blipFill>
+                  <pic:spPr>
+                    <a:xfrm>
+                      <a:off x="0" y="0"/>
                       <a:ext cx="1257409" cy="845893"/>
                     </a:xfrm>
                     <a:prstGeom prst="rect">
@@ -5831,6 +5918,7 @@
           <w:szCs w:val="18"/>
           <w:lang w:val="en-US"/>
         </w:rPr>
+        <w:lastRenderedPageBreak/>
         <w:tab/>
         <w:t>MCU=atmega2560</w:t>
       </w:r>
@@ -6562,7 +6650,6 @@
           <w:szCs w:val="18"/>
           <w:lang w:val="en-US"/>
         </w:rPr>
-        <w:lastRenderedPageBreak/>
         <w:t>.build-post: .build-impl</w:t>
       </w:r>
     </w:p>
@@ -6865,7 +6952,7 @@
       </w:pPr>
     </w:p>
     <w:sectPr>
-      <w:footerReference w:type="default" r:id="rId63"/>
+      <w:footerReference w:type="default" r:id="rId64"/>
       <w:pgSz w:w="11906" w:h="16838"/>
       <w:pgMar w:top="1417" w:right="1417" w:bottom="1417" w:left="1417" w:header="708" w:footer="708" w:gutter="0"/>
       <w:cols w:space="708"/>
@@ -6876,7 +6963,7 @@
 </file>
 
 <file path=word/comments.xml><?xml version="1.0" encoding="utf-8"?>
-<w:comments xmlns:wpc="http://schemas.microsoft.com/office/word/2010/wordprocessingCanvas" xmlns:cx="http://schemas.microsoft.com/office/drawing/2014/chartex" xmlns:cx1="http://schemas.microsoft.com/office/drawing/2015/9/8/chartex" xmlns:cx2="http://schemas.microsoft.com/office/drawing/2015/10/21/chartex" xmlns:mc="http://schemas.openxmlformats.org/markup-compatibility/2006" xmlns:o="urn:schemas-microsoft-com:office:office" xmlns:r="http://schemas.openxmlformats.org/officeDocument/2006/relationships" xmlns:m="http://schemas.openxmlformats.org/officeDocument/2006/math" xmlns:v="urn:schemas-microsoft-com:vml" xmlns:wp14="http://schemas.microsoft.com/office/word/2010/wordprocessingDrawing" xmlns:wp="http://schemas.openxmlformats.org/drawingml/2006/wordprocessingDrawing" xmlns:w10="urn:schemas-microsoft-com:office:word" xmlns:w="http://schemas.openxmlformats.org/wordprocessingml/2006/main" xmlns:w14="http://schemas.microsoft.com/office/word/2010/wordml" xmlns:w15="http://schemas.microsoft.com/office/word/2012/wordml" xmlns:w16se="http://schemas.microsoft.com/office/word/2015/wordml/symex" xmlns:wpg="http://schemas.microsoft.com/office/word/2010/wordprocessingGroup" xmlns:wpi="http://schemas.microsoft.com/office/word/2010/wordprocessingInk" xmlns:wne="http://schemas.microsoft.com/office/word/2006/wordml" xmlns:wps="http://schemas.microsoft.com/office/word/2010/wordprocessingShape" mc:Ignorable="w14 w15 w16se wp14">
+<w:comments xmlns:wpc="http://schemas.microsoft.com/office/word/2010/wordprocessingCanvas" xmlns:cx="http://schemas.microsoft.com/office/drawing/2014/chartex" xmlns:cx1="http://schemas.microsoft.com/office/drawing/2015/9/8/chartex" xmlns:cx2="http://schemas.microsoft.com/office/drawing/2015/10/21/chartex" xmlns:cx3="http://schemas.microsoft.com/office/drawing/2016/5/9/chartex" xmlns:cx4="http://schemas.microsoft.com/office/drawing/2016/5/10/chartex" xmlns:cx5="http://schemas.microsoft.com/office/drawing/2016/5/11/chartex" xmlns:cx6="http://schemas.microsoft.com/office/drawing/2016/5/12/chartex" xmlns:cx7="http://schemas.microsoft.com/office/drawing/2016/5/13/chartex" xmlns:cx8="http://schemas.microsoft.com/office/drawing/2016/5/14/chartex" xmlns:mc="http://schemas.openxmlformats.org/markup-compatibility/2006" xmlns:aink="http://schemas.microsoft.com/office/drawing/2016/ink" xmlns:am3d="http://schemas.microsoft.com/office/drawing/2017/model3d" xmlns:o="urn:schemas-microsoft-com:office:office" xmlns:r="http://schemas.openxmlformats.org/officeDocument/2006/relationships" xmlns:m="http://schemas.openxmlformats.org/officeDocument/2006/math" xmlns:v="urn:schemas-microsoft-com:vml" xmlns:wp14="http://schemas.microsoft.com/office/word/2010/wordprocessingDrawing" xmlns:wp="http://schemas.openxmlformats.org/drawingml/2006/wordprocessingDrawing" xmlns:w10="urn:schemas-microsoft-com:office:word" xmlns:w="http://schemas.openxmlformats.org/wordprocessingml/2006/main" xmlns:w14="http://schemas.microsoft.com/office/word/2010/wordml" xmlns:w15="http://schemas.microsoft.com/office/word/2012/wordml" xmlns:w16cid="http://schemas.microsoft.com/office/word/2016/wordml/cid" xmlns:w16se="http://schemas.microsoft.com/office/word/2015/wordml/symex" xmlns:wpg="http://schemas.microsoft.com/office/word/2010/wordprocessingGroup" xmlns:wpi="http://schemas.microsoft.com/office/word/2010/wordprocessingInk" xmlns:wne="http://schemas.microsoft.com/office/word/2006/wordml" xmlns:wps="http://schemas.microsoft.com/office/word/2010/wordprocessingShape" mc:Ignorable="w14 w15 w16se w16cid wp14">
   <w:comment w:id="1" w:author="Jean-François Poilprêt" w:date="2016-08-03T23:10:00Z" w:initials="JP">
     <w:p>
       <w:pPr>
@@ -6919,14 +7006,21 @@
 </file>
 
 <file path=word/commentsExtended.xml><?xml version="1.0" encoding="utf-8"?>
-<w15:commentsEx xmlns:wpc="http://schemas.microsoft.com/office/word/2010/wordprocessingCanvas" xmlns:cx="http://schemas.microsoft.com/office/drawing/2014/chartex" xmlns:cx1="http://schemas.microsoft.com/office/drawing/2015/9/8/chartex" xmlns:cx2="http://schemas.microsoft.com/office/drawing/2015/10/21/chartex" xmlns:mc="http://schemas.openxmlformats.org/markup-compatibility/2006" xmlns:o="urn:schemas-microsoft-com:office:office" xmlns:r="http://schemas.openxmlformats.org/officeDocument/2006/relationships" xmlns:m="http://schemas.openxmlformats.org/officeDocument/2006/math" xmlns:v="urn:schemas-microsoft-com:vml" xmlns:wp14="http://schemas.microsoft.com/office/word/2010/wordprocessingDrawing" xmlns:wp="http://schemas.openxmlformats.org/drawingml/2006/wordprocessingDrawing" xmlns:w10="urn:schemas-microsoft-com:office:word" xmlns:w="http://schemas.openxmlformats.org/wordprocessingml/2006/main" xmlns:w14="http://schemas.microsoft.com/office/word/2010/wordml" xmlns:w15="http://schemas.microsoft.com/office/word/2012/wordml" xmlns:w16se="http://schemas.microsoft.com/office/word/2015/wordml/symex" xmlns:wpg="http://schemas.microsoft.com/office/word/2010/wordprocessingGroup" xmlns:wpi="http://schemas.microsoft.com/office/word/2010/wordprocessingInk" xmlns:wne="http://schemas.microsoft.com/office/word/2006/wordml" xmlns:wps="http://schemas.microsoft.com/office/word/2010/wordprocessingShape" mc:Ignorable="w14 w15 w16se wp14">
+<w15:commentsEx xmlns:wpc="http://schemas.microsoft.com/office/word/2010/wordprocessingCanvas" xmlns:cx="http://schemas.microsoft.com/office/drawing/2014/chartex" xmlns:cx1="http://schemas.microsoft.com/office/drawing/2015/9/8/chartex" xmlns:cx2="http://schemas.microsoft.com/office/drawing/2015/10/21/chartex" xmlns:cx3="http://schemas.microsoft.com/office/drawing/2016/5/9/chartex" xmlns:cx4="http://schemas.microsoft.com/office/drawing/2016/5/10/chartex" xmlns:cx5="http://schemas.microsoft.com/office/drawing/2016/5/11/chartex" xmlns:cx6="http://schemas.microsoft.com/office/drawing/2016/5/12/chartex" xmlns:cx7="http://schemas.microsoft.com/office/drawing/2016/5/13/chartex" xmlns:cx8="http://schemas.microsoft.com/office/drawing/2016/5/14/chartex" xmlns:mc="http://schemas.openxmlformats.org/markup-compatibility/2006" xmlns:aink="http://schemas.microsoft.com/office/drawing/2016/ink" xmlns:am3d="http://schemas.microsoft.com/office/drawing/2017/model3d" xmlns:o="urn:schemas-microsoft-com:office:office" xmlns:r="http://schemas.openxmlformats.org/officeDocument/2006/relationships" xmlns:m="http://schemas.openxmlformats.org/officeDocument/2006/math" xmlns:v="urn:schemas-microsoft-com:vml" xmlns:wp14="http://schemas.microsoft.com/office/word/2010/wordprocessingDrawing" xmlns:wp="http://schemas.openxmlformats.org/drawingml/2006/wordprocessingDrawing" xmlns:w10="urn:schemas-microsoft-com:office:word" xmlns:w="http://schemas.openxmlformats.org/wordprocessingml/2006/main" xmlns:w14="http://schemas.microsoft.com/office/word/2010/wordml" xmlns:w15="http://schemas.microsoft.com/office/word/2012/wordml" xmlns:w16cid="http://schemas.microsoft.com/office/word/2016/wordml/cid" xmlns:w16se="http://schemas.microsoft.com/office/word/2015/wordml/symex" xmlns:wpg="http://schemas.microsoft.com/office/word/2010/wordprocessingGroup" xmlns:wpi="http://schemas.microsoft.com/office/word/2010/wordprocessingInk" xmlns:wne="http://schemas.microsoft.com/office/word/2006/wordml" xmlns:wps="http://schemas.microsoft.com/office/word/2010/wordprocessingShape" mc:Ignorable="w14 w15 w16se w16cid wp14">
   <w15:commentEx w15:paraId="254B1726" w15:done="0"/>
   <w15:commentEx w15:paraId="0DF016ED" w15:done="0"/>
 </w15:commentsEx>
 </file>
 
+<file path=word/commentsIds.xml><?xml version="1.0" encoding="utf-8"?>
+<w16cid:commentsIds xmlns:wpc="http://schemas.microsoft.com/office/word/2010/wordprocessingCanvas" xmlns:cx="http://schemas.microsoft.com/office/drawing/2014/chartex" xmlns:cx1="http://schemas.microsoft.com/office/drawing/2015/9/8/chartex" xmlns:cx2="http://schemas.microsoft.com/office/drawing/2015/10/21/chartex" xmlns:cx3="http://schemas.microsoft.com/office/drawing/2016/5/9/chartex" xmlns:cx4="http://schemas.microsoft.com/office/drawing/2016/5/10/chartex" xmlns:cx5="http://schemas.microsoft.com/office/drawing/2016/5/11/chartex" xmlns:cx6="http://schemas.microsoft.com/office/drawing/2016/5/12/chartex" xmlns:cx7="http://schemas.microsoft.com/office/drawing/2016/5/13/chartex" xmlns:cx8="http://schemas.microsoft.com/office/drawing/2016/5/14/chartex" xmlns:mc="http://schemas.openxmlformats.org/markup-compatibility/2006" xmlns:aink="http://schemas.microsoft.com/office/drawing/2016/ink" xmlns:am3d="http://schemas.microsoft.com/office/drawing/2017/model3d" xmlns:o="urn:schemas-microsoft-com:office:office" xmlns:r="http://schemas.openxmlformats.org/officeDocument/2006/relationships" xmlns:m="http://schemas.openxmlformats.org/officeDocument/2006/math" xmlns:v="urn:schemas-microsoft-com:vml" xmlns:wp14="http://schemas.microsoft.com/office/word/2010/wordprocessingDrawing" xmlns:wp="http://schemas.openxmlformats.org/drawingml/2006/wordprocessingDrawing" xmlns:w10="urn:schemas-microsoft-com:office:word" xmlns:w="http://schemas.openxmlformats.org/wordprocessingml/2006/main" xmlns:w14="http://schemas.microsoft.com/office/word/2010/wordml" xmlns:w15="http://schemas.microsoft.com/office/word/2012/wordml" xmlns:w16cid="http://schemas.microsoft.com/office/word/2016/wordml/cid" xmlns:w16se="http://schemas.microsoft.com/office/word/2015/wordml/symex" xmlns:wpg="http://schemas.microsoft.com/office/word/2010/wordprocessingGroup" xmlns:wpi="http://schemas.microsoft.com/office/word/2010/wordprocessingInk" xmlns:wne="http://schemas.microsoft.com/office/word/2006/wordml" xmlns:wps="http://schemas.microsoft.com/office/word/2010/wordprocessingShape" mc:Ignorable="w14 w15 w16se w16cid wp14">
+  <w16cid:commentId w16cid:paraId="254B1726" w16cid:durableId="1D166108"/>
+  <w16cid:commentId w16cid:paraId="0DF016ED" w16cid:durableId="1D166109"/>
+</w16cid:commentsIds>
+</file>
+
 <file path=word/endnotes.xml><?xml version="1.0" encoding="utf-8"?>
-<w:endnotes xmlns:wpc="http://schemas.microsoft.com/office/word/2010/wordprocessingCanvas" xmlns:cx="http://schemas.microsoft.com/office/drawing/2014/chartex" xmlns:cx1="http://schemas.microsoft.com/office/drawing/2015/9/8/chartex" xmlns:cx2="http://schemas.microsoft.com/office/drawing/2015/10/21/chartex" xmlns:mc="http://schemas.openxmlformats.org/markup-compatibility/2006" xmlns:o="urn:schemas-microsoft-com:office:office" xmlns:r="http://schemas.openxmlformats.org/officeDocument/2006/relationships" xmlns:m="http://schemas.openxmlformats.org/officeDocument/2006/math" xmlns:v="urn:schemas-microsoft-com:vml" xmlns:wp14="http://schemas.microsoft.com/office/word/2010/wordprocessingDrawing" xmlns:wp="http://schemas.openxmlformats.org/drawingml/2006/wordprocessingDrawing" xmlns:w10="urn:schemas-microsoft-com:office:word" xmlns:w="http://schemas.openxmlformats.org/wordprocessingml/2006/main" xmlns:w14="http://schemas.microsoft.com/office/word/2010/wordml" xmlns:w15="http://schemas.microsoft.com/office/word/2012/wordml" xmlns:w16se="http://schemas.microsoft.com/office/word/2015/wordml/symex" xmlns:wpg="http://schemas.microsoft.com/office/word/2010/wordprocessingGroup" xmlns:wpi="http://schemas.microsoft.com/office/word/2010/wordprocessingInk" xmlns:wne="http://schemas.microsoft.com/office/word/2006/wordml" xmlns:wps="http://schemas.microsoft.com/office/word/2010/wordprocessingShape" mc:Ignorable="w14 w15 w16se wp14">
+<w:endnotes xmlns:wpc="http://schemas.microsoft.com/office/word/2010/wordprocessingCanvas" xmlns:cx="http://schemas.microsoft.com/office/drawing/2014/chartex" xmlns:cx1="http://schemas.microsoft.com/office/drawing/2015/9/8/chartex" xmlns:cx2="http://schemas.microsoft.com/office/drawing/2015/10/21/chartex" xmlns:cx3="http://schemas.microsoft.com/office/drawing/2016/5/9/chartex" xmlns:cx4="http://schemas.microsoft.com/office/drawing/2016/5/10/chartex" xmlns:cx5="http://schemas.microsoft.com/office/drawing/2016/5/11/chartex" xmlns:cx6="http://schemas.microsoft.com/office/drawing/2016/5/12/chartex" xmlns:cx7="http://schemas.microsoft.com/office/drawing/2016/5/13/chartex" xmlns:cx8="http://schemas.microsoft.com/office/drawing/2016/5/14/chartex" xmlns:mc="http://schemas.openxmlformats.org/markup-compatibility/2006" xmlns:aink="http://schemas.microsoft.com/office/drawing/2016/ink" xmlns:am3d="http://schemas.microsoft.com/office/drawing/2017/model3d" xmlns:o="urn:schemas-microsoft-com:office:office" xmlns:r="http://schemas.openxmlformats.org/officeDocument/2006/relationships" xmlns:m="http://schemas.openxmlformats.org/officeDocument/2006/math" xmlns:v="urn:schemas-microsoft-com:vml" xmlns:wp14="http://schemas.microsoft.com/office/word/2010/wordprocessingDrawing" xmlns:wp="http://schemas.openxmlformats.org/drawingml/2006/wordprocessingDrawing" xmlns:w10="urn:schemas-microsoft-com:office:word" xmlns:w="http://schemas.openxmlformats.org/wordprocessingml/2006/main" xmlns:w14="http://schemas.microsoft.com/office/word/2010/wordml" xmlns:w15="http://schemas.microsoft.com/office/word/2012/wordml" xmlns:w16cid="http://schemas.microsoft.com/office/word/2016/wordml/cid" xmlns:w16se="http://schemas.microsoft.com/office/word/2015/wordml/symex" xmlns:wpg="http://schemas.microsoft.com/office/word/2010/wordprocessingGroup" xmlns:wpi="http://schemas.microsoft.com/office/word/2010/wordprocessingInk" xmlns:wne="http://schemas.microsoft.com/office/word/2006/wordml" xmlns:wps="http://schemas.microsoft.com/office/word/2010/wordprocessingShape" mc:Ignorable="w14 w15 w16se w16cid wp14">
   <w:endnote w:type="separator" w:id="-1">
     <w:p>
       <w:pPr>
@@ -6951,7 +7045,7 @@
 </file>
 
 <file path=word/footer1.xml><?xml version="1.0" encoding="utf-8"?>
-<w:ftr xmlns:wpc="http://schemas.microsoft.com/office/word/2010/wordprocessingCanvas" xmlns:cx="http://schemas.microsoft.com/office/drawing/2014/chartex" xmlns:cx1="http://schemas.microsoft.com/office/drawing/2015/9/8/chartex" xmlns:cx2="http://schemas.microsoft.com/office/drawing/2015/10/21/chartex" xmlns:mc="http://schemas.openxmlformats.org/markup-compatibility/2006" xmlns:o="urn:schemas-microsoft-com:office:office" xmlns:r="http://schemas.openxmlformats.org/officeDocument/2006/relationships" xmlns:m="http://schemas.openxmlformats.org/officeDocument/2006/math" xmlns:v="urn:schemas-microsoft-com:vml" xmlns:wp14="http://schemas.microsoft.com/office/word/2010/wordprocessingDrawing" xmlns:wp="http://schemas.openxmlformats.org/drawingml/2006/wordprocessingDrawing" xmlns:w10="urn:schemas-microsoft-com:office:word" xmlns:w="http://schemas.openxmlformats.org/wordprocessingml/2006/main" xmlns:w14="http://schemas.microsoft.com/office/word/2010/wordml" xmlns:w15="http://schemas.microsoft.com/office/word/2012/wordml" xmlns:w16se="http://schemas.microsoft.com/office/word/2015/wordml/symex" xmlns:wpg="http://schemas.microsoft.com/office/word/2010/wordprocessingGroup" xmlns:wpi="http://schemas.microsoft.com/office/word/2010/wordprocessingInk" xmlns:wne="http://schemas.microsoft.com/office/word/2006/wordml" xmlns:wps="http://schemas.microsoft.com/office/word/2010/wordprocessingShape" mc:Ignorable="w14 w15 w16se wp14">
+<w:ftr xmlns:wpc="http://schemas.microsoft.com/office/word/2010/wordprocessingCanvas" xmlns:cx="http://schemas.microsoft.com/office/drawing/2014/chartex" xmlns:cx1="http://schemas.microsoft.com/office/drawing/2015/9/8/chartex" xmlns:cx2="http://schemas.microsoft.com/office/drawing/2015/10/21/chartex" xmlns:cx3="http://schemas.microsoft.com/office/drawing/2016/5/9/chartex" xmlns:cx4="http://schemas.microsoft.com/office/drawing/2016/5/10/chartex" xmlns:cx5="http://schemas.microsoft.com/office/drawing/2016/5/11/chartex" xmlns:cx6="http://schemas.microsoft.com/office/drawing/2016/5/12/chartex" xmlns:cx7="http://schemas.microsoft.com/office/drawing/2016/5/13/chartex" xmlns:cx8="http://schemas.microsoft.com/office/drawing/2016/5/14/chartex" xmlns:mc="http://schemas.openxmlformats.org/markup-compatibility/2006" xmlns:aink="http://schemas.microsoft.com/office/drawing/2016/ink" xmlns:am3d="http://schemas.microsoft.com/office/drawing/2017/model3d" xmlns:o="urn:schemas-microsoft-com:office:office" xmlns:r="http://schemas.openxmlformats.org/officeDocument/2006/relationships" xmlns:m="http://schemas.openxmlformats.org/officeDocument/2006/math" xmlns:v="urn:schemas-microsoft-com:vml" xmlns:wp14="http://schemas.microsoft.com/office/word/2010/wordprocessingDrawing" xmlns:wp="http://schemas.openxmlformats.org/drawingml/2006/wordprocessingDrawing" xmlns:w10="urn:schemas-microsoft-com:office:word" xmlns:w="http://schemas.openxmlformats.org/wordprocessingml/2006/main" xmlns:w14="http://schemas.microsoft.com/office/word/2010/wordml" xmlns:w15="http://schemas.microsoft.com/office/word/2012/wordml" xmlns:w16cid="http://schemas.microsoft.com/office/word/2016/wordml/cid" xmlns:w16se="http://schemas.microsoft.com/office/word/2015/wordml/symex" xmlns:wpg="http://schemas.microsoft.com/office/word/2010/wordprocessingGroup" xmlns:wpi="http://schemas.microsoft.com/office/word/2010/wordprocessingInk" xmlns:wne="http://schemas.microsoft.com/office/word/2006/wordml" xmlns:wps="http://schemas.microsoft.com/office/word/2010/wordprocessingShape" mc:Ignorable="w14 w15 w16se w16cid wp14">
   <w:sdt>
     <w:sdtPr>
       <w:id w:val="849840997"/>
@@ -7004,7 +7098,7 @@
 </file>
 
 <file path=word/footnotes.xml><?xml version="1.0" encoding="utf-8"?>
-<w:footnotes xmlns:wpc="http://schemas.microsoft.com/office/word/2010/wordprocessingCanvas" xmlns:cx="http://schemas.microsoft.com/office/drawing/2014/chartex" xmlns:cx1="http://schemas.microsoft.com/office/drawing/2015/9/8/chartex" xmlns:cx2="http://schemas.microsoft.com/office/drawing/2015/10/21/chartex" xmlns:mc="http://schemas.openxmlformats.org/markup-compatibility/2006" xmlns:o="urn:schemas-microsoft-com:office:office" xmlns:r="http://schemas.openxmlformats.org/officeDocument/2006/relationships" xmlns:m="http://schemas.openxmlformats.org/officeDocument/2006/math" xmlns:v="urn:schemas-microsoft-com:vml" xmlns:wp14="http://schemas.microsoft.com/office/word/2010/wordprocessingDrawing" xmlns:wp="http://schemas.openxmlformats.org/drawingml/2006/wordprocessingDrawing" xmlns:w10="urn:schemas-microsoft-com:office:word" xmlns:w="http://schemas.openxmlformats.org/wordprocessingml/2006/main" xmlns:w14="http://schemas.microsoft.com/office/word/2010/wordml" xmlns:w15="http://schemas.microsoft.com/office/word/2012/wordml" xmlns:w16se="http://schemas.microsoft.com/office/word/2015/wordml/symex" xmlns:wpg="http://schemas.microsoft.com/office/word/2010/wordprocessingGroup" xmlns:wpi="http://schemas.microsoft.com/office/word/2010/wordprocessingInk" xmlns:wne="http://schemas.microsoft.com/office/word/2006/wordml" xmlns:wps="http://schemas.microsoft.com/office/word/2010/wordprocessingShape" mc:Ignorable="w14 w15 w16se wp14">
+<w:footnotes xmlns:wpc="http://schemas.microsoft.com/office/word/2010/wordprocessingCanvas" xmlns:cx="http://schemas.microsoft.com/office/drawing/2014/chartex" xmlns:cx1="http://schemas.microsoft.com/office/drawing/2015/9/8/chartex" xmlns:cx2="http://schemas.microsoft.com/office/drawing/2015/10/21/chartex" xmlns:cx3="http://schemas.microsoft.com/office/drawing/2016/5/9/chartex" xmlns:cx4="http://schemas.microsoft.com/office/drawing/2016/5/10/chartex" xmlns:cx5="http://schemas.microsoft.com/office/drawing/2016/5/11/chartex" xmlns:cx6="http://schemas.microsoft.com/office/drawing/2016/5/12/chartex" xmlns:cx7="http://schemas.microsoft.com/office/drawing/2016/5/13/chartex" xmlns:cx8="http://schemas.microsoft.com/office/drawing/2016/5/14/chartex" xmlns:mc="http://schemas.openxmlformats.org/markup-compatibility/2006" xmlns:aink="http://schemas.microsoft.com/office/drawing/2016/ink" xmlns:am3d="http://schemas.microsoft.com/office/drawing/2017/model3d" xmlns:o="urn:schemas-microsoft-com:office:office" xmlns:r="http://schemas.openxmlformats.org/officeDocument/2006/relationships" xmlns:m="http://schemas.openxmlformats.org/officeDocument/2006/math" xmlns:v="urn:schemas-microsoft-com:vml" xmlns:wp14="http://schemas.microsoft.com/office/word/2010/wordprocessingDrawing" xmlns:wp="http://schemas.openxmlformats.org/drawingml/2006/wordprocessingDrawing" xmlns:w10="urn:schemas-microsoft-com:office:word" xmlns:w="http://schemas.openxmlformats.org/wordprocessingml/2006/main" xmlns:w14="http://schemas.microsoft.com/office/word/2010/wordml" xmlns:w15="http://schemas.microsoft.com/office/word/2012/wordml" xmlns:w16cid="http://schemas.microsoft.com/office/word/2016/wordml/cid" xmlns:w16se="http://schemas.microsoft.com/office/word/2015/wordml/symex" xmlns:wpg="http://schemas.microsoft.com/office/word/2010/wordprocessingGroup" xmlns:wpi="http://schemas.microsoft.com/office/word/2010/wordprocessingInk" xmlns:wne="http://schemas.microsoft.com/office/word/2006/wordml" xmlns:wps="http://schemas.microsoft.com/office/word/2010/wordprocessingShape" mc:Ignorable="w14 w15 w16se w16cid wp14">
   <w:footnote w:type="separator" w:id="-1">
     <w:p>
       <w:pPr>
@@ -7029,7 +7123,7 @@
 </file>
 
 <file path=word/numbering.xml><?xml version="1.0" encoding="utf-8"?>
-<w:numbering xmlns:wpc="http://schemas.microsoft.com/office/word/2010/wordprocessingCanvas" xmlns:cx="http://schemas.microsoft.com/office/drawing/2014/chartex" xmlns:cx1="http://schemas.microsoft.com/office/drawing/2015/9/8/chartex" xmlns:cx2="http://schemas.microsoft.com/office/drawing/2015/10/21/chartex" xmlns:mc="http://schemas.openxmlformats.org/markup-compatibility/2006" xmlns:o="urn:schemas-microsoft-com:office:office" xmlns:r="http://schemas.openxmlformats.org/officeDocument/2006/relationships" xmlns:m="http://schemas.openxmlformats.org/officeDocument/2006/math" xmlns:v="urn:schemas-microsoft-com:vml" xmlns:wp14="http://schemas.microsoft.com/office/word/2010/wordprocessingDrawing" xmlns:wp="http://schemas.openxmlformats.org/drawingml/2006/wordprocessingDrawing" xmlns:w10="urn:schemas-microsoft-com:office:word" xmlns:w="http://schemas.openxmlformats.org/wordprocessingml/2006/main" xmlns:w14="http://schemas.microsoft.com/office/word/2010/wordml" xmlns:w15="http://schemas.microsoft.com/office/word/2012/wordml" xmlns:w16se="http://schemas.microsoft.com/office/word/2015/wordml/symex" xmlns:wpg="http://schemas.microsoft.com/office/word/2010/wordprocessingGroup" xmlns:wpi="http://schemas.microsoft.com/office/word/2010/wordprocessingInk" xmlns:wne="http://schemas.microsoft.com/office/word/2006/wordml" xmlns:wps="http://schemas.microsoft.com/office/word/2010/wordprocessingShape" mc:Ignorable="w14 w15 w16se wp14">
+<w:numbering xmlns:wpc="http://schemas.microsoft.com/office/word/2010/wordprocessingCanvas" xmlns:cx="http://schemas.microsoft.com/office/drawing/2014/chartex" xmlns:cx1="http://schemas.microsoft.com/office/drawing/2015/9/8/chartex" xmlns:cx2="http://schemas.microsoft.com/office/drawing/2015/10/21/chartex" xmlns:cx3="http://schemas.microsoft.com/office/drawing/2016/5/9/chartex" xmlns:cx4="http://schemas.microsoft.com/office/drawing/2016/5/10/chartex" xmlns:cx5="http://schemas.microsoft.com/office/drawing/2016/5/11/chartex" xmlns:cx6="http://schemas.microsoft.com/office/drawing/2016/5/12/chartex" xmlns:cx7="http://schemas.microsoft.com/office/drawing/2016/5/13/chartex" xmlns:cx8="http://schemas.microsoft.com/office/drawing/2016/5/14/chartex" xmlns:mc="http://schemas.openxmlformats.org/markup-compatibility/2006" xmlns:aink="http://schemas.microsoft.com/office/drawing/2016/ink" xmlns:am3d="http://schemas.microsoft.com/office/drawing/2017/model3d" xmlns:o="urn:schemas-microsoft-com:office:office" xmlns:r="http://schemas.openxmlformats.org/officeDocument/2006/relationships" xmlns:m="http://schemas.openxmlformats.org/officeDocument/2006/math" xmlns:v="urn:schemas-microsoft-com:vml" xmlns:wp14="http://schemas.microsoft.com/office/word/2010/wordprocessingDrawing" xmlns:wp="http://schemas.openxmlformats.org/drawingml/2006/wordprocessingDrawing" xmlns:w10="urn:schemas-microsoft-com:office:word" xmlns:w="http://schemas.openxmlformats.org/wordprocessingml/2006/main" xmlns:w14="http://schemas.microsoft.com/office/word/2010/wordml" xmlns:w15="http://schemas.microsoft.com/office/word/2012/wordml" xmlns:w16cid="http://schemas.microsoft.com/office/word/2016/wordml/cid" xmlns:w16se="http://schemas.microsoft.com/office/word/2015/wordml/symex" xmlns:wpg="http://schemas.microsoft.com/office/word/2010/wordprocessingGroup" xmlns:wpi="http://schemas.microsoft.com/office/word/2010/wordprocessingInk" xmlns:wne="http://schemas.microsoft.com/office/word/2006/wordml" xmlns:wps="http://schemas.microsoft.com/office/word/2010/wordprocessingShape" mc:Ignorable="w14 w15 w16se w16cid wp14">
   <w:abstractNum w:abstractNumId="0" w15:restartNumberingAfterBreak="0">
     <w:nsid w:val="01E26B33"/>
     <w:multiLevelType w:val="hybridMultilevel"/>
@@ -7794,7 +7888,7 @@
 </file>
 
 <file path=word/people.xml><?xml version="1.0" encoding="utf-8"?>
-<w15:people xmlns:wpc="http://schemas.microsoft.com/office/word/2010/wordprocessingCanvas" xmlns:cx="http://schemas.microsoft.com/office/drawing/2014/chartex" xmlns:cx1="http://schemas.microsoft.com/office/drawing/2015/9/8/chartex" xmlns:cx2="http://schemas.microsoft.com/office/drawing/2015/10/21/chartex" xmlns:mc="http://schemas.openxmlformats.org/markup-compatibility/2006" xmlns:o="urn:schemas-microsoft-com:office:office" xmlns:r="http://schemas.openxmlformats.org/officeDocument/2006/relationships" xmlns:m="http://schemas.openxmlformats.org/officeDocument/2006/math" xmlns:v="urn:schemas-microsoft-com:vml" xmlns:wp14="http://schemas.microsoft.com/office/word/2010/wordprocessingDrawing" xmlns:wp="http://schemas.openxmlformats.org/drawingml/2006/wordprocessingDrawing" xmlns:w10="urn:schemas-microsoft-com:office:word" xmlns:w="http://schemas.openxmlformats.org/wordprocessingml/2006/main" xmlns:w14="http://schemas.microsoft.com/office/word/2010/wordml" xmlns:w15="http://schemas.microsoft.com/office/word/2012/wordml" xmlns:w16se="http://schemas.microsoft.com/office/word/2015/wordml/symex" xmlns:wpg="http://schemas.microsoft.com/office/word/2010/wordprocessingGroup" xmlns:wpi="http://schemas.microsoft.com/office/word/2010/wordprocessingInk" xmlns:wne="http://schemas.microsoft.com/office/word/2006/wordml" xmlns:wps="http://schemas.microsoft.com/office/word/2010/wordprocessingShape" mc:Ignorable="w14 w15 w16se wp14">
+<w15:people xmlns:wpc="http://schemas.microsoft.com/office/word/2010/wordprocessingCanvas" xmlns:cx="http://schemas.microsoft.com/office/drawing/2014/chartex" xmlns:cx1="http://schemas.microsoft.com/office/drawing/2015/9/8/chartex" xmlns:cx2="http://schemas.microsoft.com/office/drawing/2015/10/21/chartex" xmlns:cx3="http://schemas.microsoft.com/office/drawing/2016/5/9/chartex" xmlns:cx4="http://schemas.microsoft.com/office/drawing/2016/5/10/chartex" xmlns:cx5="http://schemas.microsoft.com/office/drawing/2016/5/11/chartex" xmlns:cx6="http://schemas.microsoft.com/office/drawing/2016/5/12/chartex" xmlns:cx7="http://schemas.microsoft.com/office/drawing/2016/5/13/chartex" xmlns:cx8="http://schemas.microsoft.com/office/drawing/2016/5/14/chartex" xmlns:mc="http://schemas.openxmlformats.org/markup-compatibility/2006" xmlns:aink="http://schemas.microsoft.com/office/drawing/2016/ink" xmlns:am3d="http://schemas.microsoft.com/office/drawing/2017/model3d" xmlns:o="urn:schemas-microsoft-com:office:office" xmlns:r="http://schemas.openxmlformats.org/officeDocument/2006/relationships" xmlns:m="http://schemas.openxmlformats.org/officeDocument/2006/math" xmlns:v="urn:schemas-microsoft-com:vml" xmlns:wp14="http://schemas.microsoft.com/office/word/2010/wordprocessingDrawing" xmlns:wp="http://schemas.openxmlformats.org/drawingml/2006/wordprocessingDrawing" xmlns:w10="urn:schemas-microsoft-com:office:word" xmlns:w="http://schemas.openxmlformats.org/wordprocessingml/2006/main" xmlns:w14="http://schemas.microsoft.com/office/word/2010/wordml" xmlns:w15="http://schemas.microsoft.com/office/word/2012/wordml" xmlns:w16cid="http://schemas.microsoft.com/office/word/2016/wordml/cid" xmlns:w16se="http://schemas.microsoft.com/office/word/2015/wordml/symex" xmlns:wpg="http://schemas.microsoft.com/office/word/2010/wordprocessingGroup" xmlns:wpi="http://schemas.microsoft.com/office/word/2010/wordprocessingInk" xmlns:wne="http://schemas.microsoft.com/office/word/2006/wordml" xmlns:wps="http://schemas.microsoft.com/office/word/2010/wordprocessingShape" mc:Ignorable="w14 w15 w16se w16cid wp14">
   <w15:person w15:author="Jean-François Poilprêt">
     <w15:presenceInfo w15:providerId="Windows Live" w15:userId="fd453f241756e014"/>
   </w15:person>
@@ -7802,7 +7896,7 @@
 </file>
 
 <file path=word/styles.xml><?xml version="1.0" encoding="utf-8"?>
-<w:styles xmlns:mc="http://schemas.openxmlformats.org/markup-compatibility/2006" xmlns:r="http://schemas.openxmlformats.org/officeDocument/2006/relationships" xmlns:w="http://schemas.openxmlformats.org/wordprocessingml/2006/main" xmlns:w14="http://schemas.microsoft.com/office/word/2010/wordml" xmlns:w15="http://schemas.microsoft.com/office/word/2012/wordml" xmlns:w16se="http://schemas.microsoft.com/office/word/2015/wordml/symex" mc:Ignorable="w14 w15 w16se">
+<w:styles xmlns:mc="http://schemas.openxmlformats.org/markup-compatibility/2006" xmlns:r="http://schemas.openxmlformats.org/officeDocument/2006/relationships" xmlns:w="http://schemas.openxmlformats.org/wordprocessingml/2006/main" xmlns:w14="http://schemas.microsoft.com/office/word/2010/wordml" xmlns:w15="http://schemas.microsoft.com/office/word/2012/wordml" xmlns:w16cid="http://schemas.microsoft.com/office/word/2016/wordml/cid" xmlns:w16se="http://schemas.microsoft.com/office/word/2015/wordml/symex" mc:Ignorable="w14 w15 w16se w16cid">
   <w:docDefaults>
     <w:rPrDefault>
       <w:rPr>
@@ -7818,7 +7912,7 @@
       </w:pPr>
     </w:pPrDefault>
   </w:docDefaults>
-  <w:latentStyles w:defLockedState="0" w:defUIPriority="99" w:defSemiHidden="0" w:defUnhideWhenUsed="0" w:defQFormat="0" w:count="373">
+  <w:latentStyles w:defLockedState="0" w:defUIPriority="99" w:defSemiHidden="0" w:defUnhideWhenUsed="0" w:defQFormat="0" w:count="375">
     <w:lsdException w:name="Normal" w:uiPriority="0" w:qFormat="1"/>
     <w:lsdException w:name="heading 1" w:uiPriority="9" w:qFormat="1"/>
     <w:lsdException w:name="heading 2" w:semiHidden="1" w:uiPriority="9" w:unhideWhenUsed="1" w:qFormat="1"/>
@@ -8192,6 +8286,8 @@
     <w:lsdException w:name="List Table 7 Colorful Accent 6" w:uiPriority="52"/>
     <w:lsdException w:name="Mention" w:semiHidden="1" w:unhideWhenUsed="1"/>
     <w:lsdException w:name="Smart Hyperlink" w:semiHidden="1" w:unhideWhenUsed="1"/>
+    <w:lsdException w:name="Hashtag" w:semiHidden="1" w:unhideWhenUsed="1"/>
+    <w:lsdException w:name="Unresolved Mention" w:semiHidden="1" w:unhideWhenUsed="1"/>
   </w:latentStyles>
   <w:style w:type="paragraph" w:default="1" w:styleId="Normal">
     <w:name w:val="Normal"/>

</xml_diff>

<commit_message>
Update dev env setup doc.
</commit_message>
<xml_diff>
--- a/ArduinoDevSetup.docx
+++ b/ArduinoDevSetup.docx
@@ -56,19 +56,19 @@
         <w:rPr>
           <w:lang w:val="en-US"/>
         </w:rPr>
-        <w:t xml:space="preserve">I develop complex applications and libraries for Atmel AVR microcontroller (on Arduino or directly on chip). I work </w:t>
-      </w:r>
-      <w:r>
-        <w:rPr>
-          <w:lang w:val="en-US"/>
-        </w:rPr>
-        <w:t>exclusively on Linux, I use Fedora (as of April 2019, I use Fedora 28)</w:t>
-      </w:r>
-      <w:r>
-        <w:rPr>
-          <w:lang w:val="en-US"/>
-        </w:rPr>
-        <w:t>.</w:t>
+        <w:t xml:space="preserve">I develop complex applications and libraries for Atmel AVR microcontroller (on Arduino or directly on chip). I work exclusively on Linux, I use Fedora (as of </w:t>
+      </w:r>
+      <w:r>
+        <w:rPr>
+          <w:lang w:val="en-US"/>
+        </w:rPr>
+        <w:t>May</w:t>
+      </w:r>
+      <w:r>
+        <w:rPr>
+          <w:lang w:val="en-US"/>
+        </w:rPr>
+        <w:t xml:space="preserve"> 2019, I use Fedora 28).</w:t>
       </w:r>
     </w:p>
     <w:p>
@@ -122,19 +122,7 @@
         <w:rPr>
           <w:lang w:val="en-US"/>
         </w:rPr>
-        <w:t>My Arduino projects use C++ 1</w:t>
-      </w:r>
-      <w:r>
-        <w:rPr>
-          <w:lang w:val="en-US"/>
-        </w:rPr>
-        <w:t>4</w:t>
-      </w:r>
-      <w:r>
-        <w:rPr>
-          <w:lang w:val="en-US"/>
-        </w:rPr>
-        <w:t xml:space="preserve"> and heavily depend on C++ templating facilities.</w:t>
+        <w:t>My Arduino projects use C++ 14 and heavily depend on C++ templating facilities.</w:t>
       </w:r>
     </w:p>
     <w:p>
@@ -146,25 +134,7 @@
         <w:rPr>
           <w:lang w:val="en-US"/>
         </w:rPr>
-        <w:t xml:space="preserve">For this reason and a few other constraints, I always try to use the </w:t>
-      </w:r>
-      <w:r>
-        <w:rPr>
-          <w:lang w:val="en-US"/>
-        </w:rPr>
-        <w:t xml:space="preserve">most recent </w:t>
-      </w:r>
-      <w:r>
-        <w:rPr>
-          <w:lang w:val="en-US"/>
-        </w:rPr>
-        <w:t xml:space="preserve">Atmel AVR toolchain (based on GNU GCC) so that I have the best possible C++ support and the least bugs. </w:t>
-      </w:r>
-      <w:r>
-        <w:rPr>
-          <w:lang w:val="en-US"/>
-        </w:rPr>
-        <w:t>Fedora repositories include AVR GCC packages, that are often updated, I decided to use exclusively those packages.</w:t>
+        <w:t>For this reason and a few other constraints, I always try to use the most recent Atmel AVR toolchain (based on GNU GCC) so that I have the best possible C++ support and the least bugs. Fedora repositories include AVR GCC packages, that are often updated, I decided to use exclusively those packages.</w:t>
       </w:r>
     </w:p>
     <w:p>
@@ -176,31 +146,7 @@
         <w:rPr>
           <w:lang w:val="en-US"/>
         </w:rPr>
-        <w:t xml:space="preserve">In this document, I will first describe how to setup a Linux environment suitable for FastArduino development, either on a native Linux box or on a VM that can run on Windows (I </w:t>
-      </w:r>
-      <w:r>
-        <w:rPr>
-          <w:lang w:val="en-US"/>
-        </w:rPr>
-        <w:t xml:space="preserve">have </w:t>
-      </w:r>
-      <w:r>
-        <w:rPr>
-          <w:lang w:val="en-US"/>
-        </w:rPr>
-        <w:t>use</w:t>
-      </w:r>
-      <w:r>
-        <w:rPr>
-          <w:lang w:val="en-US"/>
-        </w:rPr>
-        <w:t>d</w:t>
-      </w:r>
-      <w:r>
-        <w:rPr>
-          <w:lang w:val="en-US"/>
-        </w:rPr>
-        <w:t xml:space="preserve"> both).</w:t>
+        <w:t>In this document, I will first describe how to setup a Linux environment suitable for FastArduino development, either on a native Linux box or on a VM that can run on Windows (I have used both).</w:t>
       </w:r>
     </w:p>
     <w:p>
@@ -212,31 +158,7 @@
         <w:rPr>
           <w:lang w:val="en-US"/>
         </w:rPr>
-        <w:t xml:space="preserve">Note, however, that I will not describe how to setup a VM. </w:t>
-      </w:r>
-      <w:r>
-        <w:rPr>
-          <w:lang w:val="en-US"/>
-        </w:rPr>
-        <w:t>In the past</w:t>
-      </w:r>
-      <w:r>
-        <w:rPr>
-          <w:lang w:val="en-US"/>
-        </w:rPr>
-        <w:t xml:space="preserve">, for my VM, I have used both VirtualBox (free) and VMWare Workstation (commercial) and </w:t>
-      </w:r>
-      <w:r>
-        <w:rPr>
-          <w:lang w:val="en-US"/>
-        </w:rPr>
-        <w:t>both worked fine</w:t>
-      </w:r>
-      <w:r>
-        <w:rPr>
-          <w:lang w:val="en-US"/>
-        </w:rPr>
-        <w:t>.</w:t>
+        <w:t>Note, however, that I will not describe how to setup a VM. In the past, for my VM, I have used both VirtualBox (free) and VMWare Workstation (commercial) and both worked fine.</w:t>
       </w:r>
     </w:p>
     <w:p>
@@ -248,19 +170,13 @@
         <w:rPr>
           <w:lang w:val="en-US"/>
         </w:rPr>
-        <w:t>The Linux setup I describe here is based on Fedora 2</w:t>
-      </w:r>
-      <w:r>
-        <w:rPr>
-          <w:lang w:val="en-US"/>
-        </w:rPr>
-        <w:t>8</w:t>
-      </w:r>
-      <w:r>
-        <w:rPr>
-          <w:lang w:val="en-US"/>
-        </w:rPr>
-        <w:t xml:space="preserve"> but should be easily adaptable to other distributions.</w:t>
+        <w:t xml:space="preserve">The Linux setup I describe here is based on Fedora 28 but should be easily adaptable to other distributions. </w:t>
+      </w:r>
+      <w:r>
+        <w:rPr>
+          <w:lang w:val="en-US"/>
+        </w:rPr>
+        <w:t>One main advantage of Fedora is its repositories include all AVR build tools.</w:t>
       </w:r>
     </w:p>
     <w:p>
@@ -286,13 +202,7 @@
         <w:rPr>
           <w:lang w:val="en-US"/>
         </w:rPr>
-        <w:t xml:space="preserve">For FastArduino-based development, you will first need to get the </w:t>
-      </w:r>
-      <w:r>
-        <w:rPr>
-          <w:lang w:val="en-US"/>
-        </w:rPr>
-        <w:t>following packages (on Fedora; if you use other distributions, you will have to find equivalent packages on your own):</w:t>
+        <w:t>For FastArduino-based development, you will first need to get the following packages (on Fedora; if you use other distributions, you will have to find equivalent packages on your own):</w:t>
       </w:r>
     </w:p>
     <w:p>
@@ -308,7 +218,8 @@
         <w:rPr>
           <w:lang w:val="en-US"/>
         </w:rPr>
-        <w:t>avr-gcc-c++</w:t>
+        <w:t>avr-g++</w:t>
+        <w:tab/>
         <w:tab/>
         <w:t>7.4</w:t>
       </w:r>
@@ -396,13 +307,7 @@
         <w:rPr>
           <w:lang w:val="en-US"/>
         </w:rPr>
-        <w:t>A</w:t>
-      </w:r>
-      <w:r>
-        <w:rPr>
-          <w:lang w:val="en-US"/>
-        </w:rPr>
-        <w:t>ll required executables will be installed at default locations (typically /</w:t>
+        <w:t>All required executables will be installed at default locations (typically /</w:t>
       </w:r>
       <w:r>
         <w:rPr>
@@ -422,37 +327,7 @@
         <w:rPr>
           <w:lang w:val="en-US"/>
         </w:rPr>
-        <w:t>I</w:t>
-      </w:r>
-      <w:r>
-        <w:rPr>
-          <w:lang w:val="en-US"/>
-        </w:rPr>
-        <w:t>nstall</w:t>
-      </w:r>
-      <w:r>
-        <w:rPr>
-          <w:lang w:val="en-US"/>
-        </w:rPr>
-        <w:t>ing</w:t>
-      </w:r>
-      <w:r>
-        <w:rPr>
-          <w:lang w:val="en-US"/>
-        </w:rPr>
-        <w:t xml:space="preserve"> avrdude </w:t>
-      </w:r>
-      <w:r>
-        <w:rPr>
-          <w:lang w:val="en-US"/>
-        </w:rPr>
-        <w:t xml:space="preserve">is needed </w:t>
-      </w:r>
-      <w:r>
-        <w:rPr>
-          <w:lang w:val="en-US"/>
-        </w:rPr>
-        <w:t>so that your builds will be able to upload AVR programs to the targets (Arduino through USB or an AVR MCU directly through an ISP programmer).</w:t>
+        <w:t>Installing avrdude is needed so that your builds will be able to upload AVR programs to the targets (Arduino through USB or an AVR MCU directly through an ISP programmer).</w:t>
       </w:r>
     </w:p>
     <w:p>
@@ -512,23 +387,7 @@
           <w:sz w:val="20"/>
           <w:szCs w:val="20"/>
         </w:rPr>
-        <w:t>&gt; sudo chmod a+r /etc/</w:t>
-      </w:r>
-      <w:r>
-        <w:rPr>
-          <w:rFonts w:cs="Courier New" w:ascii="Courier New" w:hAnsi="Courier New"/>
-          <w:sz w:val="20"/>
-          <w:szCs w:val="20"/>
-        </w:rPr>
-        <w:t>avrdude/</w:t>
-      </w:r>
-      <w:r>
-        <w:rPr>
-          <w:rFonts w:cs="Courier New" w:ascii="Courier New" w:hAnsi="Courier New"/>
-          <w:sz w:val="20"/>
-          <w:szCs w:val="20"/>
-        </w:rPr>
-        <w:t>avrdude.conf</w:t>
+        <w:t>&gt; sudo chmod a+r /etc/avrdude/avrdude.conf</w:t>
       </w:r>
     </w:p>
     <w:p>
@@ -540,19 +399,7 @@
         <w:rPr>
           <w:lang w:val="en-US"/>
         </w:rPr>
-        <w:t xml:space="preserve">In addition, you </w:t>
-      </w:r>
-      <w:r>
-        <w:rPr>
-          <w:lang w:val="en-US"/>
-        </w:rPr>
-        <w:t>may want to</w:t>
-      </w:r>
-      <w:r>
-        <w:rPr>
-          <w:lang w:val="en-US"/>
-        </w:rPr>
-        <w:t xml:space="preserve"> install doxygen and graphviz as this is the tool used for generating FastArduino documentation:</w:t>
+        <w:t>In addition, you may want to install doxygen and graphviz as this is the tool used for generating FastArduino documentation:</w:t>
       </w:r>
     </w:p>
     <w:p>
@@ -612,24 +459,7 @@
           <w:szCs w:val="20"/>
           <w:lang w:val="en-US"/>
         </w:rPr>
-        <w:t xml:space="preserve">&gt; sudo usermod –aG dialout </w:t>
-      </w:r>
-      <w:r>
-        <w:rPr>
-          <w:rFonts w:cs="Courier New" w:ascii="Courier New" w:hAnsi="Courier New"/>
-          <w:sz w:val="20"/>
-          <w:szCs w:val="20"/>
-          <w:lang w:val="en-US"/>
-        </w:rPr>
-        <w:t>&lt;user&gt;</w:t>
-      </w:r>
-      <w:r>
-        <w:rPr>
-          <w:rFonts w:cs="Courier New" w:ascii="Courier New" w:hAnsi="Courier New"/>
-          <w:sz w:val="20"/>
-          <w:szCs w:val="20"/>
-          <w:lang w:val="en-US"/>
-        </w:rPr>
+        <w:t>&gt; sudo usermod –aG dialout &lt;user&gt;</w:t>
         <w:br/>
         <w:t>&gt; sudo chmod a+rw /dev/ttyACM0</w:t>
       </w:r>
@@ -776,7 +606,7 @@
       <w:r>
         <w:rPr/>
         <w:drawing>
-          <wp:inline distT="0" distB="6985" distL="0" distR="6985">
+          <wp:inline distT="0" distB="0" distL="0" distR="0">
             <wp:extent cx="3841115" cy="3441700"/>
             <wp:effectExtent l="0" t="0" r="0" b="0"/>
             <wp:docPr id="1" name="Picture 36" descr=""/>
@@ -831,7 +661,19 @@
         <w:rPr>
           <w:lang w:val="en-US"/>
         </w:rPr>
-        <w:t>To install it on your VM, just type the command line:</w:t>
+        <w:t xml:space="preserve">To install it on your </w:t>
+      </w:r>
+      <w:r>
+        <w:rPr>
+          <w:lang w:val="en-US"/>
+        </w:rPr>
+        <w:t>system</w:t>
+      </w:r>
+      <w:r>
+        <w:rPr>
+          <w:lang w:val="en-US"/>
+        </w:rPr>
+        <w:t>, just type the command line:</w:t>
       </w:r>
     </w:p>
     <w:p>
@@ -1298,7 +1140,7 @@
         <w:docPartGallery w:val="Page Numbers (Bottom of Page)"/>
         <w:docPartUnique w:val="true"/>
       </w:docPartObj>
-      <w:id w:val="1437824195"/>
+      <w:id w:val="2033963491"/>
     </w:sdtPr>
     <w:sdtContent>
       <w:p>
@@ -1381,6 +1223,7 @@
       </w:pPr>
       <w:rPr>
         <w:rFonts w:ascii="Wingdings" w:hAnsi="Wingdings" w:cs="Wingdings" w:hint="default"/>
+        <w:rFonts w:cs="Wingdings"/>
       </w:rPr>
     </w:lvl>
     <w:lvl w:ilvl="3">
@@ -1393,6 +1236,7 @@
       </w:pPr>
       <w:rPr>
         <w:rFonts w:ascii="Symbol" w:hAnsi="Symbol" w:cs="Symbol" w:hint="default"/>
+        <w:rFonts w:cs="Symbol"/>
       </w:rPr>
     </w:lvl>
     <w:lvl w:ilvl="4">
@@ -1418,6 +1262,7 @@
       </w:pPr>
       <w:rPr>
         <w:rFonts w:ascii="Wingdings" w:hAnsi="Wingdings" w:cs="Wingdings" w:hint="default"/>
+        <w:rFonts w:cs="Wingdings"/>
       </w:rPr>
     </w:lvl>
     <w:lvl w:ilvl="6">
@@ -1430,6 +1275,7 @@
       </w:pPr>
       <w:rPr>
         <w:rFonts w:ascii="Symbol" w:hAnsi="Symbol" w:cs="Symbol" w:hint="default"/>
+        <w:rFonts w:cs="Symbol"/>
       </w:rPr>
     </w:lvl>
     <w:lvl w:ilvl="7">
@@ -1455,6 +1301,7 @@
       </w:pPr>
       <w:rPr>
         <w:rFonts w:ascii="Wingdings" w:hAnsi="Wingdings" w:cs="Wingdings" w:hint="default"/>
+        <w:rFonts w:cs="Wingdings"/>
       </w:rPr>
     </w:lvl>
   </w:abstractNum>
@@ -1714,7 +1561,6 @@
     <w:rPrDefault>
       <w:rPr>
         <w:rFonts w:ascii="Calibri" w:hAnsi="Calibri" w:eastAsia="Calibri" w:cs="" w:asciiTheme="minorHAnsi" w:cstheme="minorBidi" w:eastAsiaTheme="minorHAnsi" w:hAnsiTheme="minorHAnsi"/>
-        <w:sz w:val="22"/>
         <w:szCs w:val="22"/>
         <w:lang w:val="fr-CH" w:eastAsia="en-US" w:bidi="ar-SA"/>
       </w:rPr>
@@ -2563,6 +2409,139 @@
       <w:rFonts w:ascii="OpenSymbol" w:hAnsi="OpenSymbol" w:eastAsia="OpenSymbol" w:cs="OpenSymbol"/>
     </w:rPr>
   </w:style>
+  <w:style w:type="character" w:styleId="ListLabel29">
+    <w:name w:val="ListLabel 29"/>
+    <w:qFormat/>
+    <w:rPr>
+      <w:rFonts w:cs="Calibri"/>
+    </w:rPr>
+  </w:style>
+  <w:style w:type="character" w:styleId="ListLabel30">
+    <w:name w:val="ListLabel 30"/>
+    <w:qFormat/>
+    <w:rPr>
+      <w:rFonts w:cs="Courier New"/>
+    </w:rPr>
+  </w:style>
+  <w:style w:type="character" w:styleId="ListLabel31">
+    <w:name w:val="ListLabel 31"/>
+    <w:qFormat/>
+    <w:rPr>
+      <w:rFonts w:cs="Wingdings"/>
+    </w:rPr>
+  </w:style>
+  <w:style w:type="character" w:styleId="ListLabel32">
+    <w:name w:val="ListLabel 32"/>
+    <w:qFormat/>
+    <w:rPr>
+      <w:rFonts w:cs="Symbol"/>
+    </w:rPr>
+  </w:style>
+  <w:style w:type="character" w:styleId="ListLabel33">
+    <w:name w:val="ListLabel 33"/>
+    <w:qFormat/>
+    <w:rPr>
+      <w:rFonts w:cs="Courier New"/>
+    </w:rPr>
+  </w:style>
+  <w:style w:type="character" w:styleId="ListLabel34">
+    <w:name w:val="ListLabel 34"/>
+    <w:qFormat/>
+    <w:rPr>
+      <w:rFonts w:cs="Wingdings"/>
+    </w:rPr>
+  </w:style>
+  <w:style w:type="character" w:styleId="ListLabel35">
+    <w:name w:val="ListLabel 35"/>
+    <w:qFormat/>
+    <w:rPr>
+      <w:rFonts w:cs="Symbol"/>
+    </w:rPr>
+  </w:style>
+  <w:style w:type="character" w:styleId="ListLabel36">
+    <w:name w:val="ListLabel 36"/>
+    <w:qFormat/>
+    <w:rPr>
+      <w:rFonts w:cs="Courier New"/>
+    </w:rPr>
+  </w:style>
+  <w:style w:type="character" w:styleId="ListLabel37">
+    <w:name w:val="ListLabel 37"/>
+    <w:qFormat/>
+    <w:rPr>
+      <w:rFonts w:cs="Wingdings"/>
+    </w:rPr>
+  </w:style>
+  <w:style w:type="character" w:styleId="ListLabel38">
+    <w:name w:val="ListLabel 38"/>
+    <w:qFormat/>
+    <w:rPr>
+      <w:rFonts w:cs="OpenSymbol"/>
+    </w:rPr>
+  </w:style>
+  <w:style w:type="character" w:styleId="ListLabel39">
+    <w:name w:val="ListLabel 39"/>
+    <w:qFormat/>
+    <w:rPr>
+      <w:rFonts w:cs="OpenSymbol"/>
+    </w:rPr>
+  </w:style>
+  <w:style w:type="character" w:styleId="ListLabel40">
+    <w:name w:val="ListLabel 40"/>
+    <w:qFormat/>
+    <w:rPr>
+      <w:rFonts w:cs="OpenSymbol"/>
+    </w:rPr>
+  </w:style>
+  <w:style w:type="character" w:styleId="ListLabel41">
+    <w:name w:val="ListLabel 41"/>
+    <w:qFormat/>
+    <w:rPr>
+      <w:rFonts w:cs="OpenSymbol"/>
+    </w:rPr>
+  </w:style>
+  <w:style w:type="character" w:styleId="ListLabel42">
+    <w:name w:val="ListLabel 42"/>
+    <w:qFormat/>
+    <w:rPr>
+      <w:rFonts w:cs="OpenSymbol"/>
+    </w:rPr>
+  </w:style>
+  <w:style w:type="character" w:styleId="ListLabel43">
+    <w:name w:val="ListLabel 43"/>
+    <w:qFormat/>
+    <w:rPr>
+      <w:rFonts w:cs="OpenSymbol"/>
+    </w:rPr>
+  </w:style>
+  <w:style w:type="character" w:styleId="ListLabel44">
+    <w:name w:val="ListLabel 44"/>
+    <w:qFormat/>
+    <w:rPr>
+      <w:rFonts w:cs="OpenSymbol"/>
+    </w:rPr>
+  </w:style>
+  <w:style w:type="character" w:styleId="ListLabel45">
+    <w:name w:val="ListLabel 45"/>
+    <w:qFormat/>
+    <w:rPr>
+      <w:rFonts w:cs="OpenSymbol"/>
+    </w:rPr>
+  </w:style>
+  <w:style w:type="character" w:styleId="ListLabel46">
+    <w:name w:val="ListLabel 46"/>
+    <w:qFormat/>
+    <w:rPr>
+      <w:rFonts w:cs="OpenSymbol"/>
+    </w:rPr>
+  </w:style>
+  <w:style w:type="character" w:styleId="ListLabel47">
+    <w:name w:val="ListLabel 47"/>
+    <w:qFormat/>
+    <w:rPr>
+      <w:lang w:val="en-US"/>
+    </w:rPr>
+  </w:style>
   <w:style w:type="paragraph" w:styleId="Heading">
     <w:name w:val="Heading"/>
     <w:basedOn w:val="Normal"/>

</xml_diff>

<commit_message>
Update AVR-GCC from 7.4 to 9.2
</commit_message>
<xml_diff>
--- a/ArduinoDevSetup.docx
+++ b/ArduinoDevSetup.docx
@@ -62,13 +62,25 @@
         <w:rPr>
           <w:lang w:val="en-US"/>
         </w:rPr>
-        <w:t>May</w:t>
-      </w:r>
-      <w:r>
-        <w:rPr>
-          <w:lang w:val="en-US"/>
-        </w:rPr>
-        <w:t xml:space="preserve"> 2019, I use Fedora 28).</w:t>
+        <w:t>September</w:t>
+      </w:r>
+      <w:r>
+        <w:rPr>
+          <w:lang w:val="en-US"/>
+        </w:rPr>
+        <w:t xml:space="preserve"> 2019, I use Fedora 2</w:t>
+      </w:r>
+      <w:r>
+        <w:rPr>
+          <w:lang w:val="en-US"/>
+        </w:rPr>
+        <w:t>9</w:t>
+      </w:r>
+      <w:r>
+        <w:rPr>
+          <w:lang w:val="en-US"/>
+        </w:rPr>
+        <w:t>).</w:t>
       </w:r>
     </w:p>
     <w:p>
@@ -122,7 +134,19 @@
         <w:rPr>
           <w:lang w:val="en-US"/>
         </w:rPr>
-        <w:t>My Arduino projects use C++ 14 and heavily depend on C++ templating facilities.</w:t>
+        <w:t>My Arduino projects use C++ 1</w:t>
+      </w:r>
+      <w:r>
+        <w:rPr>
+          <w:lang w:val="en-US"/>
+        </w:rPr>
+        <w:t>7</w:t>
+      </w:r>
+      <w:r>
+        <w:rPr>
+          <w:lang w:val="en-US"/>
+        </w:rPr>
+        <w:t xml:space="preserve"> and heavily depend on C++ templating facilities.</w:t>
       </w:r>
     </w:p>
     <w:p>
@@ -170,13 +194,7 @@
         <w:rPr>
           <w:lang w:val="en-US"/>
         </w:rPr>
-        <w:t xml:space="preserve">The Linux setup I describe here is based on Fedora 28 but should be easily adaptable to other distributions. </w:t>
-      </w:r>
-      <w:r>
-        <w:rPr>
-          <w:lang w:val="en-US"/>
-        </w:rPr>
-        <w:t>One main advantage of Fedora is its repositories include all AVR build tools.</w:t>
+        <w:t>The Linux setup I describe here is based on Fedora 28 but should be easily adaptable to other distributions. One main advantage of Fedora is its repositories include all AVR build tools.</w:t>
       </w:r>
     </w:p>
     <w:p>
@@ -221,7 +239,12 @@
         <w:t>avr-g++</w:t>
         <w:tab/>
         <w:tab/>
-        <w:t>7.4</w:t>
+      </w:r>
+      <w:r>
+        <w:rPr>
+          <w:lang w:val="en-US"/>
+        </w:rPr>
+        <w:t>9.2</w:t>
       </w:r>
     </w:p>
     <w:p>
@@ -240,7 +263,12 @@
         <w:t>avr-gcc</w:t>
         <w:tab/>
         <w:tab/>
-        <w:t>7.4</w:t>
+      </w:r>
+      <w:r>
+        <w:rPr>
+          <w:lang w:val="en-US"/>
+        </w:rPr>
+        <w:t>9.2</w:t>
       </w:r>
     </w:p>
     <w:p>
@@ -661,19 +689,7 @@
         <w:rPr>
           <w:lang w:val="en-US"/>
         </w:rPr>
-        <w:t xml:space="preserve">To install it on your </w:t>
-      </w:r>
-      <w:r>
-        <w:rPr>
-          <w:lang w:val="en-US"/>
-        </w:rPr>
-        <w:t>system</w:t>
-      </w:r>
-      <w:r>
-        <w:rPr>
-          <w:lang w:val="en-US"/>
-        </w:rPr>
-        <w:t>, just type the command line:</w:t>
+        <w:t>To install it on your system, just type the command line:</w:t>
       </w:r>
     </w:p>
     <w:p>
@@ -1140,7 +1156,7 @@
         <w:docPartGallery w:val="Page Numbers (Bottom of Page)"/>
         <w:docPartUnique w:val="true"/>
       </w:docPartObj>
-      <w:id w:val="2033963491"/>
+      <w:id w:val="1268436088"/>
     </w:sdtPr>
     <w:sdtContent>
       <w:p>
@@ -2542,6 +2558,139 @@
       <w:lang w:val="en-US"/>
     </w:rPr>
   </w:style>
+  <w:style w:type="character" w:styleId="ListLabel48">
+    <w:name w:val="ListLabel 48"/>
+    <w:qFormat/>
+    <w:rPr>
+      <w:rFonts w:cs="Calibri"/>
+    </w:rPr>
+  </w:style>
+  <w:style w:type="character" w:styleId="ListLabel49">
+    <w:name w:val="ListLabel 49"/>
+    <w:qFormat/>
+    <w:rPr>
+      <w:rFonts w:cs="Courier New"/>
+    </w:rPr>
+  </w:style>
+  <w:style w:type="character" w:styleId="ListLabel50">
+    <w:name w:val="ListLabel 50"/>
+    <w:qFormat/>
+    <w:rPr>
+      <w:rFonts w:cs="Wingdings"/>
+    </w:rPr>
+  </w:style>
+  <w:style w:type="character" w:styleId="ListLabel51">
+    <w:name w:val="ListLabel 51"/>
+    <w:qFormat/>
+    <w:rPr>
+      <w:rFonts w:cs="Symbol"/>
+    </w:rPr>
+  </w:style>
+  <w:style w:type="character" w:styleId="ListLabel52">
+    <w:name w:val="ListLabel 52"/>
+    <w:qFormat/>
+    <w:rPr>
+      <w:rFonts w:cs="Courier New"/>
+    </w:rPr>
+  </w:style>
+  <w:style w:type="character" w:styleId="ListLabel53">
+    <w:name w:val="ListLabel 53"/>
+    <w:qFormat/>
+    <w:rPr>
+      <w:rFonts w:cs="Wingdings"/>
+    </w:rPr>
+  </w:style>
+  <w:style w:type="character" w:styleId="ListLabel54">
+    <w:name w:val="ListLabel 54"/>
+    <w:qFormat/>
+    <w:rPr>
+      <w:rFonts w:cs="Symbol"/>
+    </w:rPr>
+  </w:style>
+  <w:style w:type="character" w:styleId="ListLabel55">
+    <w:name w:val="ListLabel 55"/>
+    <w:qFormat/>
+    <w:rPr>
+      <w:rFonts w:cs="Courier New"/>
+    </w:rPr>
+  </w:style>
+  <w:style w:type="character" w:styleId="ListLabel56">
+    <w:name w:val="ListLabel 56"/>
+    <w:qFormat/>
+    <w:rPr>
+      <w:rFonts w:cs="Wingdings"/>
+    </w:rPr>
+  </w:style>
+  <w:style w:type="character" w:styleId="ListLabel57">
+    <w:name w:val="ListLabel 57"/>
+    <w:qFormat/>
+    <w:rPr>
+      <w:rFonts w:cs="OpenSymbol"/>
+    </w:rPr>
+  </w:style>
+  <w:style w:type="character" w:styleId="ListLabel58">
+    <w:name w:val="ListLabel 58"/>
+    <w:qFormat/>
+    <w:rPr>
+      <w:rFonts w:cs="OpenSymbol"/>
+    </w:rPr>
+  </w:style>
+  <w:style w:type="character" w:styleId="ListLabel59">
+    <w:name w:val="ListLabel 59"/>
+    <w:qFormat/>
+    <w:rPr>
+      <w:rFonts w:cs="OpenSymbol"/>
+    </w:rPr>
+  </w:style>
+  <w:style w:type="character" w:styleId="ListLabel60">
+    <w:name w:val="ListLabel 60"/>
+    <w:qFormat/>
+    <w:rPr>
+      <w:rFonts w:cs="OpenSymbol"/>
+    </w:rPr>
+  </w:style>
+  <w:style w:type="character" w:styleId="ListLabel61">
+    <w:name w:val="ListLabel 61"/>
+    <w:qFormat/>
+    <w:rPr>
+      <w:rFonts w:cs="OpenSymbol"/>
+    </w:rPr>
+  </w:style>
+  <w:style w:type="character" w:styleId="ListLabel62">
+    <w:name w:val="ListLabel 62"/>
+    <w:qFormat/>
+    <w:rPr>
+      <w:rFonts w:cs="OpenSymbol"/>
+    </w:rPr>
+  </w:style>
+  <w:style w:type="character" w:styleId="ListLabel63">
+    <w:name w:val="ListLabel 63"/>
+    <w:qFormat/>
+    <w:rPr>
+      <w:rFonts w:cs="OpenSymbol"/>
+    </w:rPr>
+  </w:style>
+  <w:style w:type="character" w:styleId="ListLabel64">
+    <w:name w:val="ListLabel 64"/>
+    <w:qFormat/>
+    <w:rPr>
+      <w:rFonts w:cs="OpenSymbol"/>
+    </w:rPr>
+  </w:style>
+  <w:style w:type="character" w:styleId="ListLabel65">
+    <w:name w:val="ListLabel 65"/>
+    <w:qFormat/>
+    <w:rPr>
+      <w:rFonts w:cs="OpenSymbol"/>
+    </w:rPr>
+  </w:style>
+  <w:style w:type="character" w:styleId="ListLabel66">
+    <w:name w:val="ListLabel 66"/>
+    <w:qFormat/>
+    <w:rPr>
+      <w:lang w:val="en-US"/>
+    </w:rPr>
+  </w:style>
   <w:style w:type="paragraph" w:styleId="Heading">
     <w:name w:val="Heading"/>
     <w:basedOn w:val="Normal"/>
@@ -2642,6 +2791,7 @@
     <w:rsid w:val="00c87214"/>
     <w:pPr>
       <w:tabs>
+        <w:tab w:val="clear" w:pos="708"/>
         <w:tab w:val="center" w:pos="4536" w:leader="none"/>
         <w:tab w:val="right" w:pos="9072" w:leader="none"/>
       </w:tabs>
@@ -2658,6 +2808,7 @@
     <w:rsid w:val="00c87214"/>
     <w:pPr>
       <w:tabs>
+        <w:tab w:val="clear" w:pos="708"/>
         <w:tab w:val="center" w:pos="4536" w:leader="none"/>
         <w:tab w:val="right" w:pos="9072" w:leader="none"/>
       </w:tabs>
@@ -2676,6 +2827,7 @@
     <w:rsid w:val="00e3450f"/>
     <w:pPr>
       <w:tabs>
+        <w:tab w:val="clear" w:pos="708"/>
         <w:tab w:val="left" w:pos="916" w:leader="none"/>
         <w:tab w:val="left" w:pos="1832" w:leader="none"/>
         <w:tab w:val="left" w:pos="2748" w:leader="none"/>

</xml_diff>